<commit_message>
- chore: adicona vídeo final
</commit_message>
<xml_diff>
--- a/Entrada/tcc.docx
+++ b/Entrada/tcc.docx
@@ -104,7 +104,23 @@
           <w:rFonts w:cs="Times New Roman"/>
           <w:szCs w:val="24"/>
         </w:rPr>
-        <w:t xml:space="preserve"> (float)</w:t>
+        <w:t xml:space="preserve"> (</w:t>
+      </w:r>
+      <w:proofErr w:type="spellStart"/>
+      <w:r>
+        <w:rPr>
+          <w:rFonts w:cs="Times New Roman"/>
+          <w:szCs w:val="24"/>
+        </w:rPr>
+        <w:t>float</w:t>
+      </w:r>
+      <w:proofErr w:type="spellEnd"/>
+      <w:r>
+        <w:rPr>
+          <w:rFonts w:cs="Times New Roman"/>
+          <w:szCs w:val="24"/>
+        </w:rPr>
+        <w:t>)</w:t>
       </w:r>
     </w:p>
     <w:p>
@@ -119,18 +135,27 @@
           <w:szCs w:val="24"/>
         </w:rPr>
       </w:pPr>
+      <w:proofErr w:type="spellStart"/>
       <w:r>
         <w:rPr>
           <w:rFonts w:cs="Times New Roman"/>
           <w:szCs w:val="24"/>
         </w:rPr>
-        <w:t>Kd: abundância de potássio</w:t>
-      </w:r>
+        <w:t>Kd</w:t>
+      </w:r>
+      <w:proofErr w:type="spellEnd"/>
       <w:r>
         <w:rPr>
           <w:rFonts w:cs="Times New Roman"/>
           <w:szCs w:val="24"/>
         </w:rPr>
+        <w:t>: abundância de potássio</w:t>
+      </w:r>
+      <w:r>
+        <w:rPr>
+          <w:rFonts w:cs="Times New Roman"/>
+          <w:szCs w:val="24"/>
+        </w:rPr>
         <w:t xml:space="preserve"> normalizado pelo tório</w:t>
       </w:r>
       <w:r>
@@ -138,7 +163,23 @@
           <w:rFonts w:cs="Times New Roman"/>
           <w:szCs w:val="24"/>
         </w:rPr>
-        <w:t xml:space="preserve"> (float)</w:t>
+        <w:t xml:space="preserve"> (</w:t>
+      </w:r>
+      <w:proofErr w:type="spellStart"/>
+      <w:r>
+        <w:rPr>
+          <w:rFonts w:cs="Times New Roman"/>
+          <w:szCs w:val="24"/>
+        </w:rPr>
+        <w:t>float</w:t>
+      </w:r>
+      <w:proofErr w:type="spellEnd"/>
+      <w:r>
+        <w:rPr>
+          <w:rFonts w:cs="Times New Roman"/>
+          <w:szCs w:val="24"/>
+        </w:rPr>
+        <w:t>)</w:t>
       </w:r>
     </w:p>
     <w:p>
@@ -153,18 +194,27 @@
           <w:szCs w:val="24"/>
         </w:rPr>
       </w:pPr>
+      <w:proofErr w:type="spellStart"/>
       <w:r>
         <w:rPr>
           <w:rFonts w:cs="Times New Roman"/>
           <w:szCs w:val="24"/>
         </w:rPr>
-        <w:t>Ud: abundância de urânio</w:t>
-      </w:r>
+        <w:t>Ud</w:t>
+      </w:r>
+      <w:proofErr w:type="spellEnd"/>
       <w:r>
         <w:rPr>
           <w:rFonts w:cs="Times New Roman"/>
           <w:szCs w:val="24"/>
         </w:rPr>
+        <w:t>: abundância de urânio</w:t>
+      </w:r>
+      <w:r>
+        <w:rPr>
+          <w:rFonts w:cs="Times New Roman"/>
+          <w:szCs w:val="24"/>
+        </w:rPr>
         <w:t xml:space="preserve"> normalizado pelo tório</w:t>
       </w:r>
       <w:r>
@@ -172,7 +222,23 @@
           <w:rFonts w:cs="Times New Roman"/>
           <w:szCs w:val="24"/>
         </w:rPr>
-        <w:t xml:space="preserve"> (float)</w:t>
+        <w:t xml:space="preserve"> (</w:t>
+      </w:r>
+      <w:proofErr w:type="spellStart"/>
+      <w:r>
+        <w:rPr>
+          <w:rFonts w:cs="Times New Roman"/>
+          <w:szCs w:val="24"/>
+        </w:rPr>
+        <w:t>float</w:t>
+      </w:r>
+      <w:proofErr w:type="spellEnd"/>
+      <w:r>
+        <w:rPr>
+          <w:rFonts w:cs="Times New Roman"/>
+          <w:szCs w:val="24"/>
+        </w:rPr>
+        <w:t>)</w:t>
       </w:r>
     </w:p>
     <w:p>
@@ -221,7 +287,23 @@
           <w:rFonts w:cs="Times New Roman"/>
           <w:szCs w:val="24"/>
         </w:rPr>
-        <w:t xml:space="preserve"> (float)</w:t>
+        <w:t xml:space="preserve"> (</w:t>
+      </w:r>
+      <w:proofErr w:type="spellStart"/>
+      <w:r>
+        <w:rPr>
+          <w:rFonts w:cs="Times New Roman"/>
+          <w:szCs w:val="24"/>
+        </w:rPr>
+        <w:t>float</w:t>
+      </w:r>
+      <w:proofErr w:type="spellEnd"/>
+      <w:r>
+        <w:rPr>
+          <w:rFonts w:cs="Times New Roman"/>
+          <w:szCs w:val="24"/>
+        </w:rPr>
+        <w:t>)</w:t>
       </w:r>
       <w:r>
         <w:rPr>
@@ -255,7 +337,23 @@
           <w:rFonts w:cs="Times New Roman"/>
           <w:szCs w:val="24"/>
         </w:rPr>
-        <w:t xml:space="preserve"> (float)</w:t>
+        <w:t xml:space="preserve"> (</w:t>
+      </w:r>
+      <w:proofErr w:type="spellStart"/>
+      <w:r>
+        <w:rPr>
+          <w:rFonts w:cs="Times New Roman"/>
+          <w:szCs w:val="24"/>
+        </w:rPr>
+        <w:t>float</w:t>
+      </w:r>
+      <w:proofErr w:type="spellEnd"/>
+      <w:r>
+        <w:rPr>
+          <w:rFonts w:cs="Times New Roman"/>
+          <w:szCs w:val="24"/>
+        </w:rPr>
+        <w:t>)</w:t>
       </w:r>
     </w:p>
     <w:p>
@@ -270,18 +368,27 @@
           <w:szCs w:val="24"/>
         </w:rPr>
       </w:pPr>
+      <w:proofErr w:type="spellStart"/>
       <w:r>
         <w:rPr>
           <w:rFonts w:cs="Times New Roman"/>
           <w:szCs w:val="24"/>
         </w:rPr>
-        <w:t xml:space="preserve">maq_asvi: </w:t>
-      </w:r>
+        <w:t>maq_asvi</w:t>
+      </w:r>
+      <w:proofErr w:type="spellEnd"/>
       <w:r>
         <w:rPr>
           <w:rFonts w:cs="Times New Roman"/>
           <w:szCs w:val="24"/>
         </w:rPr>
+        <w:t xml:space="preserve">: </w:t>
+      </w:r>
+      <w:r>
+        <w:rPr>
+          <w:rFonts w:cs="Times New Roman"/>
+          <w:szCs w:val="24"/>
+        </w:rPr>
         <w:t>amplitude do sinal analítico da integral vertic</w:t>
       </w:r>
       <w:r>
@@ -303,7 +410,23 @@
           <w:rFonts w:cs="Times New Roman"/>
           <w:szCs w:val="24"/>
         </w:rPr>
-        <w:t xml:space="preserve"> (float)</w:t>
+        <w:t xml:space="preserve"> (</w:t>
+      </w:r>
+      <w:proofErr w:type="spellStart"/>
+      <w:r>
+        <w:rPr>
+          <w:rFonts w:cs="Times New Roman"/>
+          <w:szCs w:val="24"/>
+        </w:rPr>
+        <w:t>float</w:t>
+      </w:r>
+      <w:proofErr w:type="spellEnd"/>
+      <w:r>
+        <w:rPr>
+          <w:rFonts w:cs="Times New Roman"/>
+          <w:szCs w:val="24"/>
+        </w:rPr>
+        <w:t>)</w:t>
       </w:r>
     </w:p>
     <w:p>
@@ -318,18 +441,27 @@
           <w:szCs w:val="24"/>
         </w:rPr>
       </w:pPr>
+      <w:proofErr w:type="spellStart"/>
       <w:r>
         <w:rPr>
           <w:rFonts w:cs="Times New Roman"/>
           <w:szCs w:val="24"/>
         </w:rPr>
-        <w:t>maq_qt:</w:t>
-      </w:r>
+        <w:t>maq_qt</w:t>
+      </w:r>
+      <w:proofErr w:type="spellEnd"/>
       <w:r>
         <w:rPr>
           <w:rFonts w:cs="Times New Roman"/>
           <w:szCs w:val="24"/>
         </w:rPr>
+        <w:t>:</w:t>
+      </w:r>
+      <w:r>
+        <w:rPr>
+          <w:rFonts w:cs="Times New Roman"/>
+          <w:szCs w:val="24"/>
+        </w:rPr>
         <w:t xml:space="preserve"> </w:t>
       </w:r>
       <w:r>
@@ -344,7 +476,23 @@
           <w:rFonts w:cs="Times New Roman"/>
           <w:szCs w:val="24"/>
         </w:rPr>
-        <w:t xml:space="preserve"> (float)</w:t>
+        <w:t xml:space="preserve"> (</w:t>
+      </w:r>
+      <w:proofErr w:type="spellStart"/>
+      <w:r>
+        <w:rPr>
+          <w:rFonts w:cs="Times New Roman"/>
+          <w:szCs w:val="24"/>
+        </w:rPr>
+        <w:t>float</w:t>
+      </w:r>
+      <w:proofErr w:type="spellEnd"/>
+      <w:r>
+        <w:rPr>
+          <w:rFonts w:cs="Times New Roman"/>
+          <w:szCs w:val="24"/>
+        </w:rPr>
+        <w:t>)</w:t>
       </w:r>
     </w:p>
     <w:p>
@@ -394,7 +542,23 @@
           <w:rFonts w:cs="Times New Roman"/>
           <w:szCs w:val="24"/>
         </w:rPr>
-        <w:t>expressos em coordenadas UTM (Universal Transverse Mercator), sistema de projeção de mapa para atribuir coordenadas a locais na superfície da Terra</w:t>
+        <w:t xml:space="preserve">expressos em coordenadas UTM (Universal </w:t>
+      </w:r>
+      <w:proofErr w:type="spellStart"/>
+      <w:r>
+        <w:rPr>
+          <w:rFonts w:cs="Times New Roman"/>
+          <w:szCs w:val="24"/>
+        </w:rPr>
+        <w:t>Transverse</w:t>
+      </w:r>
+      <w:proofErr w:type="spellEnd"/>
+      <w:r>
+        <w:rPr>
+          <w:rFonts w:cs="Times New Roman"/>
+          <w:szCs w:val="24"/>
+        </w:rPr>
+        <w:t xml:space="preserve"> Mercator), sistema de projeção de mapa para atribuir coordenadas a locais na superfície da Terra</w:t>
       </w:r>
       <w:r>
         <w:rPr>
@@ -1013,7 +1177,23 @@
           <w:rFonts w:cs="Times New Roman"/>
           <w:szCs w:val="24"/>
         </w:rPr>
-        <w:t xml:space="preserve"> Assim, alguns procedimentos foram aplicados de modo a reduzir o desbalanceamento entre classes, sendo eles redução da área considerada a priori e reamostragem dos dados. </w:t>
+        <w:t xml:space="preserve"> Assim, alguns procedimentos foram aplicados de modo a reduzir o desbalanceamento entre classes, sendo eles redução da área considerada a priori e </w:t>
+      </w:r>
+      <w:proofErr w:type="spellStart"/>
+      <w:r>
+        <w:rPr>
+          <w:rFonts w:cs="Times New Roman"/>
+          <w:szCs w:val="24"/>
+        </w:rPr>
+        <w:t>reamostragem</w:t>
+      </w:r>
+      <w:proofErr w:type="spellEnd"/>
+      <w:r>
+        <w:rPr>
+          <w:rFonts w:cs="Times New Roman"/>
+          <w:szCs w:val="24"/>
+        </w:rPr>
+        <w:t xml:space="preserve"> dos dados. </w:t>
       </w:r>
       <w:r>
         <w:rPr>
@@ -1190,11 +1370,37 @@
       <w:r>
         <w:t xml:space="preserve">. A validação cruzada foi feita utilizando a classe </w:t>
       </w:r>
+      <w:proofErr w:type="spellStart"/>
       <w:r>
         <w:t>StratifiedKFold</w:t>
       </w:r>
-      <w:r>
-        <w:t xml:space="preserve"> da biblioteca scikit learn, a qual além de dividir os conjuntos em bases iguais, no caso 5, garante que cada divisão tenha a mesma proporção de dados do dataset original. Ta</w:t>
+      <w:proofErr w:type="spellEnd"/>
+      <w:r>
+        <w:t xml:space="preserve"> da biblioteca </w:t>
+      </w:r>
+      <w:proofErr w:type="spellStart"/>
+      <w:r>
+        <w:t>scikit</w:t>
+      </w:r>
+      <w:proofErr w:type="spellEnd"/>
+      <w:r>
+        <w:t xml:space="preserve"> </w:t>
+      </w:r>
+      <w:proofErr w:type="spellStart"/>
+      <w:r>
+        <w:t>learn</w:t>
+      </w:r>
+      <w:proofErr w:type="spellEnd"/>
+      <w:r>
+        <w:t xml:space="preserve">, a qual além de dividir os conjuntos em bases iguais, no caso 5, garante que cada divisão tenha a mesma proporção de dados do </w:t>
+      </w:r>
+      <w:proofErr w:type="spellStart"/>
+      <w:r>
+        <w:t>dataset</w:t>
+      </w:r>
+      <w:proofErr w:type="spellEnd"/>
+      <w:r>
+        <w:t xml:space="preserve"> original. Ta</w:t>
       </w:r>
       <w:r>
         <w:t>is</w:t>
@@ -1226,8 +1432,17 @@
         <w:t>Tendo em vista os resultados, como será apresentado nos itens a seguir, buscou-se abordagens alternativas de pipeline para melhorar os resultados</w:t>
       </w:r>
       <w:r>
-        <w:t>, aplicando-se (a) subamostragem (</w:t>
-      </w:r>
+        <w:t xml:space="preserve">, aplicando-se (a) </w:t>
+      </w:r>
+      <w:proofErr w:type="spellStart"/>
+      <w:r>
+        <w:t>subamostragem</w:t>
+      </w:r>
+      <w:proofErr w:type="spellEnd"/>
+      <w:r>
+        <w:t xml:space="preserve"> (</w:t>
+      </w:r>
+      <w:proofErr w:type="spellStart"/>
       <w:r>
         <w:rPr>
           <w:i/>
@@ -1235,9 +1450,19 @@
         </w:rPr>
         <w:t>undersampling</w:t>
       </w:r>
-      <w:r>
-        <w:t>) da classe majoritária (não ocorrência de mineral); (b) sobreamostragem (</w:t>
-      </w:r>
+      <w:proofErr w:type="spellEnd"/>
+      <w:r>
+        <w:t xml:space="preserve">) da classe majoritária (não ocorrência de mineral); (b) </w:t>
+      </w:r>
+      <w:proofErr w:type="spellStart"/>
+      <w:r>
+        <w:t>sobreamostragem</w:t>
+      </w:r>
+      <w:proofErr w:type="spellEnd"/>
+      <w:r>
+        <w:t xml:space="preserve"> (</w:t>
+      </w:r>
+      <w:proofErr w:type="spellStart"/>
       <w:r>
         <w:rPr>
           <w:i/>
@@ -1245,6 +1470,7 @@
         </w:rPr>
         <w:t>oversampling</w:t>
       </w:r>
+      <w:proofErr w:type="spellEnd"/>
       <w:r>
         <w:t>) da classe minoritária (ocorrência de mineral)</w:t>
       </w:r>
@@ -1259,10 +1485,34 @@
         <w:t>(RUTECKI, 2025)</w:t>
       </w:r>
       <w:r>
-        <w:t>; e (c) sobreamostragem e subamostragem juntas</w:t>
-      </w:r>
-      <w:r>
-        <w:t xml:space="preserve"> com as técnicas SMOTE e Tomek Links </w:t>
+        <w:t xml:space="preserve">; e (c) </w:t>
+      </w:r>
+      <w:proofErr w:type="spellStart"/>
+      <w:r>
+        <w:t>sobreamostragem</w:t>
+      </w:r>
+      <w:proofErr w:type="spellEnd"/>
+      <w:r>
+        <w:t xml:space="preserve"> e </w:t>
+      </w:r>
+      <w:proofErr w:type="spellStart"/>
+      <w:r>
+        <w:t>subamostragem</w:t>
+      </w:r>
+      <w:proofErr w:type="spellEnd"/>
+      <w:r>
+        <w:t xml:space="preserve"> juntas</w:t>
+      </w:r>
+      <w:r>
+        <w:t xml:space="preserve"> com as técnicas SMOTE e </w:t>
+      </w:r>
+      <w:proofErr w:type="spellStart"/>
+      <w:r>
+        <w:t>Tomek</w:t>
+      </w:r>
+      <w:proofErr w:type="spellEnd"/>
+      <w:r>
+        <w:t xml:space="preserve"> Links </w:t>
       </w:r>
       <w:r>
         <w:t>(RUTECKI, 2025)</w:t>
@@ -1408,7 +1658,15 @@
     </w:p>
     <w:p>
       <w:r>
-        <w:t>Para ambos os estudos, foram utilizados quatro modelos com as seguintes configurações de hiperparâmetros:</w:t>
+        <w:t xml:space="preserve">Para ambos os estudos, foram utilizados quatro modelos com as seguintes configurações de </w:t>
+      </w:r>
+      <w:proofErr w:type="spellStart"/>
+      <w:r>
+        <w:t>hiperparâmetros</w:t>
+      </w:r>
+      <w:proofErr w:type="spellEnd"/>
+      <w:r>
+        <w:t>:</w:t>
       </w:r>
     </w:p>
     <w:p>
@@ -1426,22 +1684,36 @@
         <w:rPr>
           <w:lang w:val="en-US"/>
         </w:rPr>
-        <w:t>Random Forest com class_weight</w:t>
-      </w:r>
+        <w:t xml:space="preserve">Random Forest com </w:t>
+      </w:r>
+      <w:proofErr w:type="spellStart"/>
       <w:r>
         <w:rPr>
           <w:lang w:val="en-US"/>
         </w:rPr>
-        <w:t xml:space="preserve"> como </w:t>
-      </w:r>
-      <w:proofErr w:type="gramStart"/>
+        <w:t>class_weight</w:t>
+      </w:r>
+      <w:proofErr w:type="spellEnd"/>
       <w:r>
         <w:rPr>
           <w:lang w:val="en-US"/>
         </w:rPr>
-        <w:t>balanced;</w:t>
-      </w:r>
-      <w:proofErr w:type="gramEnd"/>
+        <w:t xml:space="preserve"> </w:t>
+      </w:r>
+      <w:proofErr w:type="spellStart"/>
+      <w:r>
+        <w:rPr>
+          <w:lang w:val="en-US"/>
+        </w:rPr>
+        <w:t>como</w:t>
+      </w:r>
+      <w:proofErr w:type="spellEnd"/>
+      <w:r>
+        <w:rPr>
+          <w:lang w:val="en-US"/>
+        </w:rPr>
+        <w:t xml:space="preserve"> balanced;</w:t>
+      </w:r>
     </w:p>
     <w:p>
       <w:pPr>
@@ -1452,14 +1724,35 @@
         </w:numPr>
       </w:pPr>
       <w:r>
-        <w:t xml:space="preserve">Regressão Logística com class_weight </w:t>
+        <w:t xml:space="preserve">Regressão Logística com </w:t>
+      </w:r>
+      <w:proofErr w:type="spellStart"/>
+      <w:r>
+        <w:t>class_weight</w:t>
+      </w:r>
+      <w:proofErr w:type="spellEnd"/>
+      <w:r>
+        <w:t xml:space="preserve"> </w:t>
       </w:r>
       <w:r>
         <w:t>como</w:t>
       </w:r>
       <w:r>
-        <w:t xml:space="preserve"> balanced, penalidade L2 e solver lbfgs</w:t>
-      </w:r>
+        <w:t xml:space="preserve"> </w:t>
+      </w:r>
+      <w:proofErr w:type="spellStart"/>
+      <w:r>
+        <w:t>balanced</w:t>
+      </w:r>
+      <w:proofErr w:type="spellEnd"/>
+      <w:r>
+        <w:t xml:space="preserve">, penalidade L2 e solver </w:t>
+      </w:r>
+      <w:proofErr w:type="spellStart"/>
+      <w:r>
+        <w:t>lbfgs</w:t>
+      </w:r>
+      <w:proofErr w:type="spellEnd"/>
       <w:r>
         <w:t>;</w:t>
       </w:r>
@@ -1473,10 +1766,58 @@
         </w:numPr>
       </w:pPr>
       <w:r>
-        <w:t>SVM com class_weight como balanced, kernel rbf, C igual a 1, gamma como s</w:t>
-      </w:r>
-      <w:r>
-        <w:t>cale e probability como verdadeiro;</w:t>
+        <w:t xml:space="preserve">SVM com </w:t>
+      </w:r>
+      <w:proofErr w:type="spellStart"/>
+      <w:r>
+        <w:t>class_weight</w:t>
+      </w:r>
+      <w:proofErr w:type="spellEnd"/>
+      <w:r>
+        <w:t xml:space="preserve"> como </w:t>
+      </w:r>
+      <w:proofErr w:type="spellStart"/>
+      <w:r>
+        <w:t>balanced</w:t>
+      </w:r>
+      <w:proofErr w:type="spellEnd"/>
+      <w:r>
+        <w:t xml:space="preserve">, kernel </w:t>
+      </w:r>
+      <w:proofErr w:type="spellStart"/>
+      <w:r>
+        <w:t>rbf</w:t>
+      </w:r>
+      <w:proofErr w:type="spellEnd"/>
+      <w:r>
+        <w:t xml:space="preserve">, C igual a 1, </w:t>
+      </w:r>
+      <w:proofErr w:type="spellStart"/>
+      <w:r>
+        <w:t>gamma</w:t>
+      </w:r>
+      <w:proofErr w:type="spellEnd"/>
+      <w:r>
+        <w:t xml:space="preserve"> como </w:t>
+      </w:r>
+      <w:proofErr w:type="spellStart"/>
+      <w:r>
+        <w:t>s</w:t>
+      </w:r>
+      <w:r>
+        <w:t>cale</w:t>
+      </w:r>
+      <w:proofErr w:type="spellEnd"/>
+      <w:r>
+        <w:t xml:space="preserve"> e </w:t>
+      </w:r>
+      <w:proofErr w:type="spellStart"/>
+      <w:r>
+        <w:t>probability</w:t>
+      </w:r>
+      <w:proofErr w:type="spellEnd"/>
+      <w:r>
+        <w:t xml:space="preserve"> como verdadeiro;</w:t>
       </w:r>
     </w:p>
     <w:p>
@@ -1487,15 +1828,30 @@
           <w:numId w:val="4"/>
         </w:numPr>
       </w:pPr>
-      <w:r>
-        <w:t xml:space="preserve">XGBoost com </w:t>
-      </w:r>
-      <w:r>
-        <w:t>scale_pos_weight como sendo a</w:t>
-      </w:r>
-      <w:r>
-        <w:t xml:space="preserve"> proporção entre classes e métrica como logloss</w:t>
-      </w:r>
+      <w:proofErr w:type="spellStart"/>
+      <w:r>
+        <w:t>XGBoost</w:t>
+      </w:r>
+      <w:proofErr w:type="spellEnd"/>
+      <w:r>
+        <w:t xml:space="preserve"> com </w:t>
+      </w:r>
+      <w:proofErr w:type="spellStart"/>
+      <w:r>
+        <w:t>scale_pos_weight</w:t>
+      </w:r>
+      <w:proofErr w:type="spellEnd"/>
+      <w:r>
+        <w:t xml:space="preserve"> como sendo a</w:t>
+      </w:r>
+      <w:r>
+        <w:t xml:space="preserve"> proporção entre classes e métrica como </w:t>
+      </w:r>
+      <w:proofErr w:type="spellStart"/>
+      <w:r>
+        <w:t>logloss</w:t>
+      </w:r>
+      <w:proofErr w:type="spellEnd"/>
       <w:r>
         <w:t>.</w:t>
       </w:r>
@@ -1512,14 +1868,151 @@
           <w:rFonts w:cs="Times New Roman"/>
           <w:szCs w:val="24"/>
         </w:rPr>
-        <w:t>Todo o processo foi feito em linguagem Python, na IDE VSCode</w:t>
-      </w:r>
+        <w:t xml:space="preserve">Todo o processo foi feito em linguagem Python, na IDE </w:t>
+      </w:r>
+      <w:proofErr w:type="spellStart"/>
       <w:r>
         <w:rPr>
           <w:rFonts w:cs="Times New Roman"/>
           <w:szCs w:val="24"/>
         </w:rPr>
-        <w:t xml:space="preserve">, fazendo uso de bibliotecas padrão como pandas, numpy, scikit learn, matplotlib, seaborn, xgboost, shap e folium, sendo estas duas últimas utilizados para análise das </w:t>
+        <w:t>VSCode</w:t>
+      </w:r>
+      <w:proofErr w:type="spellEnd"/>
+      <w:r>
+        <w:rPr>
+          <w:rFonts w:cs="Times New Roman"/>
+          <w:szCs w:val="24"/>
+        </w:rPr>
+        <w:t xml:space="preserve">, fazendo uso de bibliotecas padrão como pandas, </w:t>
+      </w:r>
+      <w:proofErr w:type="spellStart"/>
+      <w:r>
+        <w:rPr>
+          <w:rFonts w:cs="Times New Roman"/>
+          <w:szCs w:val="24"/>
+        </w:rPr>
+        <w:t>numpy</w:t>
+      </w:r>
+      <w:proofErr w:type="spellEnd"/>
+      <w:r>
+        <w:rPr>
+          <w:rFonts w:cs="Times New Roman"/>
+          <w:szCs w:val="24"/>
+        </w:rPr>
+        <w:t xml:space="preserve">, </w:t>
+      </w:r>
+      <w:proofErr w:type="spellStart"/>
+      <w:r>
+        <w:rPr>
+          <w:rFonts w:cs="Times New Roman"/>
+          <w:szCs w:val="24"/>
+        </w:rPr>
+        <w:t>scikit</w:t>
+      </w:r>
+      <w:proofErr w:type="spellEnd"/>
+      <w:r>
+        <w:rPr>
+          <w:rFonts w:cs="Times New Roman"/>
+          <w:szCs w:val="24"/>
+        </w:rPr>
+        <w:t xml:space="preserve"> </w:t>
+      </w:r>
+      <w:proofErr w:type="spellStart"/>
+      <w:r>
+        <w:rPr>
+          <w:rFonts w:cs="Times New Roman"/>
+          <w:szCs w:val="24"/>
+        </w:rPr>
+        <w:t>learn</w:t>
+      </w:r>
+      <w:proofErr w:type="spellEnd"/>
+      <w:r>
+        <w:rPr>
+          <w:rFonts w:cs="Times New Roman"/>
+          <w:szCs w:val="24"/>
+        </w:rPr>
+        <w:t xml:space="preserve">, </w:t>
+      </w:r>
+      <w:proofErr w:type="spellStart"/>
+      <w:r>
+        <w:rPr>
+          <w:rFonts w:cs="Times New Roman"/>
+          <w:szCs w:val="24"/>
+        </w:rPr>
+        <w:t>matplotlib</w:t>
+      </w:r>
+      <w:proofErr w:type="spellEnd"/>
+      <w:r>
+        <w:rPr>
+          <w:rFonts w:cs="Times New Roman"/>
+          <w:szCs w:val="24"/>
+        </w:rPr>
+        <w:t xml:space="preserve">, </w:t>
+      </w:r>
+      <w:proofErr w:type="spellStart"/>
+      <w:r>
+        <w:rPr>
+          <w:rFonts w:cs="Times New Roman"/>
+          <w:szCs w:val="24"/>
+        </w:rPr>
+        <w:t>seaborn</w:t>
+      </w:r>
+      <w:proofErr w:type="spellEnd"/>
+      <w:r>
+        <w:rPr>
+          <w:rFonts w:cs="Times New Roman"/>
+          <w:szCs w:val="24"/>
+        </w:rPr>
+        <w:t xml:space="preserve">, </w:t>
+      </w:r>
+      <w:proofErr w:type="spellStart"/>
+      <w:r>
+        <w:rPr>
+          <w:rFonts w:cs="Times New Roman"/>
+          <w:szCs w:val="24"/>
+        </w:rPr>
+        <w:t>xgboost</w:t>
+      </w:r>
+      <w:proofErr w:type="spellEnd"/>
+      <w:r>
+        <w:rPr>
+          <w:rFonts w:cs="Times New Roman"/>
+          <w:szCs w:val="24"/>
+        </w:rPr>
+        <w:t xml:space="preserve">, </w:t>
+      </w:r>
+      <w:proofErr w:type="spellStart"/>
+      <w:r>
+        <w:rPr>
+          <w:rFonts w:cs="Times New Roman"/>
+          <w:szCs w:val="24"/>
+        </w:rPr>
+        <w:t>shap</w:t>
+      </w:r>
+      <w:proofErr w:type="spellEnd"/>
+      <w:r>
+        <w:rPr>
+          <w:rFonts w:cs="Times New Roman"/>
+          <w:szCs w:val="24"/>
+        </w:rPr>
+        <w:t xml:space="preserve"> e </w:t>
+      </w:r>
+      <w:proofErr w:type="spellStart"/>
+      <w:r>
+        <w:rPr>
+          <w:rFonts w:cs="Times New Roman"/>
+          <w:szCs w:val="24"/>
+        </w:rPr>
+        <w:t>folium</w:t>
+      </w:r>
+      <w:proofErr w:type="spellEnd"/>
+      <w:r>
+        <w:rPr>
+          <w:rFonts w:cs="Times New Roman"/>
+          <w:szCs w:val="24"/>
+        </w:rPr>
+        <w:t xml:space="preserve">, sendo estas duas últimas utilizados para análise das </w:t>
       </w:r>
       <w:r>
         <w:rPr>
@@ -1563,7 +2056,21 @@
         <w:rPr>
           <w:szCs w:val="24"/>
         </w:rPr>
-        <w:t>A figura a seguir apresenta uma captura de tela do dataframe utilizado para predição de ocorrências de ouro</w:t>
+        <w:t xml:space="preserve">A figura a seguir apresenta uma captura de tela do </w:t>
+      </w:r>
+      <w:proofErr w:type="spellStart"/>
+      <w:r>
+        <w:rPr>
+          <w:szCs w:val="24"/>
+        </w:rPr>
+        <w:t>dataframe</w:t>
+      </w:r>
+      <w:proofErr w:type="spellEnd"/>
+      <w:r>
+        <w:rPr>
+          <w:szCs w:val="24"/>
+        </w:rPr>
+        <w:t xml:space="preserve"> utilizado para predição de ocorrências de ouro</w:t>
       </w:r>
       <w:r>
         <w:rPr>
@@ -1825,7 +2332,29 @@
           <w:sz w:val="24"/>
           <w:szCs w:val="24"/>
         </w:rPr>
-        <w:t xml:space="preserve"> – (a) Área inicial e (b) área recortada com reamostragem para redução de desbalanceamento</w:t>
+        <w:t xml:space="preserve"> – (a) Área inicial e (b) área recortada com </w:t>
+      </w:r>
+      <w:proofErr w:type="spellStart"/>
+      <w:r>
+        <w:rPr>
+          <w:i w:val="0"/>
+          <w:iCs w:val="0"/>
+          <w:color w:val="auto"/>
+          <w:sz w:val="24"/>
+          <w:szCs w:val="24"/>
+        </w:rPr>
+        <w:t>reamostragem</w:t>
+      </w:r>
+      <w:proofErr w:type="spellEnd"/>
+      <w:r>
+        <w:rPr>
+          <w:i w:val="0"/>
+          <w:iCs w:val="0"/>
+          <w:color w:val="auto"/>
+          <w:sz w:val="24"/>
+          <w:szCs w:val="24"/>
+        </w:rPr>
+        <w:t xml:space="preserve"> para redução de desbalanceamento</w:t>
       </w:r>
       <w:r>
         <w:rPr>
@@ -2012,7 +2541,15 @@
     </w:p>
     <w:p>
       <w:r>
-        <w:t>De maneira a ilustrar a redução, a base de dados final para modelagem é representada pela figura a seguir. Observam-se um total de 717 pontos, sendo 22 deles de presença de ouro, ou seja, 3,07% do dataset, uma grande elevação em relação ao mencionado anteriormente, de 0,2%.</w:t>
+        <w:t xml:space="preserve">De maneira a ilustrar a redução, a base de dados final para modelagem é representada pela figura a seguir. Observam-se um total de 717 pontos, sendo 22 deles de presença de ouro, ou seja, 3,07% do </w:t>
+      </w:r>
+      <w:proofErr w:type="spellStart"/>
+      <w:r>
+        <w:t>dataset</w:t>
+      </w:r>
+      <w:proofErr w:type="spellEnd"/>
+      <w:r>
+        <w:t>, uma grande elevação em relação ao mencionado anteriormente, de 0,2%.</w:t>
       </w:r>
     </w:p>
     <w:p>
@@ -2165,7 +2702,39 @@
     </w:p>
     <w:p>
       <w:r>
-        <w:t>Assim, aplicando-se os pipelines comentados na seção anterior, para os modelos Random Forest, Logistic Regression, SVM e XGBoost, os seguintes resultados para predições de ouro (classe minoritária representada como 1 na coluna de ocorrências do dataset) foram obtidas</w:t>
+        <w:t xml:space="preserve">Assim, aplicando-se os pipelines comentados na seção anterior, para os modelos Random Forest, </w:t>
+      </w:r>
+      <w:proofErr w:type="spellStart"/>
+      <w:r>
+        <w:t>Logistic</w:t>
+      </w:r>
+      <w:proofErr w:type="spellEnd"/>
+      <w:r>
+        <w:t xml:space="preserve"> </w:t>
+      </w:r>
+      <w:proofErr w:type="spellStart"/>
+      <w:r>
+        <w:t>Regression</w:t>
+      </w:r>
+      <w:proofErr w:type="spellEnd"/>
+      <w:r>
+        <w:t xml:space="preserve">, SVM e </w:t>
+      </w:r>
+      <w:proofErr w:type="spellStart"/>
+      <w:r>
+        <w:t>XGBoost</w:t>
+      </w:r>
+      <w:proofErr w:type="spellEnd"/>
+      <w:r>
+        <w:t xml:space="preserve">, os seguintes resultados para predições de ouro (classe minoritária representada como 1 na coluna de ocorrências do </w:t>
+      </w:r>
+      <w:proofErr w:type="spellStart"/>
+      <w:r>
+        <w:t>dataset</w:t>
+      </w:r>
+      <w:proofErr w:type="spellEnd"/>
+      <w:r>
+        <w:t>) foram obtidas</w:t>
       </w:r>
       <w:r>
         <w:t>:</w:t>
@@ -2494,6 +3063,7 @@
                 <w14:ligatures w14:val="none"/>
               </w:rPr>
             </w:pPr>
+            <w:proofErr w:type="spellStart"/>
             <w:r>
               <w:rPr>
                 <w:rFonts w:eastAsia="Times New Roman" w:cs="Times New Roman"/>
@@ -2508,6 +3078,7 @@
               </w:rPr>
               <w:t>Precision</w:t>
             </w:r>
+            <w:proofErr w:type="spellEnd"/>
           </w:p>
         </w:tc>
         <w:tc>
@@ -2586,6 +3157,7 @@
                 <w14:ligatures w14:val="none"/>
               </w:rPr>
             </w:pPr>
+            <w:proofErr w:type="spellStart"/>
             <w:r>
               <w:rPr>
                 <w:rFonts w:eastAsia="Times New Roman" w:cs="Times New Roman"/>
@@ -2600,6 +3172,7 @@
               </w:rPr>
               <w:t>Threshold</w:t>
             </w:r>
+            <w:proofErr w:type="spellEnd"/>
           </w:p>
         </w:tc>
         <w:tc>
@@ -3056,6 +3629,7 @@
                 <w14:ligatures w14:val="none"/>
               </w:rPr>
             </w:pPr>
+            <w:proofErr w:type="spellStart"/>
             <w:r>
               <w:rPr>
                 <w:rFonts w:eastAsia="Times New Roman" w:cs="Times New Roman"/>
@@ -3068,6 +3642,7 @@
               </w:rPr>
               <w:t>Undersampling</w:t>
             </w:r>
+            <w:proofErr w:type="spellEnd"/>
           </w:p>
         </w:tc>
         <w:tc>
@@ -3724,7 +4299,33 @@
                 <w:lang w:eastAsia="pt-BR"/>
                 <w14:ligatures w14:val="none"/>
               </w:rPr>
-              <w:t>SMOTE + Tomek Links</w:t>
+              <w:t xml:space="preserve">SMOTE + </w:t>
+            </w:r>
+            <w:proofErr w:type="spellStart"/>
+            <w:r>
+              <w:rPr>
+                <w:rFonts w:eastAsia="Times New Roman" w:cs="Times New Roman"/>
+                <w:color w:val="000000"/>
+                <w:kern w:val="0"/>
+                <w:sz w:val="18"/>
+                <w:szCs w:val="18"/>
+                <w:lang w:eastAsia="pt-BR"/>
+                <w14:ligatures w14:val="none"/>
+              </w:rPr>
+              <w:t>Tomek</w:t>
+            </w:r>
+            <w:proofErr w:type="spellEnd"/>
+            <w:r>
+              <w:rPr>
+                <w:rFonts w:eastAsia="Times New Roman" w:cs="Times New Roman"/>
+                <w:color w:val="000000"/>
+                <w:kern w:val="0"/>
+                <w:sz w:val="18"/>
+                <w:szCs w:val="18"/>
+                <w:lang w:eastAsia="pt-BR"/>
+                <w14:ligatures w14:val="none"/>
+              </w:rPr>
+              <w:t xml:space="preserve"> Links</w:t>
             </w:r>
           </w:p>
         </w:tc>
@@ -4014,6 +4615,7 @@
                 <w14:ligatures w14:val="none"/>
               </w:rPr>
             </w:pPr>
+            <w:proofErr w:type="spellStart"/>
             <w:r>
               <w:rPr>
                 <w:rFonts w:eastAsia="Times New Roman" w:cs="Times New Roman"/>
@@ -4026,8 +4628,39 @@
                 <w:lang w:eastAsia="pt-BR"/>
                 <w14:ligatures w14:val="none"/>
               </w:rPr>
-              <w:t>Logistic Regression</w:t>
-            </w:r>
+              <w:t>Logistic</w:t>
+            </w:r>
+            <w:proofErr w:type="spellEnd"/>
+            <w:r>
+              <w:rPr>
+                <w:rFonts w:eastAsia="Times New Roman" w:cs="Times New Roman"/>
+                <w:b/>
+                <w:bCs/>
+                <w:color w:val="000000"/>
+                <w:kern w:val="0"/>
+                <w:sz w:val="18"/>
+                <w:szCs w:val="18"/>
+                <w:lang w:eastAsia="pt-BR"/>
+                <w14:ligatures w14:val="none"/>
+              </w:rPr>
+              <w:t xml:space="preserve"> </w:t>
+            </w:r>
+            <w:proofErr w:type="spellStart"/>
+            <w:r>
+              <w:rPr>
+                <w:rFonts w:eastAsia="Times New Roman" w:cs="Times New Roman"/>
+                <w:b/>
+                <w:bCs/>
+                <w:color w:val="000000"/>
+                <w:kern w:val="0"/>
+                <w:sz w:val="18"/>
+                <w:szCs w:val="18"/>
+                <w:lang w:eastAsia="pt-BR"/>
+                <w14:ligatures w14:val="none"/>
+              </w:rPr>
+              <w:t>Regression</w:t>
+            </w:r>
+            <w:proofErr w:type="spellEnd"/>
           </w:p>
         </w:tc>
         <w:tc>
@@ -4387,6 +5020,7 @@
                 <w14:ligatures w14:val="none"/>
               </w:rPr>
             </w:pPr>
+            <w:proofErr w:type="spellStart"/>
             <w:r>
               <w:rPr>
                 <w:rFonts w:eastAsia="Times New Roman" w:cs="Times New Roman"/>
@@ -4399,6 +5033,7 @@
               </w:rPr>
               <w:t>Undersampling</w:t>
             </w:r>
+            <w:proofErr w:type="spellEnd"/>
           </w:p>
         </w:tc>
         <w:tc>
@@ -5055,7 +5690,33 @@
                 <w:lang w:eastAsia="pt-BR"/>
                 <w14:ligatures w14:val="none"/>
               </w:rPr>
-              <w:t>SMOTE + Tomek Links</w:t>
+              <w:t xml:space="preserve">SMOTE + </w:t>
+            </w:r>
+            <w:proofErr w:type="spellStart"/>
+            <w:r>
+              <w:rPr>
+                <w:rFonts w:eastAsia="Times New Roman" w:cs="Times New Roman"/>
+                <w:color w:val="000000"/>
+                <w:kern w:val="0"/>
+                <w:sz w:val="18"/>
+                <w:szCs w:val="18"/>
+                <w:lang w:eastAsia="pt-BR"/>
+                <w14:ligatures w14:val="none"/>
+              </w:rPr>
+              <w:t>Tomek</w:t>
+            </w:r>
+            <w:proofErr w:type="spellEnd"/>
+            <w:r>
+              <w:rPr>
+                <w:rFonts w:eastAsia="Times New Roman" w:cs="Times New Roman"/>
+                <w:color w:val="000000"/>
+                <w:kern w:val="0"/>
+                <w:sz w:val="18"/>
+                <w:szCs w:val="18"/>
+                <w:lang w:eastAsia="pt-BR"/>
+                <w14:ligatures w14:val="none"/>
+              </w:rPr>
+              <w:t xml:space="preserve"> Links</w:t>
             </w:r>
           </w:p>
         </w:tc>
@@ -5718,6 +6379,7 @@
                 <w14:ligatures w14:val="none"/>
               </w:rPr>
             </w:pPr>
+            <w:proofErr w:type="spellStart"/>
             <w:r>
               <w:rPr>
                 <w:rFonts w:eastAsia="Times New Roman" w:cs="Times New Roman"/>
@@ -5730,6 +6392,7 @@
               </w:rPr>
               <w:t>Undersampling</w:t>
             </w:r>
+            <w:proofErr w:type="spellEnd"/>
           </w:p>
         </w:tc>
         <w:tc>
@@ -6386,7 +7049,33 @@
                 <w:lang w:eastAsia="pt-BR"/>
                 <w14:ligatures w14:val="none"/>
               </w:rPr>
-              <w:t>SMOTE + Tomek Links</w:t>
+              <w:t xml:space="preserve">SMOTE + </w:t>
+            </w:r>
+            <w:proofErr w:type="spellStart"/>
+            <w:r>
+              <w:rPr>
+                <w:rFonts w:eastAsia="Times New Roman" w:cs="Times New Roman"/>
+                <w:color w:val="000000"/>
+                <w:kern w:val="0"/>
+                <w:sz w:val="18"/>
+                <w:szCs w:val="18"/>
+                <w:lang w:eastAsia="pt-BR"/>
+                <w14:ligatures w14:val="none"/>
+              </w:rPr>
+              <w:t>Tomek</w:t>
+            </w:r>
+            <w:proofErr w:type="spellEnd"/>
+            <w:r>
+              <w:rPr>
+                <w:rFonts w:eastAsia="Times New Roman" w:cs="Times New Roman"/>
+                <w:color w:val="000000"/>
+                <w:kern w:val="0"/>
+                <w:sz w:val="18"/>
+                <w:szCs w:val="18"/>
+                <w:lang w:eastAsia="pt-BR"/>
+                <w14:ligatures w14:val="none"/>
+              </w:rPr>
+              <w:t xml:space="preserve"> Links</w:t>
             </w:r>
           </w:p>
         </w:tc>
@@ -6676,6 +7365,7 @@
                 <w14:ligatures w14:val="none"/>
               </w:rPr>
             </w:pPr>
+            <w:proofErr w:type="spellStart"/>
             <w:r>
               <w:rPr>
                 <w:rFonts w:eastAsia="Times New Roman" w:cs="Times New Roman"/>
@@ -6690,6 +7380,7 @@
               </w:rPr>
               <w:t>XGBoost</w:t>
             </w:r>
+            <w:proofErr w:type="spellEnd"/>
           </w:p>
         </w:tc>
         <w:tc>
@@ -7049,6 +7740,7 @@
                 <w14:ligatures w14:val="none"/>
               </w:rPr>
             </w:pPr>
+            <w:proofErr w:type="spellStart"/>
             <w:r>
               <w:rPr>
                 <w:rFonts w:eastAsia="Times New Roman" w:cs="Times New Roman"/>
@@ -7061,6 +7753,7 @@
               </w:rPr>
               <w:t>Undersampling</w:t>
             </w:r>
+            <w:proofErr w:type="spellEnd"/>
           </w:p>
         </w:tc>
         <w:tc>
@@ -7717,7 +8410,33 @@
                 <w:lang w:eastAsia="pt-BR"/>
                 <w14:ligatures w14:val="none"/>
               </w:rPr>
-              <w:t>SMOTE + Tomek Links</w:t>
+              <w:t xml:space="preserve">SMOTE + </w:t>
+            </w:r>
+            <w:proofErr w:type="spellStart"/>
+            <w:r>
+              <w:rPr>
+                <w:rFonts w:eastAsia="Times New Roman" w:cs="Times New Roman"/>
+                <w:color w:val="000000"/>
+                <w:kern w:val="0"/>
+                <w:sz w:val="18"/>
+                <w:szCs w:val="18"/>
+                <w:lang w:eastAsia="pt-BR"/>
+                <w14:ligatures w14:val="none"/>
+              </w:rPr>
+              <w:t>Tomek</w:t>
+            </w:r>
+            <w:proofErr w:type="spellEnd"/>
+            <w:r>
+              <w:rPr>
+                <w:rFonts w:eastAsia="Times New Roman" w:cs="Times New Roman"/>
+                <w:color w:val="000000"/>
+                <w:kern w:val="0"/>
+                <w:sz w:val="18"/>
+                <w:szCs w:val="18"/>
+                <w:lang w:eastAsia="pt-BR"/>
+                <w14:ligatures w14:val="none"/>
+              </w:rPr>
+              <w:t xml:space="preserve"> Links</w:t>
             </w:r>
           </w:p>
         </w:tc>
@@ -8026,7 +8745,15 @@
         </w:numPr>
       </w:pPr>
       <w:r>
-        <w:t>F1-Score: média harmônica entre precision e recall, sendo útil para avaliar desequilíbrio entre classes, como o presente caso, porém não é ótimo para priorizar maximização de TP;</w:t>
+        <w:t xml:space="preserve">F1-Score: média harmônica entre </w:t>
+      </w:r>
+      <w:proofErr w:type="spellStart"/>
+      <w:r>
+        <w:t>precision</w:t>
+      </w:r>
+      <w:proofErr w:type="spellEnd"/>
+      <w:r>
+        <w:t xml:space="preserve"> e recall, sendo útil para avaliar desequilíbrio entre classes, como o presente caso, porém não é ótimo para priorizar maximização de TP;</w:t>
       </w:r>
     </w:p>
     <w:p>
@@ -8037,8 +8764,13 @@
           <w:numId w:val="5"/>
         </w:numPr>
       </w:pPr>
-      <w:r>
-        <w:t xml:space="preserve">Precision (precisão): </w:t>
+      <w:proofErr w:type="spellStart"/>
+      <w:r>
+        <w:t>Precision</w:t>
+      </w:r>
+      <w:proofErr w:type="spellEnd"/>
+      <w:r>
+        <w:t xml:space="preserve"> (precisão): </w:t>
       </w:r>
       <w:r>
         <w:t xml:space="preserve">razão entre </w:t>
@@ -8059,7 +8791,15 @@
         </w:numPr>
       </w:pPr>
       <w:r>
-        <w:t xml:space="preserve">Recall (revocação): </w:t>
+        <w:t>Recall (</w:t>
+      </w:r>
+      <w:proofErr w:type="spellStart"/>
+      <w:r>
+        <w:t>revocação</w:t>
+      </w:r>
+      <w:proofErr w:type="spellEnd"/>
+      <w:r>
+        <w:t xml:space="preserve">): </w:t>
       </w:r>
       <w:r>
         <w:t>razão entre TP e total de reais positivos</w:t>
@@ -8076,8 +8816,13 @@
           <w:numId w:val="5"/>
         </w:numPr>
       </w:pPr>
-      <w:r>
-        <w:t>Threshold: limiar ótimo de probabilidades do modelo, ou seja, acima deste limiar de probabilidade, o ponto é classificado como ocorrência;</w:t>
+      <w:proofErr w:type="spellStart"/>
+      <w:r>
+        <w:t>Threshold</w:t>
+      </w:r>
+      <w:proofErr w:type="spellEnd"/>
+      <w:r>
+        <w:t>: limiar ótimo de probabilidades do modelo, ou seja, acima deste limiar de probabilidade, o ponto é classificado como ocorrência;</w:t>
       </w:r>
     </w:p>
     <w:p>
@@ -8096,33 +8841,106 @@
       <w:r>
         <w:t>Considerando o problema de negócio (predição de minerais), há margem para a métrica de maximização. Por um lado, busca-se uma alta taxa de verdadeiros positivos (</w:t>
       </w:r>
+      <w:proofErr w:type="spellStart"/>
       <w:r>
         <w:rPr>
           <w:i/>
           <w:iCs/>
         </w:rPr>
-        <w:t xml:space="preserve">true </w:t>
-      </w:r>
+        <w:t>true</w:t>
+      </w:r>
+      <w:proofErr w:type="spellEnd"/>
       <w:r>
         <w:rPr>
           <w:i/>
           <w:iCs/>
         </w:rPr>
+        <w:t xml:space="preserve"> </w:t>
+      </w:r>
+      <w:r>
+        <w:rPr>
+          <w:i/>
+          <w:iCs/>
+        </w:rPr>
         <w:lastRenderedPageBreak/>
         <w:t>positive</w:t>
       </w:r>
       <w:r>
-        <w:t xml:space="preserve"> – TP), ou seja, um alto recall. Todavia, considerando custos de um projeto de mineração, falsos positivos seriam altamente custosos, sendo a métrica precision mais adequada. Neste trabalho, optou-se pela segunda abordagem, na qual busca-se minimizar os falsos positivos, ou seja, alta precision.</w:t>
+        <w:t xml:space="preserve"> – TP), ou seja, um alto recall. Todavia, considerando custos de um projeto de mineração, falsos positivos seriam altamente custosos, sendo a métrica </w:t>
+      </w:r>
+      <w:proofErr w:type="spellStart"/>
+      <w:r>
+        <w:t>precision</w:t>
+      </w:r>
+      <w:proofErr w:type="spellEnd"/>
+      <w:r>
+        <w:t xml:space="preserve"> mais adequada. Neste trabalho, optou-se pela segunda abordagem, na qual busca-se minimizar os falsos positivos, ou seja, alta </w:t>
+      </w:r>
+      <w:proofErr w:type="spellStart"/>
+      <w:r>
+        <w:t>precision</w:t>
+      </w:r>
+      <w:proofErr w:type="spellEnd"/>
+      <w:r>
+        <w:t>.</w:t>
       </w:r>
     </w:p>
     <w:p>
       <w:r>
-        <w:t>Sendo assim, o modelo XGBoost com o pipeline inicial apresentou maior precision (0,38), sendo o modelo escolhido para continuação da análise.</w:t>
+        <w:t xml:space="preserve">Sendo assim, o modelo </w:t>
+      </w:r>
+      <w:proofErr w:type="spellStart"/>
+      <w:r>
+        <w:t>XGBoost</w:t>
+      </w:r>
+      <w:proofErr w:type="spellEnd"/>
+      <w:r>
+        <w:t xml:space="preserve"> com o pipeline inicial apresentou maior </w:t>
+      </w:r>
+      <w:proofErr w:type="spellStart"/>
+      <w:r>
+        <w:t>precision</w:t>
+      </w:r>
+      <w:proofErr w:type="spellEnd"/>
+      <w:r>
+        <w:t xml:space="preserve"> (0,38), sendo o modelo escolhido para continuação da análise.</w:t>
       </w:r>
     </w:p>
     <w:p>
       <w:r>
-        <w:t>A seguir, é apresentado o relatório de classificação elaborado pelo scikit learn com o método classification_report, para o modelo XGBoost, sem e com a aplicação do limiar de probabilidades. Observa-se que a precisão se eleva de 0,38 para 0,50 com a utilização de tal limiar, trazendo ganhos a o modelo.</w:t>
+        <w:t xml:space="preserve">A seguir, é apresentado o relatório de classificação elaborado pelo </w:t>
+      </w:r>
+      <w:proofErr w:type="spellStart"/>
+      <w:r>
+        <w:t>scikit</w:t>
+      </w:r>
+      <w:proofErr w:type="spellEnd"/>
+      <w:r>
+        <w:t xml:space="preserve"> </w:t>
+      </w:r>
+      <w:proofErr w:type="spellStart"/>
+      <w:r>
+        <w:t>learn</w:t>
+      </w:r>
+      <w:proofErr w:type="spellEnd"/>
+      <w:r>
+        <w:t xml:space="preserve"> com o método </w:t>
+      </w:r>
+      <w:proofErr w:type="spellStart"/>
+      <w:r>
+        <w:t>classification_report</w:t>
+      </w:r>
+      <w:proofErr w:type="spellEnd"/>
+      <w:r>
+        <w:t xml:space="preserve">, para o modelo </w:t>
+      </w:r>
+      <w:proofErr w:type="spellStart"/>
+      <w:r>
+        <w:t>XGBoost</w:t>
+      </w:r>
+      <w:proofErr w:type="spellEnd"/>
+      <w:r>
+        <w:t>, sem e com a aplicação do limiar de probabilidades. Observa-se que a precisão se eleva de 0,38 para 0,50 com a utilização de tal limiar, trazendo ganhos a o modelo.</w:t>
       </w:r>
     </w:p>
     <w:p>
@@ -8548,18 +9366,19 @@
           <w:i/>
           <w:iCs/>
         </w:rPr>
-        <w:t>feature importance</w:t>
-      </w:r>
-      <w:r>
-        <w:t>) do modelo. No caso, os modelos de árvore medem a contribuição média de cada feature para reduzir a impureza de Gini (</w:t>
-      </w:r>
-      <w:proofErr w:type="gramStart"/>
-      <w:r>
-        <w:t>i.e.</w:t>
-      </w:r>
-      <w:proofErr w:type="gramEnd"/>
-      <w:r>
-        <w:t xml:space="preserve"> redução do erro) em todas as árvores do modelo</w:t>
+        <w:t xml:space="preserve">feature </w:t>
+      </w:r>
+      <w:proofErr w:type="spellStart"/>
+      <w:r>
+        <w:rPr>
+          <w:i/>
+          <w:iCs/>
+        </w:rPr>
+        <w:t>importance</w:t>
+      </w:r>
+      <w:proofErr w:type="spellEnd"/>
+      <w:r>
+        <w:t>) do modelo. No caso, os modelos de árvore medem a contribuição média de cada feature para reduzir a impureza de Gini (i.e. redução do erro) em todas as árvores do modelo</w:t>
       </w:r>
       <w:r>
         <w:t xml:space="preserve"> ou, de maneira simplificada, o que o modelo utilizou para as probabilidades</w:t>
@@ -8571,7 +9390,23 @@
         <w:t xml:space="preserve">. Observa-se que a </w:t>
       </w:r>
       <w:r>
-        <w:t>variável mag_gt se mostrou como a mais importante no cálculo, seguida pela variável Kd. Cabe destacar que a análise da metodologia de árvores é geral (toda amostra), e não considera exatamente a direção da influência (i.e. positiva ou negativa).</w:t>
+        <w:t xml:space="preserve">variável </w:t>
+      </w:r>
+      <w:proofErr w:type="spellStart"/>
+      <w:r>
+        <w:t>mag_gt</w:t>
+      </w:r>
+      <w:proofErr w:type="spellEnd"/>
+      <w:r>
+        <w:t xml:space="preserve"> se mostrou como a mais importante no cálculo, seguida pela variável </w:t>
+      </w:r>
+      <w:proofErr w:type="spellStart"/>
+      <w:r>
+        <w:t>Kd</w:t>
+      </w:r>
+      <w:proofErr w:type="spellEnd"/>
+      <w:r>
+        <w:t>. Cabe destacar que a análise da metodologia de árvores é geral (toda amostra), e não considera exatamente a direção da influência (i.e. positiva ou negativa).</w:t>
       </w:r>
     </w:p>
     <w:p>
@@ -8657,7 +9492,51 @@
           <w:sz w:val="24"/>
           <w:szCs w:val="24"/>
         </w:rPr>
-        <w:t xml:space="preserve"> – Feature importance do modelo XGBoost para ocorrências de ouro.</w:t>
+        <w:t xml:space="preserve"> – Feature </w:t>
+      </w:r>
+      <w:proofErr w:type="spellStart"/>
+      <w:r>
+        <w:rPr>
+          <w:i w:val="0"/>
+          <w:iCs w:val="0"/>
+          <w:color w:val="auto"/>
+          <w:sz w:val="24"/>
+          <w:szCs w:val="24"/>
+        </w:rPr>
+        <w:t>importance</w:t>
+      </w:r>
+      <w:proofErr w:type="spellEnd"/>
+      <w:r>
+        <w:rPr>
+          <w:i w:val="0"/>
+          <w:iCs w:val="0"/>
+          <w:color w:val="auto"/>
+          <w:sz w:val="24"/>
+          <w:szCs w:val="24"/>
+        </w:rPr>
+        <w:t xml:space="preserve"> do modelo </w:t>
+      </w:r>
+      <w:proofErr w:type="spellStart"/>
+      <w:r>
+        <w:rPr>
+          <w:i w:val="0"/>
+          <w:iCs w:val="0"/>
+          <w:color w:val="auto"/>
+          <w:sz w:val="24"/>
+          <w:szCs w:val="24"/>
+        </w:rPr>
+        <w:t>XGBoost</w:t>
+      </w:r>
+      <w:proofErr w:type="spellEnd"/>
+      <w:r>
+        <w:rPr>
+          <w:i w:val="0"/>
+          <w:iCs w:val="0"/>
+          <w:color w:val="auto"/>
+          <w:sz w:val="24"/>
+          <w:szCs w:val="24"/>
+        </w:rPr>
+        <w:t xml:space="preserve"> para ocorrências de ouro.</w:t>
       </w:r>
     </w:p>
     <w:p>
@@ -8724,24 +9603,32 @@
     </w:p>
     <w:p>
       <w:r>
-        <w:t xml:space="preserve">Buscou-se analisar também a importância dos features via biblioteca shap, </w:t>
-      </w:r>
-      <w:r>
-        <w:t>a qual se baseia na Teoria dos Jogos de Shapley, atribuindo um valor de contribuição para cada feature por amostra, considerando todas as combinações possíveis de features. Aqui, o diferencial é que a análise é global (média do impacto absoluto) e local (amostra).</w:t>
-      </w:r>
-      <w:r>
-        <w:t xml:space="preserve"> </w:t>
-      </w:r>
-      <w:proofErr w:type="gramStart"/>
-      <w:r>
-        <w:t xml:space="preserve">A </w:t>
-      </w:r>
-      <w:r>
-        <w:t xml:space="preserve"> figura</w:t>
-      </w:r>
-      <w:proofErr w:type="gramEnd"/>
-      <w:r>
-        <w:t xml:space="preserve"> a seguir apresenta um gráfico de (a) barras e (b) violino</w:t>
+        <w:t xml:space="preserve">Buscou-se analisar também a importância dos features via biblioteca </w:t>
+      </w:r>
+      <w:proofErr w:type="spellStart"/>
+      <w:r>
+        <w:t>shap</w:t>
+      </w:r>
+      <w:proofErr w:type="spellEnd"/>
+      <w:r>
+        <w:t xml:space="preserve">, </w:t>
+      </w:r>
+      <w:r>
+        <w:t xml:space="preserve">a qual se baseia na Teoria dos Jogos de </w:t>
+      </w:r>
+      <w:proofErr w:type="spellStart"/>
+      <w:r>
+        <w:t>Shapley</w:t>
+      </w:r>
+      <w:proofErr w:type="spellEnd"/>
+      <w:r>
+        <w:t>, atribuindo um valor de contribuição para cada feature por amostra, considerando todas as combinações possíveis de features. Aqui, o diferencial é que a análise é global (média do impacto absoluto) e local (amostra).</w:t>
+      </w:r>
+      <w:r>
+        <w:t xml:space="preserve"> A </w:t>
+      </w:r>
+      <w:r>
+        <w:t xml:space="preserve"> figura a seguir apresenta um gráfico de (a) barras e (b) violino</w:t>
       </w:r>
       <w:r>
         <w:t xml:space="preserve">, sendo que este </w:t>
@@ -8753,7 +9640,15 @@
         <w:t>feature quanto sua direção.</w:t>
       </w:r>
       <w:r>
-        <w:t xml:space="preserve"> Como a análise é local e global, observa-se que determinada parte da amostra da variável mag_gt, a mais importante também nesta metodologia, possui influência negativa, enquanto outra parte possui influência positiva.</w:t>
+        <w:t xml:space="preserve"> Como a análise é local e global, observa-se que determinada parte da amostra da variável </w:t>
+      </w:r>
+      <w:proofErr w:type="spellStart"/>
+      <w:r>
+        <w:t>mag_gt</w:t>
+      </w:r>
+      <w:proofErr w:type="spellEnd"/>
+      <w:r>
+        <w:t>, a mais importante também nesta metodologia, possui influência negativa, enquanto outra parte possui influência positiva.</w:t>
       </w:r>
     </w:p>
     <w:p>
@@ -8837,8 +9732,20 @@
           <w:sz w:val="24"/>
           <w:szCs w:val="24"/>
         </w:rPr>
-        <w:t xml:space="preserve"> – Feature importance</w:t>
-      </w:r>
+        <w:t xml:space="preserve"> – Feature </w:t>
+      </w:r>
+      <w:proofErr w:type="spellStart"/>
+      <w:r>
+        <w:rPr>
+          <w:i w:val="0"/>
+          <w:iCs w:val="0"/>
+          <w:color w:val="auto"/>
+          <w:sz w:val="24"/>
+          <w:szCs w:val="24"/>
+        </w:rPr>
+        <w:t>importance</w:t>
+      </w:r>
+      <w:proofErr w:type="spellEnd"/>
       <w:r>
         <w:rPr>
           <w:i w:val="0"/>
@@ -9011,11 +9918,21 @@
     </w:p>
     <w:p>
       <w:r>
-        <w:t>Por fim, após calculadas as probabilidades aplicando-se o threshold</w:t>
-      </w:r>
-      <w:r>
-        <w:t>, foi possível criar uma figura iterativa com a biblioteca folium</w:t>
-      </w:r>
+        <w:t xml:space="preserve">Por fim, após calculadas as probabilidades aplicando-se o </w:t>
+      </w:r>
+      <w:proofErr w:type="spellStart"/>
+      <w:r>
+        <w:t>threshold</w:t>
+      </w:r>
+      <w:proofErr w:type="spellEnd"/>
+      <w:r>
+        <w:t xml:space="preserve">, foi possível criar uma figura iterativa com a biblioteca </w:t>
+      </w:r>
+      <w:proofErr w:type="spellStart"/>
+      <w:r>
+        <w:t>folium</w:t>
+      </w:r>
+      <w:proofErr w:type="spellEnd"/>
       <w:r>
         <w:t>, a qual apresenta locais com minas em vermelho, ocorrências de ouro em laranja, e possíveis ocorrências de ouro com alta probabilidade advindas do modelo em amarelo. Observa-se que diversos pontos</w:t>
       </w:r>
@@ -9210,7 +10127,21 @@
         <w:rPr>
           <w:szCs w:val="24"/>
         </w:rPr>
-        <w:t>A figura a seguir apresenta uma captura de tela do dataframe utilizado para predição de ocorrências de ouro:</w:t>
+        <w:t xml:space="preserve">A figura a seguir apresenta uma captura de tela do </w:t>
+      </w:r>
+      <w:proofErr w:type="spellStart"/>
+      <w:r>
+        <w:rPr>
+          <w:szCs w:val="24"/>
+        </w:rPr>
+        <w:t>dataframe</w:t>
+      </w:r>
+      <w:proofErr w:type="spellEnd"/>
+      <w:r>
+        <w:rPr>
+          <w:szCs w:val="24"/>
+        </w:rPr>
+        <w:t xml:space="preserve"> utilizado para predição de ocorrências de ouro:</w:t>
       </w:r>
     </w:p>
     <w:p>
@@ -9479,7 +10410,29 @@
           <w:sz w:val="24"/>
           <w:szCs w:val="24"/>
         </w:rPr>
-        <w:t xml:space="preserve"> – (a) Área inicial e (b) área recortada com reamostragem para redução de desbalanceamento para ocorrências de cobre.</w:t>
+        <w:t xml:space="preserve"> – (a) Área inicial e (b) área recortada com </w:t>
+      </w:r>
+      <w:proofErr w:type="spellStart"/>
+      <w:r>
+        <w:rPr>
+          <w:i w:val="0"/>
+          <w:iCs w:val="0"/>
+          <w:color w:val="auto"/>
+          <w:sz w:val="24"/>
+          <w:szCs w:val="24"/>
+        </w:rPr>
+        <w:t>reamostragem</w:t>
+      </w:r>
+      <w:proofErr w:type="spellEnd"/>
+      <w:r>
+        <w:rPr>
+          <w:i w:val="0"/>
+          <w:iCs w:val="0"/>
+          <w:color w:val="auto"/>
+          <w:sz w:val="24"/>
+          <w:szCs w:val="24"/>
+        </w:rPr>
+        <w:t xml:space="preserve"> para redução de desbalanceamento para ocorrências de cobre.</w:t>
       </w:r>
     </w:p>
     <w:tbl>
@@ -9632,7 +10585,15 @@
         <w:t>5</w:t>
       </w:r>
       <w:r>
-        <w:t>7% do dataset, uma grande elevação em relação ao mencionado anteriormente, de 0,</w:t>
+        <w:t xml:space="preserve">7% do </w:t>
+      </w:r>
+      <w:proofErr w:type="spellStart"/>
+      <w:r>
+        <w:t>dataset</w:t>
+      </w:r>
+      <w:proofErr w:type="spellEnd"/>
+      <w:r>
+        <w:t>, uma grande elevação em relação ao mencionado anteriormente, de 0,</w:t>
       </w:r>
       <w:r>
         <w:t>4</w:t>
@@ -9792,7 +10753,23 @@
     </w:p>
     <w:p>
       <w:r>
-        <w:t>A tabela a seguir apresenta os resultados para as ocorrências de cobre. Nota-se que o modelo Random Forest com a pipeline oversampling (SMOTE) apresentou o melhor resultado de precision, sendo o modelo escolhido para a continuação da análise.</w:t>
+        <w:t xml:space="preserve">A tabela a seguir apresenta os resultados para as ocorrências de cobre. Nota-se que o modelo Random Forest com a pipeline </w:t>
+      </w:r>
+      <w:proofErr w:type="spellStart"/>
+      <w:r>
+        <w:t>oversampling</w:t>
+      </w:r>
+      <w:proofErr w:type="spellEnd"/>
+      <w:r>
+        <w:t xml:space="preserve"> (SMOTE) apresentou o melhor resultado de </w:t>
+      </w:r>
+      <w:proofErr w:type="spellStart"/>
+      <w:r>
+        <w:t>precision</w:t>
+      </w:r>
+      <w:proofErr w:type="spellEnd"/>
+      <w:r>
+        <w:t>, sendo o modelo escolhido para a continuação da análise.</w:t>
       </w:r>
     </w:p>
     <w:p>
@@ -10113,6 +11090,7 @@
                 <w14:ligatures w14:val="none"/>
               </w:rPr>
             </w:pPr>
+            <w:proofErr w:type="spellStart"/>
             <w:r>
               <w:rPr>
                 <w:rFonts w:eastAsia="Times New Roman" w:cs="Times New Roman"/>
@@ -10125,27 +11103,10 @@
                 <w:lang w:eastAsia="pt-BR"/>
                 <w14:ligatures w14:val="none"/>
               </w:rPr>
-              <w:t xml:space="preserve">Precision </w:t>
-            </w:r>
-          </w:p>
-        </w:tc>
-        <w:tc>
-          <w:tcPr>
-            <w:tcW w:w="444" w:type="pct"/>
-            <w:tcBorders>
-              <w:top w:val="single" w:sz="4" w:space="0" w:color="auto"/>
-              <w:left w:val="nil"/>
-              <w:bottom w:val="single" w:sz="4" w:space="0" w:color="auto"/>
-              <w:right w:val="nil"/>
-            </w:tcBorders>
-            <w:shd w:val="clear" w:color="auto" w:fill="auto"/>
-            <w:vAlign w:val="center"/>
-            <w:hideMark/>
-          </w:tcPr>
-          <w:p>
-            <w:pPr>
-              <w:spacing w:after="0" w:line="240" w:lineRule="auto"/>
-              <w:jc w:val="center"/>
+              <w:t>Precision</w:t>
+            </w:r>
+            <w:proofErr w:type="spellEnd"/>
+            <w:r>
               <w:rPr>
                 <w:rFonts w:eastAsia="Times New Roman" w:cs="Times New Roman"/>
                 <w:b/>
@@ -10157,8 +11118,27 @@
                 <w:lang w:eastAsia="pt-BR"/>
                 <w14:ligatures w14:val="none"/>
               </w:rPr>
-            </w:pPr>
-            <w:r>
+              <w:t xml:space="preserve"> </w:t>
+            </w:r>
+          </w:p>
+        </w:tc>
+        <w:tc>
+          <w:tcPr>
+            <w:tcW w:w="444" w:type="pct"/>
+            <w:tcBorders>
+              <w:top w:val="single" w:sz="4" w:space="0" w:color="auto"/>
+              <w:left w:val="nil"/>
+              <w:bottom w:val="single" w:sz="4" w:space="0" w:color="auto"/>
+              <w:right w:val="nil"/>
+            </w:tcBorders>
+            <w:shd w:val="clear" w:color="auto" w:fill="auto"/>
+            <w:vAlign w:val="center"/>
+            <w:hideMark/>
+          </w:tcPr>
+          <w:p>
+            <w:pPr>
+              <w:spacing w:after="0" w:line="240" w:lineRule="auto"/>
+              <w:jc w:val="center"/>
               <w:rPr>
                 <w:rFonts w:eastAsia="Times New Roman" w:cs="Times New Roman"/>
                 <w:b/>
@@ -10170,27 +11150,8 @@
                 <w:lang w:eastAsia="pt-BR"/>
                 <w14:ligatures w14:val="none"/>
               </w:rPr>
-              <w:t xml:space="preserve">Recall </w:t>
-            </w:r>
-          </w:p>
-        </w:tc>
-        <w:tc>
-          <w:tcPr>
-            <w:tcW w:w="600" w:type="pct"/>
-            <w:tcBorders>
-              <w:top w:val="single" w:sz="4" w:space="0" w:color="auto"/>
-              <w:left w:val="nil"/>
-              <w:bottom w:val="single" w:sz="4" w:space="0" w:color="auto"/>
-              <w:right w:val="nil"/>
-            </w:tcBorders>
-            <w:shd w:val="clear" w:color="auto" w:fill="auto"/>
-            <w:vAlign w:val="center"/>
-            <w:hideMark/>
-          </w:tcPr>
-          <w:p>
-            <w:pPr>
-              <w:spacing w:after="0" w:line="240" w:lineRule="auto"/>
-              <w:jc w:val="center"/>
+            </w:pPr>
+            <w:r>
               <w:rPr>
                 <w:rFonts w:eastAsia="Times New Roman" w:cs="Times New Roman"/>
                 <w:b/>
@@ -10202,8 +11163,27 @@
                 <w:lang w:eastAsia="pt-BR"/>
                 <w14:ligatures w14:val="none"/>
               </w:rPr>
-            </w:pPr>
-            <w:r>
+              <w:t xml:space="preserve">Recall </w:t>
+            </w:r>
+          </w:p>
+        </w:tc>
+        <w:tc>
+          <w:tcPr>
+            <w:tcW w:w="600" w:type="pct"/>
+            <w:tcBorders>
+              <w:top w:val="single" w:sz="4" w:space="0" w:color="auto"/>
+              <w:left w:val="nil"/>
+              <w:bottom w:val="single" w:sz="4" w:space="0" w:color="auto"/>
+              <w:right w:val="nil"/>
+            </w:tcBorders>
+            <w:shd w:val="clear" w:color="auto" w:fill="auto"/>
+            <w:vAlign w:val="center"/>
+            <w:hideMark/>
+          </w:tcPr>
+          <w:p>
+            <w:pPr>
+              <w:spacing w:after="0" w:line="240" w:lineRule="auto"/>
+              <w:jc w:val="center"/>
               <w:rPr>
                 <w:rFonts w:eastAsia="Times New Roman" w:cs="Times New Roman"/>
                 <w:b/>
@@ -10215,8 +11195,23 @@
                 <w:lang w:eastAsia="pt-BR"/>
                 <w14:ligatures w14:val="none"/>
               </w:rPr>
+            </w:pPr>
+            <w:proofErr w:type="spellStart"/>
+            <w:r>
+              <w:rPr>
+                <w:rFonts w:eastAsia="Times New Roman" w:cs="Times New Roman"/>
+                <w:b/>
+                <w:bCs/>
+                <w:color w:val="000000"/>
+                <w:kern w:val="0"/>
+                <w:sz w:val="20"/>
+                <w:szCs w:val="20"/>
+                <w:lang w:eastAsia="pt-BR"/>
+                <w14:ligatures w14:val="none"/>
+              </w:rPr>
               <w:t>Threshold</w:t>
             </w:r>
+            <w:proofErr w:type="spellEnd"/>
           </w:p>
         </w:tc>
         <w:tc>
@@ -10663,6 +11658,7 @@
                 <w14:ligatures w14:val="none"/>
               </w:rPr>
             </w:pPr>
+            <w:proofErr w:type="spellStart"/>
             <w:r>
               <w:rPr>
                 <w:rFonts w:eastAsia="Times New Roman" w:cs="Times New Roman"/>
@@ -10675,6 +11671,7 @@
               </w:rPr>
               <w:t>Undersampling</w:t>
             </w:r>
+            <w:proofErr w:type="spellEnd"/>
           </w:p>
         </w:tc>
         <w:tc>
@@ -11307,6 +12304,7 @@
                 <w14:ligatures w14:val="none"/>
               </w:rPr>
             </w:pPr>
+            <w:proofErr w:type="spellStart"/>
             <w:r>
               <w:rPr>
                 <w:rFonts w:eastAsia="Times New Roman" w:cs="Times New Roman"/>
@@ -11319,6 +12317,7 @@
               </w:rPr>
               <w:t>SMOTE+Tomek</w:t>
             </w:r>
+            <w:proofErr w:type="spellEnd"/>
           </w:p>
         </w:tc>
         <w:tc>
@@ -11601,6 +12600,7 @@
                 <w14:ligatures w14:val="none"/>
               </w:rPr>
             </w:pPr>
+            <w:proofErr w:type="spellStart"/>
             <w:r>
               <w:rPr>
                 <w:rFonts w:eastAsia="Times New Roman" w:cs="Times New Roman"/>
@@ -11613,8 +12613,39 @@
                 <w:lang w:eastAsia="pt-BR"/>
                 <w14:ligatures w14:val="none"/>
               </w:rPr>
-              <w:t>Logistic Regression</w:t>
-            </w:r>
+              <w:t>Logistic</w:t>
+            </w:r>
+            <w:proofErr w:type="spellEnd"/>
+            <w:r>
+              <w:rPr>
+                <w:rFonts w:eastAsia="Times New Roman" w:cs="Times New Roman"/>
+                <w:b/>
+                <w:bCs/>
+                <w:color w:val="000000"/>
+                <w:kern w:val="0"/>
+                <w:sz w:val="20"/>
+                <w:szCs w:val="20"/>
+                <w:lang w:eastAsia="pt-BR"/>
+                <w14:ligatures w14:val="none"/>
+              </w:rPr>
+              <w:t xml:space="preserve"> </w:t>
+            </w:r>
+            <w:proofErr w:type="spellStart"/>
+            <w:r>
+              <w:rPr>
+                <w:rFonts w:eastAsia="Times New Roman" w:cs="Times New Roman"/>
+                <w:b/>
+                <w:bCs/>
+                <w:color w:val="000000"/>
+                <w:kern w:val="0"/>
+                <w:sz w:val="20"/>
+                <w:szCs w:val="20"/>
+                <w:lang w:eastAsia="pt-BR"/>
+                <w14:ligatures w14:val="none"/>
+              </w:rPr>
+              <w:t>Regression</w:t>
+            </w:r>
+            <w:proofErr w:type="spellEnd"/>
           </w:p>
         </w:tc>
         <w:tc>
@@ -11966,6 +12997,7 @@
                 <w14:ligatures w14:val="none"/>
               </w:rPr>
             </w:pPr>
+            <w:proofErr w:type="spellStart"/>
             <w:r>
               <w:rPr>
                 <w:rFonts w:eastAsia="Times New Roman" w:cs="Times New Roman"/>
@@ -11978,6 +13010,7 @@
               </w:rPr>
               <w:t>Undersampling</w:t>
             </w:r>
+            <w:proofErr w:type="spellEnd"/>
           </w:p>
         </w:tc>
         <w:tc>
@@ -12610,6 +13643,7 @@
                 <w14:ligatures w14:val="none"/>
               </w:rPr>
             </w:pPr>
+            <w:proofErr w:type="spellStart"/>
             <w:r>
               <w:rPr>
                 <w:rFonts w:eastAsia="Times New Roman" w:cs="Times New Roman"/>
@@ -12622,6 +13656,7 @@
               </w:rPr>
               <w:t>SMOTE+Tomek</w:t>
             </w:r>
+            <w:proofErr w:type="spellEnd"/>
           </w:p>
         </w:tc>
         <w:tc>
@@ -13269,6 +14304,7 @@
                 <w14:ligatures w14:val="none"/>
               </w:rPr>
             </w:pPr>
+            <w:proofErr w:type="spellStart"/>
             <w:r>
               <w:rPr>
                 <w:rFonts w:eastAsia="Times New Roman" w:cs="Times New Roman"/>
@@ -13281,6 +14317,7 @@
               </w:rPr>
               <w:t>Undersampling</w:t>
             </w:r>
+            <w:proofErr w:type="spellEnd"/>
           </w:p>
         </w:tc>
         <w:tc>
@@ -13913,6 +14950,7 @@
                 <w14:ligatures w14:val="none"/>
               </w:rPr>
             </w:pPr>
+            <w:proofErr w:type="spellStart"/>
             <w:r>
               <w:rPr>
                 <w:rFonts w:eastAsia="Times New Roman" w:cs="Times New Roman"/>
@@ -13925,6 +14963,7 @@
               </w:rPr>
               <w:t>SMOTE+Tomek</w:t>
             </w:r>
+            <w:proofErr w:type="spellEnd"/>
           </w:p>
         </w:tc>
         <w:tc>
@@ -14207,6 +15246,7 @@
                 <w14:ligatures w14:val="none"/>
               </w:rPr>
             </w:pPr>
+            <w:proofErr w:type="spellStart"/>
             <w:r>
               <w:rPr>
                 <w:rFonts w:eastAsia="Times New Roman" w:cs="Times New Roman"/>
@@ -14221,6 +15261,7 @@
               </w:rPr>
               <w:t>XGBoost</w:t>
             </w:r>
+            <w:proofErr w:type="spellEnd"/>
           </w:p>
         </w:tc>
         <w:tc>
@@ -14572,6 +15613,7 @@
                 <w14:ligatures w14:val="none"/>
               </w:rPr>
             </w:pPr>
+            <w:proofErr w:type="spellStart"/>
             <w:r>
               <w:rPr>
                 <w:rFonts w:eastAsia="Times New Roman" w:cs="Times New Roman"/>
@@ -14584,6 +15626,7 @@
               </w:rPr>
               <w:t>Undersampling</w:t>
             </w:r>
+            <w:proofErr w:type="spellEnd"/>
           </w:p>
         </w:tc>
         <w:tc>
@@ -15216,6 +16259,7 @@
                 <w14:ligatures w14:val="none"/>
               </w:rPr>
             </w:pPr>
+            <w:proofErr w:type="spellStart"/>
             <w:r>
               <w:rPr>
                 <w:rFonts w:eastAsia="Times New Roman" w:cs="Times New Roman"/>
@@ -15228,6 +16272,7 @@
               </w:rPr>
               <w:t>SMOTE+Tomek</w:t>
             </w:r>
+            <w:proofErr w:type="spellEnd"/>
           </w:p>
         </w:tc>
         <w:tc>
@@ -15493,17 +16538,34 @@
     </w:p>
     <w:p>
       <w:r>
-        <w:t xml:space="preserve">De maneira similar às ocorrências de ouro, utilizou-se o método classification_report para comparar os ganhos do modelo sem e com a aplicação do limiar de probabilidades. Observa-se que a precisão se eleva de 0,17 para 0,25 com a utilização de tal limiar, </w:t>
+        <w:t xml:space="preserve">De maneira similar às ocorrências de ouro, utilizou-se o método </w:t>
+      </w:r>
+      <w:proofErr w:type="spellStart"/>
+      <w:r>
+        <w:t>classification_report</w:t>
+      </w:r>
+      <w:proofErr w:type="spellEnd"/>
+      <w:r>
+        <w:t xml:space="preserve"> para comparar os ganhos do modelo sem e com a aplicação do limiar de probabilidades. Observa-se que a precisão se eleva de 0,17 para 0,25 com a utilização de tal limiar, </w:t>
       </w:r>
       <w:r>
         <w:lastRenderedPageBreak/>
         <w:t>trazendo ganhos a o modelo.</w:t>
       </w:r>
       <w:r>
-        <w:t xml:space="preserve"> Aqui é importante fazer um comentário sobre a diferença de valores apresentados na tabela para a seleção do modelo e as saídas do relatório de classificação, visto que, enquanto a tabela é calculada com o pipeline utilizando validação cruzada, aqui não se aplicou a validação cruzada utilizada na etapa anterior</w:t>
-      </w:r>
-      <w:r>
-        <w:t>, como também o oversampling</w:t>
+        <w:t xml:space="preserve"> Aqui é importante fazer um comentário sobre a diferença de valores apresentados na tabela para a seleção do modelo e as saídas do relatório de classificação, visto que, enquanto a tabela é calculada com o pipeline utilizando validação cruzada</w:t>
+      </w:r>
+      <w:r>
+        <w:t xml:space="preserve"> (SMOTE é aplicado separadamente para cada subconjunto)</w:t>
+      </w:r>
+      <w:r>
+        <w:t>, aqui não se aplicou a validação cruzada utilizada na etapa anterior</w:t>
+      </w:r>
+      <w:r>
+        <w:t>, ou seja, a</w:t>
+      </w:r>
+      <w:r>
+        <w:t xml:space="preserve"> distribuição de amostras sintéticas difere, levando a limites de decisão e calibrações de probabilidade ligeiramente diferentes</w:t>
       </w:r>
       <w:r>
         <w:t>.</w:t>
@@ -15934,10 +16996,51 @@
           <w:i/>
           <w:iCs/>
         </w:rPr>
-        <w:t>feature importance</w:t>
-      </w:r>
-      <w:r>
-        <w:t xml:space="preserve"> do modelo. Nota-se que a variável Kd se mostrou como a mais importante no cálculo, seguida pela variável FatorF, ambas do dataset de espectrometria. Outro ponto interessante é que a feature Kd apresenta uma importância muito superior às demais.</w:t>
+        <w:t xml:space="preserve">feature </w:t>
+      </w:r>
+      <w:proofErr w:type="spellStart"/>
+      <w:r>
+        <w:rPr>
+          <w:i/>
+          <w:iCs/>
+        </w:rPr>
+        <w:t>importance</w:t>
+      </w:r>
+      <w:proofErr w:type="spellEnd"/>
+      <w:r>
+        <w:t xml:space="preserve"> do modelo. Nota-se que a variável </w:t>
+      </w:r>
+      <w:proofErr w:type="spellStart"/>
+      <w:r>
+        <w:t>Kd</w:t>
+      </w:r>
+      <w:proofErr w:type="spellEnd"/>
+      <w:r>
+        <w:t xml:space="preserve"> se mostrou como a mais importante no cálculo, seguida pela variável </w:t>
+      </w:r>
+      <w:proofErr w:type="spellStart"/>
+      <w:r>
+        <w:t>FatorF</w:t>
+      </w:r>
+      <w:proofErr w:type="spellEnd"/>
+      <w:r>
+        <w:t xml:space="preserve">, ambas do </w:t>
+      </w:r>
+      <w:proofErr w:type="spellStart"/>
+      <w:r>
+        <w:t>dataset</w:t>
+      </w:r>
+      <w:proofErr w:type="spellEnd"/>
+      <w:r>
+        <w:t xml:space="preserve"> de espectrometria. Outro ponto interessante é que a feature </w:t>
+      </w:r>
+      <w:proofErr w:type="spellStart"/>
+      <w:r>
+        <w:t>Kd</w:t>
+      </w:r>
+      <w:proofErr w:type="spellEnd"/>
+      <w:r>
+        <w:t xml:space="preserve"> apresenta uma importância muito superior às demais.</w:t>
       </w:r>
     </w:p>
     <w:p>
@@ -16022,7 +17125,29 @@
           <w:sz w:val="24"/>
           <w:szCs w:val="24"/>
         </w:rPr>
-        <w:t xml:space="preserve"> – Feature importance do modelo Random Forest para ocorrências de cobre.</w:t>
+        <w:t xml:space="preserve"> – Feature </w:t>
+      </w:r>
+      <w:proofErr w:type="spellStart"/>
+      <w:r>
+        <w:rPr>
+          <w:i w:val="0"/>
+          <w:iCs w:val="0"/>
+          <w:color w:val="auto"/>
+          <w:sz w:val="24"/>
+          <w:szCs w:val="24"/>
+        </w:rPr>
+        <w:t>importance</w:t>
+      </w:r>
+      <w:proofErr w:type="spellEnd"/>
+      <w:r>
+        <w:rPr>
+          <w:i w:val="0"/>
+          <w:iCs w:val="0"/>
+          <w:color w:val="auto"/>
+          <w:sz w:val="24"/>
+          <w:szCs w:val="24"/>
+        </w:rPr>
+        <w:t xml:space="preserve"> do modelo Random Forest para ocorrências de cobre.</w:t>
       </w:r>
     </w:p>
     <w:p>
@@ -16092,7 +17217,15 @@
         <w:t xml:space="preserve">A análise SHAP </w:t>
       </w:r>
       <w:r>
-        <w:t xml:space="preserve">resultou em uma variável de maior importância similar, Kd. De maneira similar à análise de ouro, a variável apresentou mais influência negativa no modelo do </w:t>
+        <w:t xml:space="preserve">resultou em uma variável de maior importância similar, </w:t>
+      </w:r>
+      <w:proofErr w:type="spellStart"/>
+      <w:r>
+        <w:t>Kd</w:t>
+      </w:r>
+      <w:proofErr w:type="spellEnd"/>
+      <w:r>
+        <w:t xml:space="preserve">. De maneira similar à análise de ouro, a variável apresentou mais influência negativa no modelo do </w:t>
       </w:r>
       <w:r>
         <w:lastRenderedPageBreak/>
@@ -16184,7 +17317,29 @@
           <w:sz w:val="24"/>
           <w:szCs w:val="24"/>
         </w:rPr>
-        <w:t xml:space="preserve"> – Feature importance com SHAP para ocorrências de cobre em gráfico de (a) barras e (b) violino.</w:t>
+        <w:t xml:space="preserve"> – Feature </w:t>
+      </w:r>
+      <w:proofErr w:type="spellStart"/>
+      <w:r>
+        <w:rPr>
+          <w:i w:val="0"/>
+          <w:iCs w:val="0"/>
+          <w:color w:val="auto"/>
+          <w:sz w:val="24"/>
+          <w:szCs w:val="24"/>
+        </w:rPr>
+        <w:t>importance</w:t>
+      </w:r>
+      <w:proofErr w:type="spellEnd"/>
+      <w:r>
+        <w:rPr>
+          <w:i w:val="0"/>
+          <w:iCs w:val="0"/>
+          <w:color w:val="auto"/>
+          <w:sz w:val="24"/>
+          <w:szCs w:val="24"/>
+        </w:rPr>
+        <w:t xml:space="preserve"> com SHAP para ocorrências de cobre em gráfico de (a) barras e (b) violino.</w:t>
       </w:r>
     </w:p>
     <w:tbl>
@@ -16335,7 +17490,15 @@
     </w:p>
     <w:p>
       <w:r>
-        <w:t>Por fim, após calculadas as probabilidades aplicando-se o threshold, criou-se uma figura iterativa, a qual apresenta locais com minas em vermelho, ocorrências de cobre em marrom, e possíveis ocorrências de cobre com alta probabilidade advindas do modelo em coral. Observa-se que diversos pontos de ocorrência estão praticamente sobrepostos, resultante da grande proximidade entre pontos geográficos. Todavia, existe</w:t>
+        <w:t xml:space="preserve">Por fim, após calculadas as probabilidades aplicando-se o </w:t>
+      </w:r>
+      <w:proofErr w:type="spellStart"/>
+      <w:r>
+        <w:t>threshold</w:t>
+      </w:r>
+      <w:proofErr w:type="spellEnd"/>
+      <w:r>
+        <w:t>, criou-se uma figura iterativa, a qual apresenta locais com minas em vermelho, ocorrências de cobre em marrom, e possíveis ocorrências de cobre com alta probabilidade advindas do modelo em coral. Observa-se que diversos pontos de ocorrência estão praticamente sobrepostos, resultante da grande proximidade entre pontos geográficos. Todavia, existe</w:t>
       </w:r>
       <w:r>
         <w:t>s</w:t>
@@ -16603,10 +17766,15 @@
         <w:jc w:val="left"/>
       </w:pPr>
       <w:r>
-        <w:rPr>
-          <w:lang w:val="en-US"/>
-        </w:rPr>
-        <w:t xml:space="preserve">RUTECKI, Marcin. </w:t>
+        <w:t xml:space="preserve">RUTECKI, </w:t>
+      </w:r>
+      <w:proofErr w:type="spellStart"/>
+      <w:r>
+        <w:t>Marcin</w:t>
+      </w:r>
+      <w:proofErr w:type="spellEnd"/>
+      <w:r>
+        <w:t xml:space="preserve">. </w:t>
       </w:r>
       <w:r>
         <w:rPr>

</xml_diff>

<commit_message>
- docs: atualiza relatório - chore: cria notebook para plot de mapas de probabilidade
</commit_message>
<xml_diff>
--- a/Entrada/tcc.docx
+++ b/Entrada/tcc.docx
@@ -33,15 +33,7 @@
           <w:rFonts w:cs="Times New Roman"/>
           <w:szCs w:val="24"/>
         </w:rPr>
-        <w:t xml:space="preserve">Os modelos de aprendizado de máquina aplicados neste trabalho fizeram uso de dados de espectrometria e gravimetria. </w:t>
-      </w:r>
-      <w:r>
-        <w:rPr>
-          <w:rFonts w:cs="Times New Roman"/>
-          <w:szCs w:val="24"/>
-          <w:highlight w:val="yellow"/>
-        </w:rPr>
-        <w:t>DESCREVER DE ONDE VIERAM</w:t>
+        <w:t>Os modelos de aprendizado de máquina aplicados neste trabalho fizeram uso de dados de espectrometria e gravimetria.</w:t>
       </w:r>
     </w:p>
     <w:p>
@@ -104,23 +96,7 @@
           <w:rFonts w:cs="Times New Roman"/>
           <w:szCs w:val="24"/>
         </w:rPr>
-        <w:t xml:space="preserve"> (</w:t>
-      </w:r>
-      <w:proofErr w:type="spellStart"/>
-      <w:r>
-        <w:rPr>
-          <w:rFonts w:cs="Times New Roman"/>
-          <w:szCs w:val="24"/>
-        </w:rPr>
-        <w:t>float</w:t>
-      </w:r>
-      <w:proofErr w:type="spellEnd"/>
-      <w:r>
-        <w:rPr>
-          <w:rFonts w:cs="Times New Roman"/>
-          <w:szCs w:val="24"/>
-        </w:rPr>
-        <w:t>)</w:t>
+        <w:t xml:space="preserve"> (float)</w:t>
       </w:r>
     </w:p>
     <w:p>
@@ -135,51 +111,26 @@
           <w:szCs w:val="24"/>
         </w:rPr>
       </w:pPr>
-      <w:proofErr w:type="spellStart"/>
       <w:r>
         <w:rPr>
           <w:rFonts w:cs="Times New Roman"/>
           <w:szCs w:val="24"/>
         </w:rPr>
-        <w:t>Kd</w:t>
-      </w:r>
-      <w:proofErr w:type="spellEnd"/>
+        <w:t>Kd: abundância de potássio</w:t>
+      </w:r>
       <w:r>
         <w:rPr>
           <w:rFonts w:cs="Times New Roman"/>
           <w:szCs w:val="24"/>
         </w:rPr>
-        <w:t>: abundância de potássio</w:t>
+        <w:t xml:space="preserve"> normalizado pelo tório</w:t>
       </w:r>
       <w:r>
         <w:rPr>
           <w:rFonts w:cs="Times New Roman"/>
           <w:szCs w:val="24"/>
         </w:rPr>
-        <w:t xml:space="preserve"> normalizado pelo tório</w:t>
-      </w:r>
-      <w:r>
-        <w:rPr>
-          <w:rFonts w:cs="Times New Roman"/>
-          <w:szCs w:val="24"/>
-        </w:rPr>
-        <w:t xml:space="preserve"> (</w:t>
-      </w:r>
-      <w:proofErr w:type="spellStart"/>
-      <w:r>
-        <w:rPr>
-          <w:rFonts w:cs="Times New Roman"/>
-          <w:szCs w:val="24"/>
-        </w:rPr>
-        <w:t>float</w:t>
-      </w:r>
-      <w:proofErr w:type="spellEnd"/>
-      <w:r>
-        <w:rPr>
-          <w:rFonts w:cs="Times New Roman"/>
-          <w:szCs w:val="24"/>
-        </w:rPr>
-        <w:t>)</w:t>
+        <w:t xml:space="preserve"> (float)</w:t>
       </w:r>
     </w:p>
     <w:p>
@@ -194,51 +145,26 @@
           <w:szCs w:val="24"/>
         </w:rPr>
       </w:pPr>
-      <w:proofErr w:type="spellStart"/>
       <w:r>
         <w:rPr>
           <w:rFonts w:cs="Times New Roman"/>
           <w:szCs w:val="24"/>
         </w:rPr>
-        <w:t>Ud</w:t>
-      </w:r>
-      <w:proofErr w:type="spellEnd"/>
+        <w:t>Ud: abundância de urânio</w:t>
+      </w:r>
       <w:r>
         <w:rPr>
           <w:rFonts w:cs="Times New Roman"/>
           <w:szCs w:val="24"/>
         </w:rPr>
-        <w:t>: abundância de urânio</w:t>
+        <w:t xml:space="preserve"> normalizado pelo tório</w:t>
       </w:r>
       <w:r>
         <w:rPr>
           <w:rFonts w:cs="Times New Roman"/>
           <w:szCs w:val="24"/>
         </w:rPr>
-        <w:t xml:space="preserve"> normalizado pelo tório</w:t>
-      </w:r>
-      <w:r>
-        <w:rPr>
-          <w:rFonts w:cs="Times New Roman"/>
-          <w:szCs w:val="24"/>
-        </w:rPr>
-        <w:t xml:space="preserve"> (</w:t>
-      </w:r>
-      <w:proofErr w:type="spellStart"/>
-      <w:r>
-        <w:rPr>
-          <w:rFonts w:cs="Times New Roman"/>
-          <w:szCs w:val="24"/>
-        </w:rPr>
-        <w:t>float</w:t>
-      </w:r>
-      <w:proofErr w:type="spellEnd"/>
-      <w:r>
-        <w:rPr>
-          <w:rFonts w:cs="Times New Roman"/>
-          <w:szCs w:val="24"/>
-        </w:rPr>
-        <w:t>)</w:t>
+        <w:t xml:space="preserve"> (float)</w:t>
       </w:r>
     </w:p>
     <w:p>
@@ -287,23 +213,7 @@
           <w:rFonts w:cs="Times New Roman"/>
           <w:szCs w:val="24"/>
         </w:rPr>
-        <w:t xml:space="preserve"> (</w:t>
-      </w:r>
-      <w:proofErr w:type="spellStart"/>
-      <w:r>
-        <w:rPr>
-          <w:rFonts w:cs="Times New Roman"/>
-          <w:szCs w:val="24"/>
-        </w:rPr>
-        <w:t>float</w:t>
-      </w:r>
-      <w:proofErr w:type="spellEnd"/>
-      <w:r>
-        <w:rPr>
-          <w:rFonts w:cs="Times New Roman"/>
-          <w:szCs w:val="24"/>
-        </w:rPr>
-        <w:t>)</w:t>
+        <w:t xml:space="preserve"> (float)</w:t>
       </w:r>
       <w:r>
         <w:rPr>
@@ -337,23 +247,7 @@
           <w:rFonts w:cs="Times New Roman"/>
           <w:szCs w:val="24"/>
         </w:rPr>
-        <w:t xml:space="preserve"> (</w:t>
-      </w:r>
-      <w:proofErr w:type="spellStart"/>
-      <w:r>
-        <w:rPr>
-          <w:rFonts w:cs="Times New Roman"/>
-          <w:szCs w:val="24"/>
-        </w:rPr>
-        <w:t>float</w:t>
-      </w:r>
-      <w:proofErr w:type="spellEnd"/>
-      <w:r>
-        <w:rPr>
-          <w:rFonts w:cs="Times New Roman"/>
-          <w:szCs w:val="24"/>
-        </w:rPr>
-        <w:t>)</w:t>
+        <w:t xml:space="preserve"> (float)</w:t>
       </w:r>
     </w:p>
     <w:p>
@@ -368,65 +262,40 @@
           <w:szCs w:val="24"/>
         </w:rPr>
       </w:pPr>
-      <w:proofErr w:type="spellStart"/>
       <w:r>
         <w:rPr>
           <w:rFonts w:cs="Times New Roman"/>
           <w:szCs w:val="24"/>
         </w:rPr>
-        <w:t>maq_asvi</w:t>
-      </w:r>
-      <w:proofErr w:type="spellEnd"/>
+        <w:t xml:space="preserve">maq_asvi: </w:t>
+      </w:r>
       <w:r>
         <w:rPr>
           <w:rFonts w:cs="Times New Roman"/>
           <w:szCs w:val="24"/>
         </w:rPr>
-        <w:t xml:space="preserve">: </w:t>
+        <w:t>amplitude do sinal analítico da integral vertic</w:t>
       </w:r>
       <w:r>
         <w:rPr>
           <w:rFonts w:cs="Times New Roman"/>
           <w:szCs w:val="24"/>
         </w:rPr>
-        <w:t>amplitude do sinal analítico da integral vertic</w:t>
+        <w:t>al</w:t>
       </w:r>
       <w:r>
         <w:rPr>
           <w:rFonts w:cs="Times New Roman"/>
           <w:szCs w:val="24"/>
         </w:rPr>
-        <w:t>al</w:t>
+        <w:t xml:space="preserve"> do campo magnético</w:t>
       </w:r>
       <w:r>
         <w:rPr>
           <w:rFonts w:cs="Times New Roman"/>
           <w:szCs w:val="24"/>
         </w:rPr>
-        <w:t xml:space="preserve"> do campo magnético</w:t>
-      </w:r>
-      <w:r>
-        <w:rPr>
-          <w:rFonts w:cs="Times New Roman"/>
-          <w:szCs w:val="24"/>
-        </w:rPr>
-        <w:t xml:space="preserve"> (</w:t>
-      </w:r>
-      <w:proofErr w:type="spellStart"/>
-      <w:r>
-        <w:rPr>
-          <w:rFonts w:cs="Times New Roman"/>
-          <w:szCs w:val="24"/>
-        </w:rPr>
-        <w:t>float</w:t>
-      </w:r>
-      <w:proofErr w:type="spellEnd"/>
-      <w:r>
-        <w:rPr>
-          <w:rFonts w:cs="Times New Roman"/>
-          <w:szCs w:val="24"/>
-        </w:rPr>
-        <w:t>)</w:t>
+        <w:t xml:space="preserve"> (float)</w:t>
       </w:r>
     </w:p>
     <w:p>
@@ -441,58 +310,33 @@
           <w:szCs w:val="24"/>
         </w:rPr>
       </w:pPr>
-      <w:proofErr w:type="spellStart"/>
       <w:r>
         <w:rPr>
           <w:rFonts w:cs="Times New Roman"/>
           <w:szCs w:val="24"/>
         </w:rPr>
-        <w:t>maq_qt</w:t>
-      </w:r>
-      <w:proofErr w:type="spellEnd"/>
+        <w:t>maq_qt:</w:t>
+      </w:r>
       <w:r>
         <w:rPr>
           <w:rFonts w:cs="Times New Roman"/>
           <w:szCs w:val="24"/>
         </w:rPr>
-        <w:t>:</w:t>
+        <w:t xml:space="preserve"> </w:t>
       </w:r>
       <w:r>
         <w:rPr>
           <w:rFonts w:cs="Times New Roman"/>
           <w:szCs w:val="24"/>
         </w:rPr>
-        <w:t xml:space="preserve"> </w:t>
+        <w:t>gradiente total do campo magnético</w:t>
       </w:r>
       <w:r>
         <w:rPr>
           <w:rFonts w:cs="Times New Roman"/>
           <w:szCs w:val="24"/>
         </w:rPr>
-        <w:t>gradiente total do campo magnético</w:t>
-      </w:r>
-      <w:r>
-        <w:rPr>
-          <w:rFonts w:cs="Times New Roman"/>
-          <w:szCs w:val="24"/>
-        </w:rPr>
-        <w:t xml:space="preserve"> (</w:t>
-      </w:r>
-      <w:proofErr w:type="spellStart"/>
-      <w:r>
-        <w:rPr>
-          <w:rFonts w:cs="Times New Roman"/>
-          <w:szCs w:val="24"/>
-        </w:rPr>
-        <w:t>float</w:t>
-      </w:r>
-      <w:proofErr w:type="spellEnd"/>
-      <w:r>
-        <w:rPr>
-          <w:rFonts w:cs="Times New Roman"/>
-          <w:szCs w:val="24"/>
-        </w:rPr>
-        <w:t>)</w:t>
+        <w:t xml:space="preserve"> (float)</w:t>
       </w:r>
     </w:p>
     <w:p>
@@ -542,23 +386,7 @@
           <w:rFonts w:cs="Times New Roman"/>
           <w:szCs w:val="24"/>
         </w:rPr>
-        <w:t xml:space="preserve">expressos em coordenadas UTM (Universal </w:t>
-      </w:r>
-      <w:proofErr w:type="spellStart"/>
-      <w:r>
-        <w:rPr>
-          <w:rFonts w:cs="Times New Roman"/>
-          <w:szCs w:val="24"/>
-        </w:rPr>
-        <w:t>Transverse</w:t>
-      </w:r>
-      <w:proofErr w:type="spellEnd"/>
-      <w:r>
-        <w:rPr>
-          <w:rFonts w:cs="Times New Roman"/>
-          <w:szCs w:val="24"/>
-        </w:rPr>
-        <w:t xml:space="preserve"> Mercator), sistema de projeção de mapa para atribuir coordenadas a locais na superfície da Terra</w:t>
+        <w:t>expressos em coordenadas UTM (Universal Transverse Mercator), sistema de projeção de mapa para atribuir coordenadas a locais na superfície da Terra</w:t>
       </w:r>
       <w:r>
         <w:rPr>
@@ -833,16 +661,8 @@
         <w:rPr>
           <w:rFonts w:cs="Times New Roman"/>
           <w:szCs w:val="24"/>
-          <w:highlight w:val="yellow"/>
-        </w:rPr>
-        <w:t>DESCREVER DE ONDE VEM OS MINERAIS</w:t>
-      </w:r>
-      <w:r>
-        <w:rPr>
-          <w:rFonts w:cs="Times New Roman"/>
-          <w:szCs w:val="24"/>
-        </w:rPr>
-        <w:t>. A figura a seguir apresenta um detalhamento de alguns minerais, com suas coordenadas também transformadas de UTM para latitude e longitude.</w:t>
+        </w:rPr>
+        <w:t>A figura a seguir apresenta um detalhamento de alguns minerais, com suas coordenadas também transformadas de UTM para latitude e longitude.</w:t>
       </w:r>
     </w:p>
     <w:p>
@@ -1141,7 +961,7 @@
           <w:rFonts w:cs="Times New Roman"/>
           <w:szCs w:val="24"/>
         </w:rPr>
-        <w:t xml:space="preserve">, resultando em cerca de 0,2% </w:t>
+        <w:t xml:space="preserve">, resultando em cerca de 0,2% de presença de ouro. De maneira similar, o resultado para o cobre seria de cerca de 0,4%. </w:t>
       </w:r>
       <w:r>
         <w:rPr>
@@ -1149,7 +969,7 @@
           <w:szCs w:val="24"/>
         </w:rPr>
         <w:lastRenderedPageBreak/>
-        <w:t xml:space="preserve">de presença de ouro. De maneira similar, o resultado para o cobre seria de cerca de 0,4%. Neste contexto, o problema seria mais </w:t>
+        <w:t xml:space="preserve">Neste contexto, o problema seria mais </w:t>
       </w:r>
       <w:r>
         <w:rPr>
@@ -1177,23 +997,7 @@
           <w:rFonts w:cs="Times New Roman"/>
           <w:szCs w:val="24"/>
         </w:rPr>
-        <w:t xml:space="preserve"> Assim, alguns procedimentos foram aplicados de modo a reduzir o desbalanceamento entre classes, sendo eles redução da área considerada a priori e </w:t>
-      </w:r>
-      <w:proofErr w:type="spellStart"/>
-      <w:r>
-        <w:rPr>
-          <w:rFonts w:cs="Times New Roman"/>
-          <w:szCs w:val="24"/>
-        </w:rPr>
-        <w:t>reamostragem</w:t>
-      </w:r>
-      <w:proofErr w:type="spellEnd"/>
-      <w:r>
-        <w:rPr>
-          <w:rFonts w:cs="Times New Roman"/>
-          <w:szCs w:val="24"/>
-        </w:rPr>
-        <w:t xml:space="preserve"> dos dados. </w:t>
+        <w:t xml:space="preserve"> Assim, alguns procedimentos foram aplicados de modo a reduzir o desbalanceamento entre classes, sendo eles redução da área considerada a priori e reamostragem dos dados. </w:t>
       </w:r>
       <w:r>
         <w:rPr>
@@ -1370,37 +1174,11 @@
       <w:r>
         <w:t xml:space="preserve">. A validação cruzada foi feita utilizando a classe </w:t>
       </w:r>
-      <w:proofErr w:type="spellStart"/>
       <w:r>
         <w:t>StratifiedKFold</w:t>
       </w:r>
-      <w:proofErr w:type="spellEnd"/>
-      <w:r>
-        <w:t xml:space="preserve"> da biblioteca </w:t>
-      </w:r>
-      <w:proofErr w:type="spellStart"/>
-      <w:r>
-        <w:t>scikit</w:t>
-      </w:r>
-      <w:proofErr w:type="spellEnd"/>
-      <w:r>
-        <w:t xml:space="preserve"> </w:t>
-      </w:r>
-      <w:proofErr w:type="spellStart"/>
-      <w:r>
-        <w:t>learn</w:t>
-      </w:r>
-      <w:proofErr w:type="spellEnd"/>
-      <w:r>
-        <w:t xml:space="preserve">, a qual além de dividir os conjuntos em bases iguais, no caso 5, garante que cada divisão tenha a mesma proporção de dados do </w:t>
-      </w:r>
-      <w:proofErr w:type="spellStart"/>
-      <w:r>
-        <w:t>dataset</w:t>
-      </w:r>
-      <w:proofErr w:type="spellEnd"/>
-      <w:r>
-        <w:t xml:space="preserve"> original. Ta</w:t>
+      <w:r>
+        <w:t xml:space="preserve"> da biblioteca scikit learn, a qual além de dividir os conjuntos em bases iguais, no caso 5, garante que cada divisão tenha a mesma proporção de dados do dataset original. Ta</w:t>
       </w:r>
       <w:r>
         <w:t>is</w:t>
@@ -1432,17 +1210,8 @@
         <w:t>Tendo em vista os resultados, como será apresentado nos itens a seguir, buscou-se abordagens alternativas de pipeline para melhorar os resultados</w:t>
       </w:r>
       <w:r>
-        <w:t xml:space="preserve">, aplicando-se (a) </w:t>
-      </w:r>
-      <w:proofErr w:type="spellStart"/>
-      <w:r>
-        <w:t>subamostragem</w:t>
-      </w:r>
-      <w:proofErr w:type="spellEnd"/>
-      <w:r>
-        <w:t xml:space="preserve"> (</w:t>
-      </w:r>
-      <w:proofErr w:type="spellStart"/>
+        <w:t>, aplicando-se (a) subamostragem (</w:t>
+      </w:r>
       <w:r>
         <w:rPr>
           <w:i/>
@@ -1450,19 +1219,9 @@
         </w:rPr>
         <w:t>undersampling</w:t>
       </w:r>
-      <w:proofErr w:type="spellEnd"/>
-      <w:r>
-        <w:t xml:space="preserve">) da classe majoritária (não ocorrência de mineral); (b) </w:t>
-      </w:r>
-      <w:proofErr w:type="spellStart"/>
-      <w:r>
-        <w:t>sobreamostragem</w:t>
-      </w:r>
-      <w:proofErr w:type="spellEnd"/>
-      <w:r>
-        <w:t xml:space="preserve"> (</w:t>
-      </w:r>
-      <w:proofErr w:type="spellStart"/>
+      <w:r>
+        <w:t>) da classe majoritária (não ocorrência de mineral); (b) sobreamostragem (</w:t>
+      </w:r>
       <w:r>
         <w:rPr>
           <w:i/>
@@ -1470,49 +1229,20 @@
         </w:rPr>
         <w:t>oversampling</w:t>
       </w:r>
-      <w:proofErr w:type="spellEnd"/>
       <w:r>
         <w:t>) da classe minoritária (ocorrência de mineral)</w:t>
       </w:r>
       <w:r>
-        <w:t xml:space="preserve"> com a </w:t>
-      </w:r>
-      <w:r>
-        <w:lastRenderedPageBreak/>
-        <w:t xml:space="preserve">técnica SMOTE </w:t>
+        <w:t xml:space="preserve"> com a técnica SMOTE </w:t>
       </w:r>
       <w:r>
         <w:t>(RUTECKI, 2025)</w:t>
       </w:r>
       <w:r>
-        <w:t xml:space="preserve">; e (c) </w:t>
-      </w:r>
-      <w:proofErr w:type="spellStart"/>
-      <w:r>
-        <w:t>sobreamostragem</w:t>
-      </w:r>
-      <w:proofErr w:type="spellEnd"/>
-      <w:r>
-        <w:t xml:space="preserve"> e </w:t>
-      </w:r>
-      <w:proofErr w:type="spellStart"/>
-      <w:r>
-        <w:t>subamostragem</w:t>
-      </w:r>
-      <w:proofErr w:type="spellEnd"/>
-      <w:r>
-        <w:t xml:space="preserve"> juntas</w:t>
-      </w:r>
-      <w:r>
-        <w:t xml:space="preserve"> com as técnicas SMOTE e </w:t>
-      </w:r>
-      <w:proofErr w:type="spellStart"/>
-      <w:r>
-        <w:t>Tomek</w:t>
-      </w:r>
-      <w:proofErr w:type="spellEnd"/>
-      <w:r>
-        <w:t xml:space="preserve"> Links </w:t>
+        <w:t>; e (c) sobreamostragem e subamostragem juntas</w:t>
+      </w:r>
+      <w:r>
+        <w:t xml:space="preserve"> com as técnicas SMOTE e Tomek Links </w:t>
       </w:r>
       <w:r>
         <w:t>(RUTECKI, 2025)</w:t>
@@ -1542,6 +1272,7 @@
           <w:sz w:val="24"/>
           <w:szCs w:val="24"/>
         </w:rPr>
+        <w:lastRenderedPageBreak/>
         <w:t xml:space="preserve">Figura </w:t>
       </w:r>
       <w:r>
@@ -1658,15 +1389,7 @@
     </w:p>
     <w:p>
       <w:r>
-        <w:t xml:space="preserve">Para ambos os estudos, foram utilizados quatro modelos com as seguintes configurações de </w:t>
-      </w:r>
-      <w:proofErr w:type="spellStart"/>
-      <w:r>
-        <w:t>hiperparâmetros</w:t>
-      </w:r>
-      <w:proofErr w:type="spellEnd"/>
-      <w:r>
-        <w:t>:</w:t>
+        <w:t>Para ambos os estudos, foram utilizados quatro modelos com as seguintes configurações de hiperparâmetros:</w:t>
       </w:r>
     </w:p>
     <w:p>
@@ -1684,35 +1407,13 @@
         <w:rPr>
           <w:lang w:val="en-US"/>
         </w:rPr>
-        <w:t xml:space="preserve">Random Forest com </w:t>
-      </w:r>
-      <w:proofErr w:type="spellStart"/>
+        <w:t>Random Forest com class_weight</w:t>
+      </w:r>
       <w:r>
         <w:rPr>
           <w:lang w:val="en-US"/>
         </w:rPr>
-        <w:t>class_weight</w:t>
-      </w:r>
-      <w:proofErr w:type="spellEnd"/>
-      <w:r>
-        <w:rPr>
-          <w:lang w:val="en-US"/>
-        </w:rPr>
-        <w:t xml:space="preserve"> </w:t>
-      </w:r>
-      <w:proofErr w:type="spellStart"/>
-      <w:r>
-        <w:rPr>
-          <w:lang w:val="en-US"/>
-        </w:rPr>
-        <w:t>como</w:t>
-      </w:r>
-      <w:proofErr w:type="spellEnd"/>
-      <w:r>
-        <w:rPr>
-          <w:lang w:val="en-US"/>
-        </w:rPr>
-        <w:t xml:space="preserve"> balanced;</w:t>
+        <w:t xml:space="preserve"> como balanced;</w:t>
       </w:r>
     </w:p>
     <w:p>
@@ -1724,35 +1425,14 @@
         </w:numPr>
       </w:pPr>
       <w:r>
-        <w:t xml:space="preserve">Regressão Logística com </w:t>
-      </w:r>
-      <w:proofErr w:type="spellStart"/>
-      <w:r>
-        <w:t>class_weight</w:t>
-      </w:r>
-      <w:proofErr w:type="spellEnd"/>
-      <w:r>
-        <w:t xml:space="preserve"> </w:t>
+        <w:t xml:space="preserve">Regressão Logística com class_weight </w:t>
       </w:r>
       <w:r>
         <w:t>como</w:t>
       </w:r>
       <w:r>
-        <w:t xml:space="preserve"> </w:t>
-      </w:r>
-      <w:proofErr w:type="spellStart"/>
-      <w:r>
-        <w:t>balanced</w:t>
-      </w:r>
-      <w:proofErr w:type="spellEnd"/>
-      <w:r>
-        <w:t xml:space="preserve">, penalidade L2 e solver </w:t>
-      </w:r>
-      <w:proofErr w:type="spellStart"/>
-      <w:r>
-        <w:t>lbfgs</w:t>
-      </w:r>
-      <w:proofErr w:type="spellEnd"/>
+        <w:t xml:space="preserve"> balanced, penalidade L2 e solver lbfgs</w:t>
+      </w:r>
       <w:r>
         <w:t>;</w:t>
       </w:r>
@@ -1766,58 +1446,10 @@
         </w:numPr>
       </w:pPr>
       <w:r>
-        <w:t xml:space="preserve">SVM com </w:t>
-      </w:r>
-      <w:proofErr w:type="spellStart"/>
-      <w:r>
-        <w:t>class_weight</w:t>
-      </w:r>
-      <w:proofErr w:type="spellEnd"/>
-      <w:r>
-        <w:t xml:space="preserve"> como </w:t>
-      </w:r>
-      <w:proofErr w:type="spellStart"/>
-      <w:r>
-        <w:t>balanced</w:t>
-      </w:r>
-      <w:proofErr w:type="spellEnd"/>
-      <w:r>
-        <w:t xml:space="preserve">, kernel </w:t>
-      </w:r>
-      <w:proofErr w:type="spellStart"/>
-      <w:r>
-        <w:t>rbf</w:t>
-      </w:r>
-      <w:proofErr w:type="spellEnd"/>
-      <w:r>
-        <w:t xml:space="preserve">, C igual a 1, </w:t>
-      </w:r>
-      <w:proofErr w:type="spellStart"/>
-      <w:r>
-        <w:t>gamma</w:t>
-      </w:r>
-      <w:proofErr w:type="spellEnd"/>
-      <w:r>
-        <w:t xml:space="preserve"> como </w:t>
-      </w:r>
-      <w:proofErr w:type="spellStart"/>
-      <w:r>
-        <w:t>s</w:t>
-      </w:r>
-      <w:r>
-        <w:t>cale</w:t>
-      </w:r>
-      <w:proofErr w:type="spellEnd"/>
-      <w:r>
-        <w:t xml:space="preserve"> e </w:t>
-      </w:r>
-      <w:proofErr w:type="spellStart"/>
-      <w:r>
-        <w:t>probability</w:t>
-      </w:r>
-      <w:proofErr w:type="spellEnd"/>
-      <w:r>
-        <w:t xml:space="preserve"> como verdadeiro;</w:t>
+        <w:t>SVM com class_weight como balanced, kernel rbf, C igual a 1, gamma como s</w:t>
+      </w:r>
+      <w:r>
+        <w:t>cale e probability como verdadeiro;</w:t>
       </w:r>
     </w:p>
     <w:p>
@@ -1828,30 +1460,15 @@
           <w:numId w:val="4"/>
         </w:numPr>
       </w:pPr>
-      <w:proofErr w:type="spellStart"/>
-      <w:r>
-        <w:t>XGBoost</w:t>
-      </w:r>
-      <w:proofErr w:type="spellEnd"/>
-      <w:r>
-        <w:t xml:space="preserve"> com </w:t>
-      </w:r>
-      <w:proofErr w:type="spellStart"/>
-      <w:r>
-        <w:t>scale_pos_weight</w:t>
-      </w:r>
-      <w:proofErr w:type="spellEnd"/>
-      <w:r>
-        <w:t xml:space="preserve"> como sendo a</w:t>
-      </w:r>
-      <w:r>
-        <w:t xml:space="preserve"> proporção entre classes e métrica como </w:t>
-      </w:r>
-      <w:proofErr w:type="spellStart"/>
-      <w:r>
-        <w:t>logloss</w:t>
-      </w:r>
-      <w:proofErr w:type="spellEnd"/>
+      <w:r>
+        <w:t xml:space="preserve">XGBoost com </w:t>
+      </w:r>
+      <w:r>
+        <w:t>scale_pos_weight como sendo a</w:t>
+      </w:r>
+      <w:r>
+        <w:t xml:space="preserve"> proporção entre classes e métrica como logloss</w:t>
+      </w:r>
       <w:r>
         <w:t>.</w:t>
       </w:r>
@@ -1868,151 +1485,14 @@
           <w:rFonts w:cs="Times New Roman"/>
           <w:szCs w:val="24"/>
         </w:rPr>
-        <w:t xml:space="preserve">Todo o processo foi feito em linguagem Python, na IDE </w:t>
-      </w:r>
-      <w:proofErr w:type="spellStart"/>
+        <w:t>Todo o processo foi feito em linguagem Python, na IDE VSCode</w:t>
+      </w:r>
       <w:r>
         <w:rPr>
           <w:rFonts w:cs="Times New Roman"/>
           <w:szCs w:val="24"/>
         </w:rPr>
-        <w:t>VSCode</w:t>
-      </w:r>
-      <w:proofErr w:type="spellEnd"/>
-      <w:r>
-        <w:rPr>
-          <w:rFonts w:cs="Times New Roman"/>
-          <w:szCs w:val="24"/>
-        </w:rPr>
-        <w:t xml:space="preserve">, fazendo uso de bibliotecas padrão como pandas, </w:t>
-      </w:r>
-      <w:proofErr w:type="spellStart"/>
-      <w:r>
-        <w:rPr>
-          <w:rFonts w:cs="Times New Roman"/>
-          <w:szCs w:val="24"/>
-        </w:rPr>
-        <w:t>numpy</w:t>
-      </w:r>
-      <w:proofErr w:type="spellEnd"/>
-      <w:r>
-        <w:rPr>
-          <w:rFonts w:cs="Times New Roman"/>
-          <w:szCs w:val="24"/>
-        </w:rPr>
-        <w:t xml:space="preserve">, </w:t>
-      </w:r>
-      <w:proofErr w:type="spellStart"/>
-      <w:r>
-        <w:rPr>
-          <w:rFonts w:cs="Times New Roman"/>
-          <w:szCs w:val="24"/>
-        </w:rPr>
-        <w:t>scikit</w:t>
-      </w:r>
-      <w:proofErr w:type="spellEnd"/>
-      <w:r>
-        <w:rPr>
-          <w:rFonts w:cs="Times New Roman"/>
-          <w:szCs w:val="24"/>
-        </w:rPr>
-        <w:t xml:space="preserve"> </w:t>
-      </w:r>
-      <w:proofErr w:type="spellStart"/>
-      <w:r>
-        <w:rPr>
-          <w:rFonts w:cs="Times New Roman"/>
-          <w:szCs w:val="24"/>
-        </w:rPr>
-        <w:t>learn</w:t>
-      </w:r>
-      <w:proofErr w:type="spellEnd"/>
-      <w:r>
-        <w:rPr>
-          <w:rFonts w:cs="Times New Roman"/>
-          <w:szCs w:val="24"/>
-        </w:rPr>
-        <w:t xml:space="preserve">, </w:t>
-      </w:r>
-      <w:proofErr w:type="spellStart"/>
-      <w:r>
-        <w:rPr>
-          <w:rFonts w:cs="Times New Roman"/>
-          <w:szCs w:val="24"/>
-        </w:rPr>
-        <w:t>matplotlib</w:t>
-      </w:r>
-      <w:proofErr w:type="spellEnd"/>
-      <w:r>
-        <w:rPr>
-          <w:rFonts w:cs="Times New Roman"/>
-          <w:szCs w:val="24"/>
-        </w:rPr>
-        <w:t xml:space="preserve">, </w:t>
-      </w:r>
-      <w:proofErr w:type="spellStart"/>
-      <w:r>
-        <w:rPr>
-          <w:rFonts w:cs="Times New Roman"/>
-          <w:szCs w:val="24"/>
-        </w:rPr>
-        <w:t>seaborn</w:t>
-      </w:r>
-      <w:proofErr w:type="spellEnd"/>
-      <w:r>
-        <w:rPr>
-          <w:rFonts w:cs="Times New Roman"/>
-          <w:szCs w:val="24"/>
-        </w:rPr>
-        <w:t xml:space="preserve">, </w:t>
-      </w:r>
-      <w:proofErr w:type="spellStart"/>
-      <w:r>
-        <w:rPr>
-          <w:rFonts w:cs="Times New Roman"/>
-          <w:szCs w:val="24"/>
-        </w:rPr>
-        <w:t>xgboost</w:t>
-      </w:r>
-      <w:proofErr w:type="spellEnd"/>
-      <w:r>
-        <w:rPr>
-          <w:rFonts w:cs="Times New Roman"/>
-          <w:szCs w:val="24"/>
-        </w:rPr>
-        <w:t xml:space="preserve">, </w:t>
-      </w:r>
-      <w:proofErr w:type="spellStart"/>
-      <w:r>
-        <w:rPr>
-          <w:rFonts w:cs="Times New Roman"/>
-          <w:szCs w:val="24"/>
-        </w:rPr>
-        <w:t>shap</w:t>
-      </w:r>
-      <w:proofErr w:type="spellEnd"/>
-      <w:r>
-        <w:rPr>
-          <w:rFonts w:cs="Times New Roman"/>
-          <w:szCs w:val="24"/>
-        </w:rPr>
-        <w:t xml:space="preserve"> e </w:t>
-      </w:r>
-      <w:proofErr w:type="spellStart"/>
-      <w:r>
-        <w:rPr>
-          <w:rFonts w:cs="Times New Roman"/>
-          <w:szCs w:val="24"/>
-        </w:rPr>
-        <w:t>folium</w:t>
-      </w:r>
-      <w:proofErr w:type="spellEnd"/>
-      <w:r>
-        <w:rPr>
-          <w:rFonts w:cs="Times New Roman"/>
-          <w:szCs w:val="24"/>
-        </w:rPr>
-        <w:t xml:space="preserve">, sendo estas duas últimas utilizados para análise das </w:t>
+        <w:t xml:space="preserve">, fazendo uso de bibliotecas padrão como pandas, numpy, scikit learn, matplotlib, seaborn, xgboost, shap e folium, sendo estas duas últimas utilizados para análise das </w:t>
       </w:r>
       <w:r>
         <w:rPr>
@@ -2056,21 +1536,7 @@
         <w:rPr>
           <w:szCs w:val="24"/>
         </w:rPr>
-        <w:t xml:space="preserve">A figura a seguir apresenta uma captura de tela do </w:t>
-      </w:r>
-      <w:proofErr w:type="spellStart"/>
-      <w:r>
-        <w:rPr>
-          <w:szCs w:val="24"/>
-        </w:rPr>
-        <w:t>dataframe</w:t>
-      </w:r>
-      <w:proofErr w:type="spellEnd"/>
-      <w:r>
-        <w:rPr>
-          <w:szCs w:val="24"/>
-        </w:rPr>
-        <w:t xml:space="preserve"> utilizado para predição de ocorrências de ouro</w:t>
+        <w:t>A figura a seguir apresenta uma captura de tela do dataframe utilizado para predição de ocorrências de ouro</w:t>
       </w:r>
       <w:r>
         <w:rPr>
@@ -2102,7 +1568,6 @@
           <w:sz w:val="24"/>
           <w:szCs w:val="24"/>
         </w:rPr>
-        <w:lastRenderedPageBreak/>
         <w:t xml:space="preserve">Figura </w:t>
       </w:r>
       <w:r>
@@ -2247,6 +1712,7 @@
     </w:p>
     <w:p>
       <w:r>
+        <w:lastRenderedPageBreak/>
         <w:t>As figuras a seguir apresentam os passos aplicados para redução do desbalanceamento, conforme mencionado anteriormente. Observa-se que a nuvem de pontos, anteriormente completa na primeira figura, reduz drasticamente na segunda, melhorando assim o balanço entre o número de dados.</w:t>
       </w:r>
     </w:p>
@@ -2332,29 +1798,7 @@
           <w:sz w:val="24"/>
           <w:szCs w:val="24"/>
         </w:rPr>
-        <w:t xml:space="preserve"> – (a) Área inicial e (b) área recortada com </w:t>
-      </w:r>
-      <w:proofErr w:type="spellStart"/>
-      <w:r>
-        <w:rPr>
-          <w:i w:val="0"/>
-          <w:iCs w:val="0"/>
-          <w:color w:val="auto"/>
-          <w:sz w:val="24"/>
-          <w:szCs w:val="24"/>
-        </w:rPr>
-        <w:t>reamostragem</w:t>
-      </w:r>
-      <w:proofErr w:type="spellEnd"/>
-      <w:r>
-        <w:rPr>
-          <w:i w:val="0"/>
-          <w:iCs w:val="0"/>
-          <w:color w:val="auto"/>
-          <w:sz w:val="24"/>
-          <w:szCs w:val="24"/>
-        </w:rPr>
-        <w:t xml:space="preserve"> para redução de desbalanceamento</w:t>
+        <w:t xml:space="preserve"> – (a) Área inicial e (b) área recortada com reamostragem para redução de desbalanceamento</w:t>
       </w:r>
       <w:r>
         <w:rPr>
@@ -2483,7 +1927,6 @@
                 <w:noProof/>
                 <w:szCs w:val="24"/>
               </w:rPr>
-              <w:lastRenderedPageBreak/>
               <w:drawing>
                 <wp:inline distT="0" distB="0" distL="0" distR="0" wp14:anchorId="33E787A3" wp14:editId="4C0336F7">
                   <wp:extent cx="3443136" cy="2520000"/>
@@ -2535,21 +1978,12 @@
         <w:rPr>
           <w:szCs w:val="24"/>
         </w:rPr>
-        <w:lastRenderedPageBreak/>
         <w:t>Fonte: Própria autoria.</w:t>
       </w:r>
     </w:p>
     <w:p>
       <w:r>
-        <w:t xml:space="preserve">De maneira a ilustrar a redução, a base de dados final para modelagem é representada pela figura a seguir. Observam-se um total de 717 pontos, sendo 22 deles de presença de ouro, ou seja, 3,07% do </w:t>
-      </w:r>
-      <w:proofErr w:type="spellStart"/>
-      <w:r>
-        <w:t>dataset</w:t>
-      </w:r>
-      <w:proofErr w:type="spellEnd"/>
-      <w:r>
-        <w:t>, uma grande elevação em relação ao mencionado anteriormente, de 0,2%.</w:t>
+        <w:t>De maneira a ilustrar a redução, a base de dados final para modelagem é representada pela figura a seguir. Observam-se um total de 717 pontos, sendo 22 deles de presença de ouro, ou seja, 3,07% do dataset, uma grande elevação em relação ao mencionado anteriormente, de 0,2%.</w:t>
       </w:r>
     </w:p>
     <w:p>
@@ -2573,6 +2007,7 @@
           <w:sz w:val="24"/>
           <w:szCs w:val="24"/>
         </w:rPr>
+        <w:lastRenderedPageBreak/>
         <w:t xml:space="preserve">Figura </w:t>
       </w:r>
       <w:r>
@@ -2702,39 +2137,7 @@
     </w:p>
     <w:p>
       <w:r>
-        <w:t xml:space="preserve">Assim, aplicando-se os pipelines comentados na seção anterior, para os modelos Random Forest, </w:t>
-      </w:r>
-      <w:proofErr w:type="spellStart"/>
-      <w:r>
-        <w:t>Logistic</w:t>
-      </w:r>
-      <w:proofErr w:type="spellEnd"/>
-      <w:r>
-        <w:t xml:space="preserve"> </w:t>
-      </w:r>
-      <w:proofErr w:type="spellStart"/>
-      <w:r>
-        <w:t>Regression</w:t>
-      </w:r>
-      <w:proofErr w:type="spellEnd"/>
-      <w:r>
-        <w:t xml:space="preserve">, SVM e </w:t>
-      </w:r>
-      <w:proofErr w:type="spellStart"/>
-      <w:r>
-        <w:t>XGBoost</w:t>
-      </w:r>
-      <w:proofErr w:type="spellEnd"/>
-      <w:r>
-        <w:t xml:space="preserve">, os seguintes resultados para predições de ouro (classe minoritária representada como 1 na coluna de ocorrências do </w:t>
-      </w:r>
-      <w:proofErr w:type="spellStart"/>
-      <w:r>
-        <w:t>dataset</w:t>
-      </w:r>
-      <w:proofErr w:type="spellEnd"/>
-      <w:r>
-        <w:t>) foram obtidas</w:t>
+        <w:t>Assim, aplicando-se os pipelines comentados na seção anterior, para os modelos Random Forest, Logistic Regression, SVM e XGBoost, os seguintes resultados para predições de ouro (classe minoritária representada como 1 na coluna de ocorrências do dataset) foram obtidas</w:t>
       </w:r>
       <w:r>
         <w:t>:</w:t>
@@ -3063,7 +2466,6 @@
                 <w14:ligatures w14:val="none"/>
               </w:rPr>
             </w:pPr>
-            <w:proofErr w:type="spellStart"/>
             <w:r>
               <w:rPr>
                 <w:rFonts w:eastAsia="Times New Roman" w:cs="Times New Roman"/>
@@ -3078,7 +2480,6 @@
               </w:rPr>
               <w:t>Precision</w:t>
             </w:r>
-            <w:proofErr w:type="spellEnd"/>
           </w:p>
         </w:tc>
         <w:tc>
@@ -3157,7 +2558,6 @@
                 <w14:ligatures w14:val="none"/>
               </w:rPr>
             </w:pPr>
-            <w:proofErr w:type="spellStart"/>
             <w:r>
               <w:rPr>
                 <w:rFonts w:eastAsia="Times New Roman" w:cs="Times New Roman"/>
@@ -3172,7 +2572,6 @@
               </w:rPr>
               <w:t>Threshold</w:t>
             </w:r>
-            <w:proofErr w:type="spellEnd"/>
           </w:p>
         </w:tc>
         <w:tc>
@@ -3267,7 +2666,6 @@
                 <w:lang w:eastAsia="pt-BR"/>
                 <w14:ligatures w14:val="none"/>
               </w:rPr>
-              <w:lastRenderedPageBreak/>
               <w:t>Random Forest</w:t>
             </w:r>
           </w:p>
@@ -3629,7 +3027,6 @@
                 <w14:ligatures w14:val="none"/>
               </w:rPr>
             </w:pPr>
-            <w:proofErr w:type="spellStart"/>
             <w:r>
               <w:rPr>
                 <w:rFonts w:eastAsia="Times New Roman" w:cs="Times New Roman"/>
@@ -3642,7 +3039,6 @@
               </w:rPr>
               <w:t>Undersampling</w:t>
             </w:r>
-            <w:proofErr w:type="spellEnd"/>
           </w:p>
         </w:tc>
         <w:tc>
@@ -4299,33 +3695,7 @@
                 <w:lang w:eastAsia="pt-BR"/>
                 <w14:ligatures w14:val="none"/>
               </w:rPr>
-              <w:t xml:space="preserve">SMOTE + </w:t>
-            </w:r>
-            <w:proofErr w:type="spellStart"/>
-            <w:r>
-              <w:rPr>
-                <w:rFonts w:eastAsia="Times New Roman" w:cs="Times New Roman"/>
-                <w:color w:val="000000"/>
-                <w:kern w:val="0"/>
-                <w:sz w:val="18"/>
-                <w:szCs w:val="18"/>
-                <w:lang w:eastAsia="pt-BR"/>
-                <w14:ligatures w14:val="none"/>
-              </w:rPr>
-              <w:t>Tomek</w:t>
-            </w:r>
-            <w:proofErr w:type="spellEnd"/>
-            <w:r>
-              <w:rPr>
-                <w:rFonts w:eastAsia="Times New Roman" w:cs="Times New Roman"/>
-                <w:color w:val="000000"/>
-                <w:kern w:val="0"/>
-                <w:sz w:val="18"/>
-                <w:szCs w:val="18"/>
-                <w:lang w:eastAsia="pt-BR"/>
-                <w14:ligatures w14:val="none"/>
-              </w:rPr>
-              <w:t xml:space="preserve"> Links</w:t>
+              <w:t>SMOTE + Tomek Links</w:t>
             </w:r>
           </w:p>
         </w:tc>
@@ -4615,7 +3985,6 @@
                 <w14:ligatures w14:val="none"/>
               </w:rPr>
             </w:pPr>
-            <w:proofErr w:type="spellStart"/>
             <w:r>
               <w:rPr>
                 <w:rFonts w:eastAsia="Times New Roman" w:cs="Times New Roman"/>
@@ -4628,39 +3997,8 @@
                 <w:lang w:eastAsia="pt-BR"/>
                 <w14:ligatures w14:val="none"/>
               </w:rPr>
-              <w:t>Logistic</w:t>
-            </w:r>
-            <w:proofErr w:type="spellEnd"/>
-            <w:r>
-              <w:rPr>
-                <w:rFonts w:eastAsia="Times New Roman" w:cs="Times New Roman"/>
-                <w:b/>
-                <w:bCs/>
-                <w:color w:val="000000"/>
-                <w:kern w:val="0"/>
-                <w:sz w:val="18"/>
-                <w:szCs w:val="18"/>
-                <w:lang w:eastAsia="pt-BR"/>
-                <w14:ligatures w14:val="none"/>
-              </w:rPr>
-              <w:t xml:space="preserve"> </w:t>
-            </w:r>
-            <w:proofErr w:type="spellStart"/>
-            <w:r>
-              <w:rPr>
-                <w:rFonts w:eastAsia="Times New Roman" w:cs="Times New Roman"/>
-                <w:b/>
-                <w:bCs/>
-                <w:color w:val="000000"/>
-                <w:kern w:val="0"/>
-                <w:sz w:val="18"/>
-                <w:szCs w:val="18"/>
-                <w:lang w:eastAsia="pt-BR"/>
-                <w14:ligatures w14:val="none"/>
-              </w:rPr>
-              <w:t>Regression</w:t>
-            </w:r>
-            <w:proofErr w:type="spellEnd"/>
+              <w:t>Logistic Regression</w:t>
+            </w:r>
           </w:p>
         </w:tc>
         <w:tc>
@@ -5020,7 +4358,6 @@
                 <w14:ligatures w14:val="none"/>
               </w:rPr>
             </w:pPr>
-            <w:proofErr w:type="spellStart"/>
             <w:r>
               <w:rPr>
                 <w:rFonts w:eastAsia="Times New Roman" w:cs="Times New Roman"/>
@@ -5033,7 +4370,6 @@
               </w:rPr>
               <w:t>Undersampling</w:t>
             </w:r>
-            <w:proofErr w:type="spellEnd"/>
           </w:p>
         </w:tc>
         <w:tc>
@@ -5690,33 +5026,7 @@
                 <w:lang w:eastAsia="pt-BR"/>
                 <w14:ligatures w14:val="none"/>
               </w:rPr>
-              <w:t xml:space="preserve">SMOTE + </w:t>
-            </w:r>
-            <w:proofErr w:type="spellStart"/>
-            <w:r>
-              <w:rPr>
-                <w:rFonts w:eastAsia="Times New Roman" w:cs="Times New Roman"/>
-                <w:color w:val="000000"/>
-                <w:kern w:val="0"/>
-                <w:sz w:val="18"/>
-                <w:szCs w:val="18"/>
-                <w:lang w:eastAsia="pt-BR"/>
-                <w14:ligatures w14:val="none"/>
-              </w:rPr>
-              <w:t>Tomek</w:t>
-            </w:r>
-            <w:proofErr w:type="spellEnd"/>
-            <w:r>
-              <w:rPr>
-                <w:rFonts w:eastAsia="Times New Roman" w:cs="Times New Roman"/>
-                <w:color w:val="000000"/>
-                <w:kern w:val="0"/>
-                <w:sz w:val="18"/>
-                <w:szCs w:val="18"/>
-                <w:lang w:eastAsia="pt-BR"/>
-                <w14:ligatures w14:val="none"/>
-              </w:rPr>
-              <w:t xml:space="preserve"> Links</w:t>
+              <w:t>SMOTE + Tomek Links</w:t>
             </w:r>
           </w:p>
         </w:tc>
@@ -6379,7 +5689,6 @@
                 <w14:ligatures w14:val="none"/>
               </w:rPr>
             </w:pPr>
-            <w:proofErr w:type="spellStart"/>
             <w:r>
               <w:rPr>
                 <w:rFonts w:eastAsia="Times New Roman" w:cs="Times New Roman"/>
@@ -6392,7 +5701,6 @@
               </w:rPr>
               <w:t>Undersampling</w:t>
             </w:r>
-            <w:proofErr w:type="spellEnd"/>
           </w:p>
         </w:tc>
         <w:tc>
@@ -7049,33 +6357,7 @@
                 <w:lang w:eastAsia="pt-BR"/>
                 <w14:ligatures w14:val="none"/>
               </w:rPr>
-              <w:t xml:space="preserve">SMOTE + </w:t>
-            </w:r>
-            <w:proofErr w:type="spellStart"/>
-            <w:r>
-              <w:rPr>
-                <w:rFonts w:eastAsia="Times New Roman" w:cs="Times New Roman"/>
-                <w:color w:val="000000"/>
-                <w:kern w:val="0"/>
-                <w:sz w:val="18"/>
-                <w:szCs w:val="18"/>
-                <w:lang w:eastAsia="pt-BR"/>
-                <w14:ligatures w14:val="none"/>
-              </w:rPr>
-              <w:t>Tomek</w:t>
-            </w:r>
-            <w:proofErr w:type="spellEnd"/>
-            <w:r>
-              <w:rPr>
-                <w:rFonts w:eastAsia="Times New Roman" w:cs="Times New Roman"/>
-                <w:color w:val="000000"/>
-                <w:kern w:val="0"/>
-                <w:sz w:val="18"/>
-                <w:szCs w:val="18"/>
-                <w:lang w:eastAsia="pt-BR"/>
-                <w14:ligatures w14:val="none"/>
-              </w:rPr>
-              <w:t xml:space="preserve"> Links</w:t>
+              <w:t>SMOTE + Tomek Links</w:t>
             </w:r>
           </w:p>
         </w:tc>
@@ -7365,7 +6647,6 @@
                 <w14:ligatures w14:val="none"/>
               </w:rPr>
             </w:pPr>
-            <w:proofErr w:type="spellStart"/>
             <w:r>
               <w:rPr>
                 <w:rFonts w:eastAsia="Times New Roman" w:cs="Times New Roman"/>
@@ -7380,7 +6661,6 @@
               </w:rPr>
               <w:t>XGBoost</w:t>
             </w:r>
-            <w:proofErr w:type="spellEnd"/>
           </w:p>
         </w:tc>
         <w:tc>
@@ -7740,7 +7020,6 @@
                 <w14:ligatures w14:val="none"/>
               </w:rPr>
             </w:pPr>
-            <w:proofErr w:type="spellStart"/>
             <w:r>
               <w:rPr>
                 <w:rFonts w:eastAsia="Times New Roman" w:cs="Times New Roman"/>
@@ -7753,7 +7032,6 @@
               </w:rPr>
               <w:t>Undersampling</w:t>
             </w:r>
-            <w:proofErr w:type="spellEnd"/>
           </w:p>
         </w:tc>
         <w:tc>
@@ -8410,33 +7688,7 @@
                 <w:lang w:eastAsia="pt-BR"/>
                 <w14:ligatures w14:val="none"/>
               </w:rPr>
-              <w:t xml:space="preserve">SMOTE + </w:t>
-            </w:r>
-            <w:proofErr w:type="spellStart"/>
-            <w:r>
-              <w:rPr>
-                <w:rFonts w:eastAsia="Times New Roman" w:cs="Times New Roman"/>
-                <w:color w:val="000000"/>
-                <w:kern w:val="0"/>
-                <w:sz w:val="18"/>
-                <w:szCs w:val="18"/>
-                <w:lang w:eastAsia="pt-BR"/>
-                <w14:ligatures w14:val="none"/>
-              </w:rPr>
-              <w:t>Tomek</w:t>
-            </w:r>
-            <w:proofErr w:type="spellEnd"/>
-            <w:r>
-              <w:rPr>
-                <w:rFonts w:eastAsia="Times New Roman" w:cs="Times New Roman"/>
-                <w:color w:val="000000"/>
-                <w:kern w:val="0"/>
-                <w:sz w:val="18"/>
-                <w:szCs w:val="18"/>
-                <w:lang w:eastAsia="pt-BR"/>
-                <w14:ligatures w14:val="none"/>
-              </w:rPr>
-              <w:t xml:space="preserve"> Links</w:t>
+              <w:t>SMOTE + Tomek Links</w:t>
             </w:r>
           </w:p>
         </w:tc>
@@ -8745,15 +7997,7 @@
         </w:numPr>
       </w:pPr>
       <w:r>
-        <w:t xml:space="preserve">F1-Score: média harmônica entre </w:t>
-      </w:r>
-      <w:proofErr w:type="spellStart"/>
-      <w:r>
-        <w:t>precision</w:t>
-      </w:r>
-      <w:proofErr w:type="spellEnd"/>
-      <w:r>
-        <w:t xml:space="preserve"> e recall, sendo útil para avaliar desequilíbrio entre classes, como o presente caso, porém não é ótimo para priorizar maximização de TP;</w:t>
+        <w:t>F1-Score: média harmônica entre precision e recall, sendo útil para avaliar desequilíbrio entre classes, como o presente caso, porém não é ótimo para priorizar maximização de TP;</w:t>
       </w:r>
     </w:p>
     <w:p>
@@ -8764,13 +8008,8 @@
           <w:numId w:val="5"/>
         </w:numPr>
       </w:pPr>
-      <w:proofErr w:type="spellStart"/>
-      <w:r>
-        <w:t>Precision</w:t>
-      </w:r>
-      <w:proofErr w:type="spellEnd"/>
-      <w:r>
-        <w:t xml:space="preserve"> (precisão): </w:t>
+      <w:r>
+        <w:t xml:space="preserve">Precision (precisão): </w:t>
       </w:r>
       <w:r>
         <w:t xml:space="preserve">razão entre </w:t>
@@ -8791,15 +8030,7 @@
         </w:numPr>
       </w:pPr>
       <w:r>
-        <w:t>Recall (</w:t>
-      </w:r>
-      <w:proofErr w:type="spellStart"/>
-      <w:r>
-        <w:t>revocação</w:t>
-      </w:r>
-      <w:proofErr w:type="spellEnd"/>
-      <w:r>
-        <w:t xml:space="preserve">): </w:t>
+        <w:t xml:space="preserve">Recall (revocação): </w:t>
       </w:r>
       <w:r>
         <w:t>razão entre TP e total de reais positivos</w:t>
@@ -8816,13 +8047,8 @@
           <w:numId w:val="5"/>
         </w:numPr>
       </w:pPr>
-      <w:proofErr w:type="spellStart"/>
-      <w:r>
-        <w:t>Threshold</w:t>
-      </w:r>
-      <w:proofErr w:type="spellEnd"/>
-      <w:r>
-        <w:t>: limiar ótimo de probabilidades do modelo, ou seja, acima deste limiar de probabilidade, o ponto é classificado como ocorrência;</w:t>
+      <w:r>
+        <w:t>Threshold: limiar ótimo de probabilidades do modelo, ou seja, acima deste limiar de probabilidade, o ponto é classificado como ocorrência;</w:t>
       </w:r>
     </w:p>
     <w:p>
@@ -8841,106 +8067,25 @@
       <w:r>
         <w:t>Considerando o problema de negócio (predição de minerais), há margem para a métrica de maximização. Por um lado, busca-se uma alta taxa de verdadeiros positivos (</w:t>
       </w:r>
-      <w:proofErr w:type="spellStart"/>
       <w:r>
         <w:rPr>
           <w:i/>
           <w:iCs/>
         </w:rPr>
-        <w:t>true</w:t>
-      </w:r>
-      <w:proofErr w:type="spellEnd"/>
-      <w:r>
-        <w:rPr>
-          <w:i/>
-          <w:iCs/>
-        </w:rPr>
-        <w:t xml:space="preserve"> </w:t>
-      </w:r>
-      <w:r>
-        <w:rPr>
-          <w:i/>
-          <w:iCs/>
-        </w:rPr>
-        <w:lastRenderedPageBreak/>
-        <w:t>positive</w:t>
-      </w:r>
-      <w:r>
-        <w:t xml:space="preserve"> – TP), ou seja, um alto recall. Todavia, considerando custos de um projeto de mineração, falsos positivos seriam altamente custosos, sendo a métrica </w:t>
-      </w:r>
-      <w:proofErr w:type="spellStart"/>
-      <w:r>
-        <w:t>precision</w:t>
-      </w:r>
-      <w:proofErr w:type="spellEnd"/>
-      <w:r>
-        <w:t xml:space="preserve"> mais adequada. Neste trabalho, optou-se pela segunda abordagem, na qual busca-se minimizar os falsos positivos, ou seja, alta </w:t>
-      </w:r>
-      <w:proofErr w:type="spellStart"/>
-      <w:r>
-        <w:t>precision</w:t>
-      </w:r>
-      <w:proofErr w:type="spellEnd"/>
-      <w:r>
-        <w:t>.</w:t>
+        <w:t>true positive</w:t>
+      </w:r>
+      <w:r>
+        <w:t xml:space="preserve"> – TP), ou seja, um alto recall. Todavia, considerando custos de um projeto de mineração, falsos positivos seriam altamente custosos, sendo a métrica precision mais adequada. Neste trabalho, optou-se pela segunda abordagem, na qual busca-se minimizar os falsos positivos, ou seja, alta precision.</w:t>
       </w:r>
     </w:p>
     <w:p>
       <w:r>
-        <w:t xml:space="preserve">Sendo assim, o modelo </w:t>
-      </w:r>
-      <w:proofErr w:type="spellStart"/>
-      <w:r>
-        <w:t>XGBoost</w:t>
-      </w:r>
-      <w:proofErr w:type="spellEnd"/>
-      <w:r>
-        <w:t xml:space="preserve"> com o pipeline inicial apresentou maior </w:t>
-      </w:r>
-      <w:proofErr w:type="spellStart"/>
-      <w:r>
-        <w:t>precision</w:t>
-      </w:r>
-      <w:proofErr w:type="spellEnd"/>
-      <w:r>
-        <w:t xml:space="preserve"> (0,38), sendo o modelo escolhido para continuação da análise.</w:t>
+        <w:t>Sendo assim, o modelo XGBoost com o pipeline inicial apresentou maior precision (0,38), sendo o modelo escolhido para continuação da análise.</w:t>
       </w:r>
     </w:p>
     <w:p>
       <w:r>
-        <w:t xml:space="preserve">A seguir, é apresentado o relatório de classificação elaborado pelo </w:t>
-      </w:r>
-      <w:proofErr w:type="spellStart"/>
-      <w:r>
-        <w:t>scikit</w:t>
-      </w:r>
-      <w:proofErr w:type="spellEnd"/>
-      <w:r>
-        <w:t xml:space="preserve"> </w:t>
-      </w:r>
-      <w:proofErr w:type="spellStart"/>
-      <w:r>
-        <w:t>learn</w:t>
-      </w:r>
-      <w:proofErr w:type="spellEnd"/>
-      <w:r>
-        <w:t xml:space="preserve"> com o método </w:t>
-      </w:r>
-      <w:proofErr w:type="spellStart"/>
-      <w:r>
-        <w:t>classification_report</w:t>
-      </w:r>
-      <w:proofErr w:type="spellEnd"/>
-      <w:r>
-        <w:t xml:space="preserve">, para o modelo </w:t>
-      </w:r>
-      <w:proofErr w:type="spellStart"/>
-      <w:r>
-        <w:t>XGBoost</w:t>
-      </w:r>
-      <w:proofErr w:type="spellEnd"/>
-      <w:r>
-        <w:t>, sem e com a aplicação do limiar de probabilidades. Observa-se que a precisão se eleva de 0,38 para 0,50 com a utilização de tal limiar, trazendo ganhos a o modelo.</w:t>
+        <w:t>A seguir, é apresentado o relatório de classificação elaborado pelo scikit learn com o método classification_report, para o modelo XGBoost, sem e com a aplicação do limiar de probabilidades. Observa-se que a precisão se eleva de 0,38 para 0,50 com a utilização de tal limiar, trazendo ganhos a o modelo.</w:t>
       </w:r>
     </w:p>
     <w:p>
@@ -9063,6 +8208,7 @@
               <w:rPr>
                 <w:noProof/>
               </w:rPr>
+              <w:lastRenderedPageBreak/>
               <w:drawing>
                 <wp:inline distT="0" distB="0" distL="0" distR="0" wp14:anchorId="7E30E048" wp14:editId="34192351">
                   <wp:extent cx="3448050" cy="2105025"/>
@@ -9116,6 +8262,7 @@
           </w:tcPr>
           <w:p>
             <w:r>
+              <w:lastRenderedPageBreak/>
               <w:t>(b)</w:t>
             </w:r>
           </w:p>
@@ -9191,7 +8338,6 @@
         <w:rPr>
           <w:szCs w:val="24"/>
         </w:rPr>
-        <w:lastRenderedPageBreak/>
         <w:t>A seguir, é apresentada a figura de ROC-AUC</w:t>
       </w:r>
       <w:r>
@@ -9228,6 +8374,7 @@
           <w:sz w:val="24"/>
           <w:szCs w:val="24"/>
         </w:rPr>
+        <w:lastRenderedPageBreak/>
         <w:t xml:space="preserve">Figura </w:t>
       </w:r>
       <w:r>
@@ -9366,17 +8513,8 @@
           <w:i/>
           <w:iCs/>
         </w:rPr>
-        <w:t xml:space="preserve">feature </w:t>
-      </w:r>
-      <w:proofErr w:type="spellStart"/>
-      <w:r>
-        <w:rPr>
-          <w:i/>
-          <w:iCs/>
-        </w:rPr>
-        <w:t>importance</w:t>
-      </w:r>
-      <w:proofErr w:type="spellEnd"/>
+        <w:t>feature importance</w:t>
+      </w:r>
       <w:r>
         <w:t>) do modelo. No caso, os modelos de árvore medem a contribuição média de cada feature para reduzir a impureza de Gini (i.e. redução do erro) em todas as árvores do modelo</w:t>
       </w:r>
@@ -9390,23 +8528,7 @@
         <w:t xml:space="preserve">. Observa-se que a </w:t>
       </w:r>
       <w:r>
-        <w:t xml:space="preserve">variável </w:t>
-      </w:r>
-      <w:proofErr w:type="spellStart"/>
-      <w:r>
-        <w:t>mag_gt</w:t>
-      </w:r>
-      <w:proofErr w:type="spellEnd"/>
-      <w:r>
-        <w:t xml:space="preserve"> se mostrou como a mais importante no cálculo, seguida pela variável </w:t>
-      </w:r>
-      <w:proofErr w:type="spellStart"/>
-      <w:r>
-        <w:t>Kd</w:t>
-      </w:r>
-      <w:proofErr w:type="spellEnd"/>
-      <w:r>
-        <w:t>. Cabe destacar que a análise da metodologia de árvores é geral (toda amostra), e não considera exatamente a direção da influência (i.e. positiva ou negativa).</w:t>
+        <w:t>variável mag_gt se mostrou como a mais importante no cálculo, seguida pela variável Kd. Cabe destacar que a análise da metodologia de árvores é geral (toda amostra), e não considera exatamente a direção da influência (i.e. positiva ou negativa).</w:t>
       </w:r>
     </w:p>
     <w:p>
@@ -9430,7 +8552,6 @@
           <w:sz w:val="24"/>
           <w:szCs w:val="24"/>
         </w:rPr>
-        <w:lastRenderedPageBreak/>
         <w:t xml:space="preserve">Figura </w:t>
       </w:r>
       <w:r>
@@ -9492,51 +8613,7 @@
           <w:sz w:val="24"/>
           <w:szCs w:val="24"/>
         </w:rPr>
-        <w:t xml:space="preserve"> – Feature </w:t>
-      </w:r>
-      <w:proofErr w:type="spellStart"/>
-      <w:r>
-        <w:rPr>
-          <w:i w:val="0"/>
-          <w:iCs w:val="0"/>
-          <w:color w:val="auto"/>
-          <w:sz w:val="24"/>
-          <w:szCs w:val="24"/>
-        </w:rPr>
-        <w:t>importance</w:t>
-      </w:r>
-      <w:proofErr w:type="spellEnd"/>
-      <w:r>
-        <w:rPr>
-          <w:i w:val="0"/>
-          <w:iCs w:val="0"/>
-          <w:color w:val="auto"/>
-          <w:sz w:val="24"/>
-          <w:szCs w:val="24"/>
-        </w:rPr>
-        <w:t xml:space="preserve"> do modelo </w:t>
-      </w:r>
-      <w:proofErr w:type="spellStart"/>
-      <w:r>
-        <w:rPr>
-          <w:i w:val="0"/>
-          <w:iCs w:val="0"/>
-          <w:color w:val="auto"/>
-          <w:sz w:val="24"/>
-          <w:szCs w:val="24"/>
-        </w:rPr>
-        <w:t>XGBoost</w:t>
-      </w:r>
-      <w:proofErr w:type="spellEnd"/>
-      <w:r>
-        <w:rPr>
-          <w:i w:val="0"/>
-          <w:iCs w:val="0"/>
-          <w:color w:val="auto"/>
-          <w:sz w:val="24"/>
-          <w:szCs w:val="24"/>
-        </w:rPr>
-        <w:t xml:space="preserve"> para ocorrências de ouro.</w:t>
+        <w:t xml:space="preserve"> – Feature importance do modelo XGBoost para ocorrências de ouro.</w:t>
       </w:r>
     </w:p>
     <w:p>
@@ -9603,26 +8680,11 @@
     </w:p>
     <w:p>
       <w:r>
-        <w:t xml:space="preserve">Buscou-se analisar também a importância dos features via biblioteca </w:t>
-      </w:r>
-      <w:proofErr w:type="spellStart"/>
-      <w:r>
-        <w:t>shap</w:t>
-      </w:r>
-      <w:proofErr w:type="spellEnd"/>
-      <w:r>
-        <w:t xml:space="preserve">, </w:t>
-      </w:r>
-      <w:r>
-        <w:t xml:space="preserve">a qual se baseia na Teoria dos Jogos de </w:t>
-      </w:r>
-      <w:proofErr w:type="spellStart"/>
-      <w:r>
-        <w:t>Shapley</w:t>
-      </w:r>
-      <w:proofErr w:type="spellEnd"/>
-      <w:r>
-        <w:t>, atribuindo um valor de contribuição para cada feature por amostra, considerando todas as combinações possíveis de features. Aqui, o diferencial é que a análise é global (média do impacto absoluto) e local (amostra).</w:t>
+        <w:lastRenderedPageBreak/>
+        <w:t xml:space="preserve">Buscou-se analisar também a importância dos features via biblioteca shap, </w:t>
+      </w:r>
+      <w:r>
+        <w:t>a qual se baseia na Teoria dos Jogos de Shapley, atribuindo um valor de contribuição para cada feature por amostra, considerando todas as combinações possíveis de features. Aqui, o diferencial é que a análise é global (média do impacto absoluto) e local (amostra).</w:t>
       </w:r>
       <w:r>
         <w:t xml:space="preserve"> A </w:t>
@@ -9640,15 +8702,7 @@
         <w:t>feature quanto sua direção.</w:t>
       </w:r>
       <w:r>
-        <w:t xml:space="preserve"> Como a análise é local e global, observa-se que determinada parte da amostra da variável </w:t>
-      </w:r>
-      <w:proofErr w:type="spellStart"/>
-      <w:r>
-        <w:t>mag_gt</w:t>
-      </w:r>
-      <w:proofErr w:type="spellEnd"/>
-      <w:r>
-        <w:t>, a mais importante também nesta metodologia, possui influência negativa, enquanto outra parte possui influência positiva.</w:t>
+        <w:t xml:space="preserve"> Como a análise é local e global, observa-se que determinada parte da amostra da variável mag_gt, a mais importante também nesta metodologia, possui influência negativa, enquanto outra parte possui influência positiva.</w:t>
       </w:r>
     </w:p>
     <w:p>
@@ -9732,20 +8786,8 @@
           <w:sz w:val="24"/>
           <w:szCs w:val="24"/>
         </w:rPr>
-        <w:t xml:space="preserve"> – Feature </w:t>
-      </w:r>
-      <w:proofErr w:type="spellStart"/>
-      <w:r>
-        <w:rPr>
-          <w:i w:val="0"/>
-          <w:iCs w:val="0"/>
-          <w:color w:val="auto"/>
-          <w:sz w:val="24"/>
-          <w:szCs w:val="24"/>
-        </w:rPr>
-        <w:t>importance</w:t>
-      </w:r>
-      <w:proofErr w:type="spellEnd"/>
+        <w:t xml:space="preserve"> – Feature importance</w:t>
+      </w:r>
       <w:r>
         <w:rPr>
           <w:i w:val="0"/>
@@ -9802,7 +8844,6 @@
               <w:rPr>
                 <w:noProof/>
               </w:rPr>
-              <w:lastRenderedPageBreak/>
               <w:drawing>
                 <wp:inline distT="0" distB="0" distL="0" distR="0" wp14:anchorId="0319180A" wp14:editId="51D7543B">
                   <wp:extent cx="4062960" cy="2160000"/>
@@ -9849,7 +8890,6 @@
           </w:tcPr>
           <w:p>
             <w:r>
-              <w:lastRenderedPageBreak/>
               <w:t>(b)</w:t>
             </w:r>
           </w:p>
@@ -9918,23 +8958,17 @@
     </w:p>
     <w:p>
       <w:r>
-        <w:t xml:space="preserve">Por fim, após calculadas as probabilidades aplicando-se o </w:t>
-      </w:r>
-      <w:proofErr w:type="spellStart"/>
-      <w:r>
-        <w:t>threshold</w:t>
-      </w:r>
-      <w:proofErr w:type="spellEnd"/>
-      <w:r>
-        <w:t xml:space="preserve">, foi possível criar uma figura iterativa com a biblioteca </w:t>
-      </w:r>
-      <w:proofErr w:type="spellStart"/>
-      <w:r>
-        <w:t>folium</w:t>
-      </w:r>
-      <w:proofErr w:type="spellEnd"/>
-      <w:r>
-        <w:t>, a qual apresenta locais com minas em vermelho, ocorrências de ouro em laranja, e possíveis ocorrências de ouro com alta probabilidade advindas do modelo em amarelo. Observa-se que diversos pontos</w:t>
+        <w:t>Por fim, após calculadas as probabilidades aplicando-se o threshold</w:t>
+      </w:r>
+      <w:r>
+        <w:t>, foi possível criar uma figura iterativa com a biblioteca folium</w:t>
+      </w:r>
+      <w:r>
+        <w:t xml:space="preserve">, a qual apresenta locais com minas em </w:t>
+      </w:r>
+      <w:r>
+        <w:lastRenderedPageBreak/>
+        <w:t>vermelho, ocorrências de ouro em laranja, e possíveis ocorrências de ouro com alta probabilidade advindas do modelo em amarelo. Observa-se que diversos pontos</w:t>
       </w:r>
       <w:r>
         <w:t xml:space="preserve"> de ocorrência estão praticamente sobrepostos, resultante da grande proximidade entre pontos geográficos. Todavia, existe um ponto com alta probabilidade em destaque que foge às localizações com ouro já existente.</w:t>
@@ -9961,7 +8995,6 @@
           <w:sz w:val="24"/>
           <w:szCs w:val="24"/>
         </w:rPr>
-        <w:lastRenderedPageBreak/>
         <w:t xml:space="preserve">Figura </w:t>
       </w:r>
       <w:r>
@@ -10055,9 +9088,9 @@
           <w:noProof/>
         </w:rPr>
         <w:drawing>
-          <wp:inline distT="0" distB="0" distL="0" distR="0" wp14:anchorId="6911393A" wp14:editId="49715025">
-            <wp:extent cx="4486275" cy="2790825"/>
-            <wp:effectExtent l="0" t="0" r="9525" b="9525"/>
+          <wp:inline distT="0" distB="0" distL="0" distR="0" wp14:anchorId="6911393A" wp14:editId="650B1BB5">
+            <wp:extent cx="4050922" cy="2520000"/>
+            <wp:effectExtent l="0" t="0" r="6985" b="0"/>
             <wp:docPr id="862620951" name="Imagem 1" descr="Mapa&#10;&#10;O conteúdo gerado por IA pode estar incorreto."/>
             <wp:cNvGraphicFramePr>
               <a:graphicFrameLocks xmlns:a="http://schemas.openxmlformats.org/drawingml/2006/main" noChangeAspect="1"/>
@@ -10078,7 +9111,7 @@
                   <pic:spPr>
                     <a:xfrm>
                       <a:off x="0" y="0"/>
-                      <a:ext cx="4486275" cy="2790825"/>
+                      <a:ext cx="4050922" cy="2520000"/>
                     </a:xfrm>
                     <a:prstGeom prst="rect">
                       <a:avLst/>
@@ -10107,6 +9140,185 @@
     </w:p>
     <w:p>
       <w:pPr>
+        <w:rPr>
+          <w:szCs w:val="24"/>
+        </w:rPr>
+      </w:pPr>
+      <w:r>
+        <w:rPr>
+          <w:szCs w:val="24"/>
+        </w:rPr>
+        <w:t>De maneira similar, foi possível criar também um mapa de contorno com as probabilidades de ocorrência de ouro. Como é esperado, as probabilidades são altas em locais próximos aos locais já existentes</w:t>
+      </w:r>
+      <w:r>
+        <w:rPr>
+          <w:szCs w:val="24"/>
+        </w:rPr>
+        <w:t>. Todavia, existem regiões inexploradas que apresentam alta probabilidade, como a região de latitude -6.25 e longitude -51</w:t>
+      </w:r>
+      <w:r>
+        <w:rPr>
+          <w:szCs w:val="24"/>
+        </w:rPr>
+        <w:t>. De modo ilustrativo, adicionou-se também as amostras, isto é, o dataset utilizado na modelagem, representado em vermelho.</w:t>
+      </w:r>
+    </w:p>
+    <w:p>
+      <w:pPr>
+        <w:pStyle w:val="Legenda"/>
+        <w:keepNext/>
+        <w:jc w:val="center"/>
+        <w:rPr>
+          <w:i w:val="0"/>
+          <w:iCs w:val="0"/>
+          <w:color w:val="auto"/>
+          <w:sz w:val="24"/>
+          <w:szCs w:val="24"/>
+        </w:rPr>
+      </w:pPr>
+      <w:r>
+        <w:rPr>
+          <w:i w:val="0"/>
+          <w:iCs w:val="0"/>
+          <w:color w:val="auto"/>
+          <w:sz w:val="24"/>
+          <w:szCs w:val="24"/>
+        </w:rPr>
+        <w:lastRenderedPageBreak/>
+        <w:t xml:space="preserve">Figura </w:t>
+      </w:r>
+      <w:r>
+        <w:rPr>
+          <w:i w:val="0"/>
+          <w:iCs w:val="0"/>
+          <w:color w:val="auto"/>
+          <w:sz w:val="24"/>
+          <w:szCs w:val="24"/>
+        </w:rPr>
+        <w:fldChar w:fldCharType="begin"/>
+      </w:r>
+      <w:r>
+        <w:rPr>
+          <w:i w:val="0"/>
+          <w:iCs w:val="0"/>
+          <w:color w:val="auto"/>
+          <w:sz w:val="24"/>
+          <w:szCs w:val="24"/>
+        </w:rPr>
+        <w:instrText xml:space="preserve"> SEQ Figura \* ARABIC </w:instrText>
+      </w:r>
+      <w:r>
+        <w:rPr>
+          <w:i w:val="0"/>
+          <w:iCs w:val="0"/>
+          <w:color w:val="auto"/>
+          <w:sz w:val="24"/>
+          <w:szCs w:val="24"/>
+        </w:rPr>
+        <w:fldChar w:fldCharType="separate"/>
+      </w:r>
+      <w:r>
+        <w:rPr>
+          <w:i w:val="0"/>
+          <w:iCs w:val="0"/>
+          <w:noProof/>
+          <w:color w:val="auto"/>
+          <w:sz w:val="24"/>
+          <w:szCs w:val="24"/>
+        </w:rPr>
+        <w:t>13</w:t>
+      </w:r>
+      <w:r>
+        <w:rPr>
+          <w:i w:val="0"/>
+          <w:iCs w:val="0"/>
+          <w:color w:val="auto"/>
+          <w:sz w:val="24"/>
+          <w:szCs w:val="24"/>
+        </w:rPr>
+        <w:fldChar w:fldCharType="end"/>
+      </w:r>
+      <w:r>
+        <w:rPr>
+          <w:i w:val="0"/>
+          <w:iCs w:val="0"/>
+          <w:color w:val="auto"/>
+          <w:sz w:val="24"/>
+          <w:szCs w:val="24"/>
+        </w:rPr>
+        <w:t xml:space="preserve"> – Mapa de probabilidade para ocorrências de ouro, e pontos amostrais (dataset) em vermelho.</w:t>
+      </w:r>
+    </w:p>
+    <w:p>
+      <w:pPr>
+        <w:jc w:val="center"/>
+        <w:rPr>
+          <w:szCs w:val="24"/>
+        </w:rPr>
+      </w:pPr>
+      <w:r>
+        <w:rPr>
+          <w:szCs w:val="24"/>
+        </w:rPr>
+        <w:drawing>
+          <wp:inline distT="0" distB="0" distL="0" distR="0" wp14:anchorId="5FA1A69C" wp14:editId="5E7FBCC3">
+            <wp:extent cx="4880731" cy="3240000"/>
+            <wp:effectExtent l="0" t="0" r="0" b="0"/>
+            <wp:docPr id="296580884" name="Imagem 1"/>
+            <wp:cNvGraphicFramePr>
+              <a:graphicFrameLocks xmlns:a="http://schemas.openxmlformats.org/drawingml/2006/main" noChangeAspect="1"/>
+            </wp:cNvGraphicFramePr>
+            <a:graphic xmlns:a="http://schemas.openxmlformats.org/drawingml/2006/main">
+              <a:graphicData uri="http://schemas.openxmlformats.org/drawingml/2006/picture">
+                <pic:pic xmlns:pic="http://schemas.openxmlformats.org/drawingml/2006/picture">
+                  <pic:nvPicPr>
+                    <pic:cNvPr id="296580884" name="Imagem 1"/>
+                    <pic:cNvPicPr/>
+                  </pic:nvPicPr>
+                  <pic:blipFill>
+                    <a:blip r:embed="rId20">
+                      <a:extLst>
+                        <a:ext uri="{28A0092B-C50C-407E-A947-70E740481C1C}">
+                          <a14:useLocalDpi xmlns:a14="http://schemas.microsoft.com/office/drawing/2010/main" val="0"/>
+                        </a:ext>
+                      </a:extLst>
+                    </a:blip>
+                    <a:stretch>
+                      <a:fillRect/>
+                    </a:stretch>
+                  </pic:blipFill>
+                  <pic:spPr>
+                    <a:xfrm>
+                      <a:off x="0" y="0"/>
+                      <a:ext cx="4880731" cy="3240000"/>
+                    </a:xfrm>
+                    <a:prstGeom prst="rect">
+                      <a:avLst/>
+                    </a:prstGeom>
+                  </pic:spPr>
+                </pic:pic>
+              </a:graphicData>
+            </a:graphic>
+          </wp:inline>
+        </w:drawing>
+      </w:r>
+    </w:p>
+    <w:p>
+      <w:pPr>
+        <w:jc w:val="center"/>
+        <w:rPr>
+          <w:szCs w:val="24"/>
+        </w:rPr>
+      </w:pPr>
+      <w:r>
+        <w:rPr>
+          <w:szCs w:val="24"/>
+        </w:rPr>
+        <w:t>Fonte: Própria autoria.</w:t>
+      </w:r>
+    </w:p>
+    <w:p>
+      <w:pPr>
         <w:pStyle w:val="Ttulo2"/>
         <w:numPr>
           <w:ilvl w:val="1"/>
@@ -10127,21 +9339,7 @@
         <w:rPr>
           <w:szCs w:val="24"/>
         </w:rPr>
-        <w:t xml:space="preserve">A figura a seguir apresenta uma captura de tela do </w:t>
-      </w:r>
-      <w:proofErr w:type="spellStart"/>
-      <w:r>
-        <w:rPr>
-          <w:szCs w:val="24"/>
-        </w:rPr>
-        <w:t>dataframe</w:t>
-      </w:r>
-      <w:proofErr w:type="spellEnd"/>
-      <w:r>
-        <w:rPr>
-          <w:szCs w:val="24"/>
-        </w:rPr>
-        <w:t xml:space="preserve"> utilizado para predição de ocorrências de ouro:</w:t>
+        <w:t>A figura a seguir apresenta uma captura de tela do dataframe utilizado para predição de ocorrências de ouro:</w:t>
       </w:r>
     </w:p>
     <w:p>
@@ -10206,7 +9404,7 @@
           <w:sz w:val="24"/>
           <w:szCs w:val="24"/>
         </w:rPr>
-        <w:t>13</w:t>
+        <w:t>14</w:t>
       </w:r>
       <w:r>
         <w:rPr>
@@ -10285,7 +9483,7 @@
                     <pic:cNvPicPr/>
                   </pic:nvPicPr>
                   <pic:blipFill>
-                    <a:blip r:embed="rId20"/>
+                    <a:blip r:embed="rId21"/>
                     <a:stretch>
                       <a:fillRect/>
                     </a:stretch>
@@ -10390,7 +9588,7 @@
           <w:sz w:val="24"/>
           <w:szCs w:val="24"/>
         </w:rPr>
-        <w:t>14</w:t>
+        <w:t>15</w:t>
       </w:r>
       <w:r>
         <w:rPr>
@@ -10410,29 +9608,7 @@
           <w:sz w:val="24"/>
           <w:szCs w:val="24"/>
         </w:rPr>
-        <w:t xml:space="preserve"> – (a) Área inicial e (b) área recortada com </w:t>
-      </w:r>
-      <w:proofErr w:type="spellStart"/>
-      <w:r>
-        <w:rPr>
-          <w:i w:val="0"/>
-          <w:iCs w:val="0"/>
-          <w:color w:val="auto"/>
-          <w:sz w:val="24"/>
-          <w:szCs w:val="24"/>
-        </w:rPr>
-        <w:t>reamostragem</w:t>
-      </w:r>
-      <w:proofErr w:type="spellEnd"/>
-      <w:r>
-        <w:rPr>
-          <w:i w:val="0"/>
-          <w:iCs w:val="0"/>
-          <w:color w:val="auto"/>
-          <w:sz w:val="24"/>
-          <w:szCs w:val="24"/>
-        </w:rPr>
-        <w:t xml:space="preserve"> para redução de desbalanceamento para ocorrências de cobre.</w:t>
+        <w:t xml:space="preserve"> – (a) Área inicial e (b) área recortada com reamostragem para redução de desbalanceamento para ocorrências de cobre.</w:t>
       </w:r>
     </w:p>
     <w:tbl>
@@ -10487,7 +9663,7 @@
                           <pic:cNvPicPr/>
                         </pic:nvPicPr>
                         <pic:blipFill>
-                          <a:blip r:embed="rId21"/>
+                          <a:blip r:embed="rId22"/>
                           <a:stretch>
                             <a:fillRect/>
                           </a:stretch>
@@ -10517,7 +9693,6 @@
           </w:tcPr>
           <w:p>
             <w:r>
-              <w:lastRenderedPageBreak/>
               <w:t>(b)</w:t>
             </w:r>
           </w:p>
@@ -10545,7 +9720,7 @@
                           <pic:cNvPicPr/>
                         </pic:nvPicPr>
                         <pic:blipFill>
-                          <a:blip r:embed="rId22"/>
+                          <a:blip r:embed="rId23"/>
                           <a:stretch>
                             <a:fillRect/>
                           </a:stretch>
@@ -10585,15 +9760,7 @@
         <w:t>5</w:t>
       </w:r>
       <w:r>
-        <w:t xml:space="preserve">7% do </w:t>
-      </w:r>
-      <w:proofErr w:type="spellStart"/>
-      <w:r>
-        <w:t>dataset</w:t>
-      </w:r>
-      <w:proofErr w:type="spellEnd"/>
-      <w:r>
-        <w:t>, uma grande elevação em relação ao mencionado anteriormente, de 0,</w:t>
+        <w:t>7% do dataset, uma grande elevação em relação ao mencionado anteriormente, de 0,</w:t>
       </w:r>
       <w:r>
         <w:t>4</w:t>
@@ -10665,7 +9832,7 @@
           <w:sz w:val="24"/>
           <w:szCs w:val="24"/>
         </w:rPr>
-        <w:t>15</w:t>
+        <w:t>16</w:t>
       </w:r>
       <w:r>
         <w:rPr>
@@ -10722,7 +9889,7 @@
                     <pic:cNvPicPr/>
                   </pic:nvPicPr>
                   <pic:blipFill>
-                    <a:blip r:embed="rId23"/>
+                    <a:blip r:embed="rId24"/>
                     <a:stretch>
                       <a:fillRect/>
                     </a:stretch>
@@ -10753,23 +9920,7 @@
     </w:p>
     <w:p>
       <w:r>
-        <w:t xml:space="preserve">A tabela a seguir apresenta os resultados para as ocorrências de cobre. Nota-se que o modelo Random Forest com a pipeline </w:t>
-      </w:r>
-      <w:proofErr w:type="spellStart"/>
-      <w:r>
-        <w:t>oversampling</w:t>
-      </w:r>
-      <w:proofErr w:type="spellEnd"/>
-      <w:r>
-        <w:t xml:space="preserve"> (SMOTE) apresentou o melhor resultado de </w:t>
-      </w:r>
-      <w:proofErr w:type="spellStart"/>
-      <w:r>
-        <w:t>precision</w:t>
-      </w:r>
-      <w:proofErr w:type="spellEnd"/>
-      <w:r>
-        <w:t>, sendo o modelo escolhido para a continuação da análise.</w:t>
+        <w:t>A tabela a seguir apresenta os resultados para as ocorrências de cobre. Nota-se que o modelo Random Forest com a pipeline oversampling (SMOTE) apresentou o melhor resultado de precision, sendo o modelo escolhido para a continuação da análise.</w:t>
       </w:r>
     </w:p>
     <w:p>
@@ -11090,7 +10241,6 @@
                 <w14:ligatures w14:val="none"/>
               </w:rPr>
             </w:pPr>
-            <w:proofErr w:type="spellStart"/>
             <w:r>
               <w:rPr>
                 <w:rFonts w:eastAsia="Times New Roman" w:cs="Times New Roman"/>
@@ -11103,10 +10253,27 @@
                 <w:lang w:eastAsia="pt-BR"/>
                 <w14:ligatures w14:val="none"/>
               </w:rPr>
-              <w:t>Precision</w:t>
-            </w:r>
-            <w:proofErr w:type="spellEnd"/>
-            <w:r>
+              <w:t xml:space="preserve">Precision </w:t>
+            </w:r>
+          </w:p>
+        </w:tc>
+        <w:tc>
+          <w:tcPr>
+            <w:tcW w:w="444" w:type="pct"/>
+            <w:tcBorders>
+              <w:top w:val="single" w:sz="4" w:space="0" w:color="auto"/>
+              <w:left w:val="nil"/>
+              <w:bottom w:val="single" w:sz="4" w:space="0" w:color="auto"/>
+              <w:right w:val="nil"/>
+            </w:tcBorders>
+            <w:shd w:val="clear" w:color="auto" w:fill="auto"/>
+            <w:vAlign w:val="center"/>
+            <w:hideMark/>
+          </w:tcPr>
+          <w:p>
+            <w:pPr>
+              <w:spacing w:after="0" w:line="240" w:lineRule="auto"/>
+              <w:jc w:val="center"/>
               <w:rPr>
                 <w:rFonts w:eastAsia="Times New Roman" w:cs="Times New Roman"/>
                 <w:b/>
@@ -11118,27 +10285,8 @@
                 <w:lang w:eastAsia="pt-BR"/>
                 <w14:ligatures w14:val="none"/>
               </w:rPr>
-              <w:t xml:space="preserve"> </w:t>
-            </w:r>
-          </w:p>
-        </w:tc>
-        <w:tc>
-          <w:tcPr>
-            <w:tcW w:w="444" w:type="pct"/>
-            <w:tcBorders>
-              <w:top w:val="single" w:sz="4" w:space="0" w:color="auto"/>
-              <w:left w:val="nil"/>
-              <w:bottom w:val="single" w:sz="4" w:space="0" w:color="auto"/>
-              <w:right w:val="nil"/>
-            </w:tcBorders>
-            <w:shd w:val="clear" w:color="auto" w:fill="auto"/>
-            <w:vAlign w:val="center"/>
-            <w:hideMark/>
-          </w:tcPr>
-          <w:p>
-            <w:pPr>
-              <w:spacing w:after="0" w:line="240" w:lineRule="auto"/>
-              <w:jc w:val="center"/>
+            </w:pPr>
+            <w:r>
               <w:rPr>
                 <w:rFonts w:eastAsia="Times New Roman" w:cs="Times New Roman"/>
                 <w:b/>
@@ -11150,8 +10298,27 @@
                 <w:lang w:eastAsia="pt-BR"/>
                 <w14:ligatures w14:val="none"/>
               </w:rPr>
-            </w:pPr>
-            <w:r>
+              <w:t xml:space="preserve">Recall </w:t>
+            </w:r>
+          </w:p>
+        </w:tc>
+        <w:tc>
+          <w:tcPr>
+            <w:tcW w:w="600" w:type="pct"/>
+            <w:tcBorders>
+              <w:top w:val="single" w:sz="4" w:space="0" w:color="auto"/>
+              <w:left w:val="nil"/>
+              <w:bottom w:val="single" w:sz="4" w:space="0" w:color="auto"/>
+              <w:right w:val="nil"/>
+            </w:tcBorders>
+            <w:shd w:val="clear" w:color="auto" w:fill="auto"/>
+            <w:vAlign w:val="center"/>
+            <w:hideMark/>
+          </w:tcPr>
+          <w:p>
+            <w:pPr>
+              <w:spacing w:after="0" w:line="240" w:lineRule="auto"/>
+              <w:jc w:val="center"/>
               <w:rPr>
                 <w:rFonts w:eastAsia="Times New Roman" w:cs="Times New Roman"/>
                 <w:b/>
@@ -11163,27 +10330,8 @@
                 <w:lang w:eastAsia="pt-BR"/>
                 <w14:ligatures w14:val="none"/>
               </w:rPr>
-              <w:t xml:space="preserve">Recall </w:t>
-            </w:r>
-          </w:p>
-        </w:tc>
-        <w:tc>
-          <w:tcPr>
-            <w:tcW w:w="600" w:type="pct"/>
-            <w:tcBorders>
-              <w:top w:val="single" w:sz="4" w:space="0" w:color="auto"/>
-              <w:left w:val="nil"/>
-              <w:bottom w:val="single" w:sz="4" w:space="0" w:color="auto"/>
-              <w:right w:val="nil"/>
-            </w:tcBorders>
-            <w:shd w:val="clear" w:color="auto" w:fill="auto"/>
-            <w:vAlign w:val="center"/>
-            <w:hideMark/>
-          </w:tcPr>
-          <w:p>
-            <w:pPr>
-              <w:spacing w:after="0" w:line="240" w:lineRule="auto"/>
-              <w:jc w:val="center"/>
+            </w:pPr>
+            <w:r>
               <w:rPr>
                 <w:rFonts w:eastAsia="Times New Roman" w:cs="Times New Roman"/>
                 <w:b/>
@@ -11195,23 +10343,8 @@
                 <w:lang w:eastAsia="pt-BR"/>
                 <w14:ligatures w14:val="none"/>
               </w:rPr>
-            </w:pPr>
-            <w:proofErr w:type="spellStart"/>
-            <w:r>
-              <w:rPr>
-                <w:rFonts w:eastAsia="Times New Roman" w:cs="Times New Roman"/>
-                <w:b/>
-                <w:bCs/>
-                <w:color w:val="000000"/>
-                <w:kern w:val="0"/>
-                <w:sz w:val="20"/>
-                <w:szCs w:val="20"/>
-                <w:lang w:eastAsia="pt-BR"/>
-                <w14:ligatures w14:val="none"/>
-              </w:rPr>
               <w:t>Threshold</w:t>
             </w:r>
-            <w:proofErr w:type="spellEnd"/>
           </w:p>
         </w:tc>
         <w:tc>
@@ -11658,7 +10791,6 @@
                 <w14:ligatures w14:val="none"/>
               </w:rPr>
             </w:pPr>
-            <w:proofErr w:type="spellStart"/>
             <w:r>
               <w:rPr>
                 <w:rFonts w:eastAsia="Times New Roman" w:cs="Times New Roman"/>
@@ -11671,7 +10803,6 @@
               </w:rPr>
               <w:t>Undersampling</w:t>
             </w:r>
-            <w:proofErr w:type="spellEnd"/>
           </w:p>
         </w:tc>
         <w:tc>
@@ -12304,7 +11435,6 @@
                 <w14:ligatures w14:val="none"/>
               </w:rPr>
             </w:pPr>
-            <w:proofErr w:type="spellStart"/>
             <w:r>
               <w:rPr>
                 <w:rFonts w:eastAsia="Times New Roman" w:cs="Times New Roman"/>
@@ -12317,7 +11447,6 @@
               </w:rPr>
               <w:t>SMOTE+Tomek</w:t>
             </w:r>
-            <w:proofErr w:type="spellEnd"/>
           </w:p>
         </w:tc>
         <w:tc>
@@ -12600,7 +11729,6 @@
                 <w14:ligatures w14:val="none"/>
               </w:rPr>
             </w:pPr>
-            <w:proofErr w:type="spellStart"/>
             <w:r>
               <w:rPr>
                 <w:rFonts w:eastAsia="Times New Roman" w:cs="Times New Roman"/>
@@ -12613,39 +11741,8 @@
                 <w:lang w:eastAsia="pt-BR"/>
                 <w14:ligatures w14:val="none"/>
               </w:rPr>
-              <w:t>Logistic</w:t>
-            </w:r>
-            <w:proofErr w:type="spellEnd"/>
-            <w:r>
-              <w:rPr>
-                <w:rFonts w:eastAsia="Times New Roman" w:cs="Times New Roman"/>
-                <w:b/>
-                <w:bCs/>
-                <w:color w:val="000000"/>
-                <w:kern w:val="0"/>
-                <w:sz w:val="20"/>
-                <w:szCs w:val="20"/>
-                <w:lang w:eastAsia="pt-BR"/>
-                <w14:ligatures w14:val="none"/>
-              </w:rPr>
-              <w:t xml:space="preserve"> </w:t>
-            </w:r>
-            <w:proofErr w:type="spellStart"/>
-            <w:r>
-              <w:rPr>
-                <w:rFonts w:eastAsia="Times New Roman" w:cs="Times New Roman"/>
-                <w:b/>
-                <w:bCs/>
-                <w:color w:val="000000"/>
-                <w:kern w:val="0"/>
-                <w:sz w:val="20"/>
-                <w:szCs w:val="20"/>
-                <w:lang w:eastAsia="pt-BR"/>
-                <w14:ligatures w14:val="none"/>
-              </w:rPr>
-              <w:t>Regression</w:t>
-            </w:r>
-            <w:proofErr w:type="spellEnd"/>
+              <w:t>Logistic Regression</w:t>
+            </w:r>
           </w:p>
         </w:tc>
         <w:tc>
@@ -12997,7 +12094,6 @@
                 <w14:ligatures w14:val="none"/>
               </w:rPr>
             </w:pPr>
-            <w:proofErr w:type="spellStart"/>
             <w:r>
               <w:rPr>
                 <w:rFonts w:eastAsia="Times New Roman" w:cs="Times New Roman"/>
@@ -13010,7 +12106,6 @@
               </w:rPr>
               <w:t>Undersampling</w:t>
             </w:r>
-            <w:proofErr w:type="spellEnd"/>
           </w:p>
         </w:tc>
         <w:tc>
@@ -13643,7 +12738,6 @@
                 <w14:ligatures w14:val="none"/>
               </w:rPr>
             </w:pPr>
-            <w:proofErr w:type="spellStart"/>
             <w:r>
               <w:rPr>
                 <w:rFonts w:eastAsia="Times New Roman" w:cs="Times New Roman"/>
@@ -13656,7 +12750,6 @@
               </w:rPr>
               <w:t>SMOTE+Tomek</w:t>
             </w:r>
-            <w:proofErr w:type="spellEnd"/>
           </w:p>
         </w:tc>
         <w:tc>
@@ -14304,7 +13397,6 @@
                 <w14:ligatures w14:val="none"/>
               </w:rPr>
             </w:pPr>
-            <w:proofErr w:type="spellStart"/>
             <w:r>
               <w:rPr>
                 <w:rFonts w:eastAsia="Times New Roman" w:cs="Times New Roman"/>
@@ -14317,7 +13409,6 @@
               </w:rPr>
               <w:t>Undersampling</w:t>
             </w:r>
-            <w:proofErr w:type="spellEnd"/>
           </w:p>
         </w:tc>
         <w:tc>
@@ -14950,7 +14041,6 @@
                 <w14:ligatures w14:val="none"/>
               </w:rPr>
             </w:pPr>
-            <w:proofErr w:type="spellStart"/>
             <w:r>
               <w:rPr>
                 <w:rFonts w:eastAsia="Times New Roman" w:cs="Times New Roman"/>
@@ -14963,7 +14053,6 @@
               </w:rPr>
               <w:t>SMOTE+Tomek</w:t>
             </w:r>
-            <w:proofErr w:type="spellEnd"/>
           </w:p>
         </w:tc>
         <w:tc>
@@ -15246,7 +14335,6 @@
                 <w14:ligatures w14:val="none"/>
               </w:rPr>
             </w:pPr>
-            <w:proofErr w:type="spellStart"/>
             <w:r>
               <w:rPr>
                 <w:rFonts w:eastAsia="Times New Roman" w:cs="Times New Roman"/>
@@ -15261,7 +14349,6 @@
               </w:rPr>
               <w:t>XGBoost</w:t>
             </w:r>
-            <w:proofErr w:type="spellEnd"/>
           </w:p>
         </w:tc>
         <w:tc>
@@ -15613,7 +14700,6 @@
                 <w14:ligatures w14:val="none"/>
               </w:rPr>
             </w:pPr>
-            <w:proofErr w:type="spellStart"/>
             <w:r>
               <w:rPr>
                 <w:rFonts w:eastAsia="Times New Roman" w:cs="Times New Roman"/>
@@ -15626,7 +14712,6 @@
               </w:rPr>
               <w:t>Undersampling</w:t>
             </w:r>
-            <w:proofErr w:type="spellEnd"/>
           </w:p>
         </w:tc>
         <w:tc>
@@ -16259,7 +15344,6 @@
                 <w14:ligatures w14:val="none"/>
               </w:rPr>
             </w:pPr>
-            <w:proofErr w:type="spellStart"/>
             <w:r>
               <w:rPr>
                 <w:rFonts w:eastAsia="Times New Roman" w:cs="Times New Roman"/>
@@ -16272,7 +15356,6 @@
               </w:rPr>
               <w:t>SMOTE+Tomek</w:t>
             </w:r>
-            <w:proofErr w:type="spellEnd"/>
           </w:p>
         </w:tc>
         <w:tc>
@@ -16538,15 +15621,7 @@
     </w:p>
     <w:p>
       <w:r>
-        <w:t xml:space="preserve">De maneira similar às ocorrências de ouro, utilizou-se o método </w:t>
-      </w:r>
-      <w:proofErr w:type="spellStart"/>
-      <w:r>
-        <w:t>classification_report</w:t>
-      </w:r>
-      <w:proofErr w:type="spellEnd"/>
-      <w:r>
-        <w:t xml:space="preserve"> para comparar os ganhos do modelo sem e com a aplicação do limiar de probabilidades. Observa-se que a precisão se eleva de 0,17 para 0,25 com a utilização de tal limiar, </w:t>
+        <w:t xml:space="preserve">De maneira similar às ocorrências de ouro, utilizou-se o método classification_report para comparar os ganhos do modelo sem e com a aplicação do limiar de probabilidades. Observa-se que a precisão se eleva de 0,17 para 0,25 com a utilização de tal limiar, </w:t>
       </w:r>
       <w:r>
         <w:lastRenderedPageBreak/>
@@ -16633,7 +15708,7 @@
           <w:sz w:val="24"/>
           <w:szCs w:val="24"/>
         </w:rPr>
-        <w:t>16</w:t>
+        <w:t>17</w:t>
       </w:r>
       <w:r>
         <w:rPr>
@@ -16727,7 +15802,7 @@
                           <pic:cNvPicPr/>
                         </pic:nvPicPr>
                         <pic:blipFill rotWithShape="1">
-                          <a:blip r:embed="rId24"/>
+                          <a:blip r:embed="rId25"/>
                           <a:srcRect r="1108"/>
                           <a:stretch/>
                         </pic:blipFill>
@@ -16791,7 +15866,7 @@
                           <pic:cNvPicPr/>
                         </pic:nvPicPr>
                         <pic:blipFill>
-                          <a:blip r:embed="rId25"/>
+                          <a:blip r:embed="rId26"/>
                           <a:stretch>
                             <a:fillRect/>
                           </a:stretch>
@@ -16899,7 +15974,7 @@
           <w:sz w:val="24"/>
           <w:szCs w:val="24"/>
         </w:rPr>
-        <w:t>17</w:t>
+        <w:t>18</w:t>
       </w:r>
       <w:r>
         <w:rPr>
@@ -16946,7 +16021,7 @@
                     <pic:cNvPicPr/>
                   </pic:nvPicPr>
                   <pic:blipFill>
-                    <a:blip r:embed="rId26">
+                    <a:blip r:embed="rId27">
                       <a:extLst>
                         <a:ext uri="{28A0092B-C50C-407E-A947-70E740481C1C}">
                           <a14:useLocalDpi xmlns:a14="http://schemas.microsoft.com/office/drawing/2010/main" val="0"/>
@@ -16996,51 +16071,10 @@
           <w:i/>
           <w:iCs/>
         </w:rPr>
-        <w:t xml:space="preserve">feature </w:t>
-      </w:r>
-      <w:proofErr w:type="spellStart"/>
-      <w:r>
-        <w:rPr>
-          <w:i/>
-          <w:iCs/>
-        </w:rPr>
-        <w:t>importance</w:t>
-      </w:r>
-      <w:proofErr w:type="spellEnd"/>
-      <w:r>
-        <w:t xml:space="preserve"> do modelo. Nota-se que a variável </w:t>
-      </w:r>
-      <w:proofErr w:type="spellStart"/>
-      <w:r>
-        <w:t>Kd</w:t>
-      </w:r>
-      <w:proofErr w:type="spellEnd"/>
-      <w:r>
-        <w:t xml:space="preserve"> se mostrou como a mais importante no cálculo, seguida pela variável </w:t>
-      </w:r>
-      <w:proofErr w:type="spellStart"/>
-      <w:r>
-        <w:t>FatorF</w:t>
-      </w:r>
-      <w:proofErr w:type="spellEnd"/>
-      <w:r>
-        <w:t xml:space="preserve">, ambas do </w:t>
-      </w:r>
-      <w:proofErr w:type="spellStart"/>
-      <w:r>
-        <w:t>dataset</w:t>
-      </w:r>
-      <w:proofErr w:type="spellEnd"/>
-      <w:r>
-        <w:t xml:space="preserve"> de espectrometria. Outro ponto interessante é que a feature </w:t>
-      </w:r>
-      <w:proofErr w:type="spellStart"/>
-      <w:r>
-        <w:t>Kd</w:t>
-      </w:r>
-      <w:proofErr w:type="spellEnd"/>
-      <w:r>
-        <w:t xml:space="preserve"> apresenta uma importância muito superior às demais.</w:t>
+        <w:t>feature importance</w:t>
+      </w:r>
+      <w:r>
+        <w:t xml:space="preserve"> do modelo. Nota-se que a variável Kd se mostrou como a mais importante no cálculo, seguida pela variável FatorF, ambas do dataset de espectrometria. Outro ponto interessante é que a feature Kd apresenta uma importância muito superior às demais.</w:t>
       </w:r>
     </w:p>
     <w:p>
@@ -17105,7 +16139,7 @@
           <w:sz w:val="24"/>
           <w:szCs w:val="24"/>
         </w:rPr>
-        <w:t>18</w:t>
+        <w:t>19</w:t>
       </w:r>
       <w:r>
         <w:rPr>
@@ -17125,29 +16159,7 @@
           <w:sz w:val="24"/>
           <w:szCs w:val="24"/>
         </w:rPr>
-        <w:t xml:space="preserve"> – Feature </w:t>
-      </w:r>
-      <w:proofErr w:type="spellStart"/>
-      <w:r>
-        <w:rPr>
-          <w:i w:val="0"/>
-          <w:iCs w:val="0"/>
-          <w:color w:val="auto"/>
-          <w:sz w:val="24"/>
-          <w:szCs w:val="24"/>
-        </w:rPr>
-        <w:t>importance</w:t>
-      </w:r>
-      <w:proofErr w:type="spellEnd"/>
-      <w:r>
-        <w:rPr>
-          <w:i w:val="0"/>
-          <w:iCs w:val="0"/>
-          <w:color w:val="auto"/>
-          <w:sz w:val="24"/>
-          <w:szCs w:val="24"/>
-        </w:rPr>
-        <w:t xml:space="preserve"> do modelo Random Forest para ocorrências de cobre.</w:t>
+        <w:t xml:space="preserve"> – Feature importance do modelo Random Forest para ocorrências de cobre.</w:t>
       </w:r>
     </w:p>
     <w:p>
@@ -17171,7 +16183,7 @@
                     <pic:cNvPicPr/>
                   </pic:nvPicPr>
                   <pic:blipFill>
-                    <a:blip r:embed="rId27">
+                    <a:blip r:embed="rId28">
                       <a:extLst>
                         <a:ext uri="{28A0092B-C50C-407E-A947-70E740481C1C}">
                           <a14:useLocalDpi xmlns:a14="http://schemas.microsoft.com/office/drawing/2010/main" val="0"/>
@@ -17217,15 +16229,7 @@
         <w:t xml:space="preserve">A análise SHAP </w:t>
       </w:r>
       <w:r>
-        <w:t xml:space="preserve">resultou em uma variável de maior importância similar, </w:t>
-      </w:r>
-      <w:proofErr w:type="spellStart"/>
-      <w:r>
-        <w:t>Kd</w:t>
-      </w:r>
-      <w:proofErr w:type="spellEnd"/>
-      <w:r>
-        <w:t xml:space="preserve">. De maneira similar à análise de ouro, a variável apresentou mais influência negativa no modelo do </w:t>
+        <w:t xml:space="preserve">resultou em uma variável de maior importância similar, Kd. De maneira similar à análise de ouro, a variável apresentou mais influência negativa no modelo do </w:t>
       </w:r>
       <w:r>
         <w:lastRenderedPageBreak/>
@@ -17297,7 +16301,7 @@
           <w:sz w:val="24"/>
           <w:szCs w:val="24"/>
         </w:rPr>
-        <w:t>19</w:t>
+        <w:t>20</w:t>
       </w:r>
       <w:r>
         <w:rPr>
@@ -17317,29 +16321,7 @@
           <w:sz w:val="24"/>
           <w:szCs w:val="24"/>
         </w:rPr>
-        <w:t xml:space="preserve"> – Feature </w:t>
-      </w:r>
-      <w:proofErr w:type="spellStart"/>
-      <w:r>
-        <w:rPr>
-          <w:i w:val="0"/>
-          <w:iCs w:val="0"/>
-          <w:color w:val="auto"/>
-          <w:sz w:val="24"/>
-          <w:szCs w:val="24"/>
-        </w:rPr>
-        <w:t>importance</w:t>
-      </w:r>
-      <w:proofErr w:type="spellEnd"/>
-      <w:r>
-        <w:rPr>
-          <w:i w:val="0"/>
-          <w:iCs w:val="0"/>
-          <w:color w:val="auto"/>
-          <w:sz w:val="24"/>
-          <w:szCs w:val="24"/>
-        </w:rPr>
-        <w:t xml:space="preserve"> com SHAP para ocorrências de cobre em gráfico de (a) barras e (b) violino.</w:t>
+        <w:t xml:space="preserve"> – Feature importance com SHAP para ocorrências de cobre em gráfico de (a) barras e (b) violino.</w:t>
       </w:r>
     </w:p>
     <w:tbl>
@@ -17393,7 +16375,7 @@
                           <pic:cNvPicPr/>
                         </pic:nvPicPr>
                         <pic:blipFill>
-                          <a:blip r:embed="rId28"/>
+                          <a:blip r:embed="rId29"/>
                           <a:stretch>
                             <a:fillRect/>
                           </a:stretch>
@@ -17450,7 +16432,7 @@
                           <pic:cNvPicPr/>
                         </pic:nvPicPr>
                         <pic:blipFill>
-                          <a:blip r:embed="rId29"/>
+                          <a:blip r:embed="rId30"/>
                           <a:stretch>
                             <a:fillRect/>
                           </a:stretch>
@@ -17490,15 +16472,7 @@
     </w:p>
     <w:p>
       <w:r>
-        <w:t xml:space="preserve">Por fim, após calculadas as probabilidades aplicando-se o </w:t>
-      </w:r>
-      <w:proofErr w:type="spellStart"/>
-      <w:r>
-        <w:t>threshold</w:t>
-      </w:r>
-      <w:proofErr w:type="spellEnd"/>
-      <w:r>
-        <w:t>, criou-se uma figura iterativa, a qual apresenta locais com minas em vermelho, ocorrências de cobre em marrom, e possíveis ocorrências de cobre com alta probabilidade advindas do modelo em coral. Observa-se que diversos pontos de ocorrência estão praticamente sobrepostos, resultante da grande proximidade entre pontos geográficos. Todavia, existe</w:t>
+        <w:t>Por fim, após calculadas as probabilidades aplicando-se o threshold, criou-se uma figura iterativa, a qual apresenta locais com minas em vermelho, ocorrências de cobre em marrom, e possíveis ocorrências de cobre com alta probabilidade advindas do modelo em coral. Observa-se que diversos pontos de ocorrência estão praticamente sobrepostos, resultante da grande proximidade entre pontos geográficos. Todavia, existe</w:t>
       </w:r>
       <w:r>
         <w:t>s</w:t>
@@ -17591,7 +16565,7 @@
           <w:sz w:val="24"/>
           <w:szCs w:val="24"/>
         </w:rPr>
-        <w:t>20</w:t>
+        <w:t>21</w:t>
       </w:r>
       <w:r>
         <w:rPr>
@@ -17703,9 +16677,9 @@
           <w:noProof/>
         </w:rPr>
         <w:drawing>
-          <wp:inline distT="0" distB="0" distL="0" distR="0" wp14:anchorId="307C32BE" wp14:editId="389E38BC">
-            <wp:extent cx="4695825" cy="2867025"/>
-            <wp:effectExtent l="0" t="0" r="9525" b="9525"/>
+          <wp:inline distT="0" distB="0" distL="0" distR="0" wp14:anchorId="307C32BE" wp14:editId="0CE1E361">
+            <wp:extent cx="4127442" cy="2520000"/>
+            <wp:effectExtent l="0" t="0" r="6985" b="0"/>
             <wp:docPr id="577213861" name="Imagem 1" descr="Mapa&#10;&#10;O conteúdo gerado por IA pode estar incorreto."/>
             <wp:cNvGraphicFramePr>
               <a:graphicFrameLocks xmlns:a="http://schemas.openxmlformats.org/drawingml/2006/main" noChangeAspect="1"/>
@@ -17718,7 +16692,7 @@
                     <pic:cNvPicPr/>
                   </pic:nvPicPr>
                   <pic:blipFill>
-                    <a:blip r:embed="rId30"/>
+                    <a:blip r:embed="rId31"/>
                     <a:stretch>
                       <a:fillRect/>
                     </a:stretch>
@@ -17726,7 +16700,7 @@
                   <pic:spPr>
                     <a:xfrm>
                       <a:off x="0" y="0"/>
-                      <a:ext cx="4695825" cy="2867025"/>
+                      <a:ext cx="4127442" cy="2520000"/>
                     </a:xfrm>
                     <a:prstGeom prst="rect">
                       <a:avLst/>
@@ -17755,9 +16729,220 @@
     </w:p>
     <w:p>
       <w:pPr>
+        <w:rPr>
+          <w:szCs w:val="24"/>
+        </w:rPr>
+      </w:pPr>
+      <w:r>
+        <w:rPr>
+          <w:szCs w:val="24"/>
+        </w:rPr>
+        <w:t>A figura a seguir apresenta o mapa de probabilidades da ocorrência de cobre.</w:t>
+      </w:r>
+      <w:r>
+        <w:rPr>
+          <w:szCs w:val="24"/>
+        </w:rPr>
+        <w:t xml:space="preserve"> De maneira similar à figura de ouro, observam-se regiões com probabilidade de existência de cobre ainda inexploradas, como a região entre as latitudes -6.0 e -6.5, e longitude -52 e -51.</w:t>
+      </w:r>
+    </w:p>
+    <w:p>
+      <w:pPr>
+        <w:pStyle w:val="Legenda"/>
+        <w:keepNext/>
+        <w:jc w:val="center"/>
+        <w:rPr>
+          <w:i w:val="0"/>
+          <w:iCs w:val="0"/>
+          <w:color w:val="auto"/>
+          <w:sz w:val="24"/>
+          <w:szCs w:val="24"/>
+        </w:rPr>
+      </w:pPr>
+      <w:r>
+        <w:rPr>
+          <w:i w:val="0"/>
+          <w:iCs w:val="0"/>
+          <w:color w:val="auto"/>
+          <w:sz w:val="24"/>
+          <w:szCs w:val="24"/>
+        </w:rPr>
+        <w:t xml:space="preserve">Figura </w:t>
+      </w:r>
+      <w:r>
+        <w:rPr>
+          <w:i w:val="0"/>
+          <w:iCs w:val="0"/>
+          <w:color w:val="auto"/>
+          <w:sz w:val="24"/>
+          <w:szCs w:val="24"/>
+        </w:rPr>
+        <w:fldChar w:fldCharType="begin"/>
+      </w:r>
+      <w:r>
+        <w:rPr>
+          <w:i w:val="0"/>
+          <w:iCs w:val="0"/>
+          <w:color w:val="auto"/>
+          <w:sz w:val="24"/>
+          <w:szCs w:val="24"/>
+        </w:rPr>
+        <w:instrText xml:space="preserve"> SEQ Figura \* ARABIC </w:instrText>
+      </w:r>
+      <w:r>
+        <w:rPr>
+          <w:i w:val="0"/>
+          <w:iCs w:val="0"/>
+          <w:color w:val="auto"/>
+          <w:sz w:val="24"/>
+          <w:szCs w:val="24"/>
+        </w:rPr>
+        <w:fldChar w:fldCharType="separate"/>
+      </w:r>
+      <w:r>
+        <w:rPr>
+          <w:i w:val="0"/>
+          <w:iCs w:val="0"/>
+          <w:noProof/>
+          <w:color w:val="auto"/>
+          <w:sz w:val="24"/>
+          <w:szCs w:val="24"/>
+        </w:rPr>
+        <w:t>22</w:t>
+      </w:r>
+      <w:r>
+        <w:rPr>
+          <w:i w:val="0"/>
+          <w:iCs w:val="0"/>
+          <w:color w:val="auto"/>
+          <w:sz w:val="24"/>
+          <w:szCs w:val="24"/>
+        </w:rPr>
+        <w:fldChar w:fldCharType="end"/>
+      </w:r>
+      <w:r>
+        <w:rPr>
+          <w:i w:val="0"/>
+          <w:iCs w:val="0"/>
+          <w:color w:val="auto"/>
+          <w:sz w:val="24"/>
+          <w:szCs w:val="24"/>
+        </w:rPr>
+        <w:t xml:space="preserve"> – </w:t>
+      </w:r>
+      <w:r>
+        <w:rPr>
+          <w:i w:val="0"/>
+          <w:iCs w:val="0"/>
+          <w:color w:val="auto"/>
+          <w:sz w:val="24"/>
+          <w:szCs w:val="24"/>
+        </w:rPr>
+        <w:t xml:space="preserve">Mapa de probabilidade para ocorrências de </w:t>
+      </w:r>
+      <w:r>
+        <w:rPr>
+          <w:i w:val="0"/>
+          <w:iCs w:val="0"/>
+          <w:color w:val="auto"/>
+          <w:sz w:val="24"/>
+          <w:szCs w:val="24"/>
+        </w:rPr>
+        <w:t>cobre</w:t>
+      </w:r>
+      <w:r>
+        <w:rPr>
+          <w:i w:val="0"/>
+          <w:iCs w:val="0"/>
+          <w:color w:val="auto"/>
+          <w:sz w:val="24"/>
+          <w:szCs w:val="24"/>
+        </w:rPr>
+        <w:t>, e pontos amostrais (dataset) em vermelho.</w:t>
+      </w:r>
+    </w:p>
+    <w:p>
+      <w:pPr>
+        <w:jc w:val="center"/>
+        <w:rPr>
+          <w:szCs w:val="24"/>
+        </w:rPr>
+      </w:pPr>
+      <w:r>
+        <w:rPr>
+          <w:szCs w:val="24"/>
+        </w:rPr>
+        <w:drawing>
+          <wp:inline distT="0" distB="0" distL="0" distR="0" wp14:anchorId="2C2AE366" wp14:editId="215407B7">
+            <wp:extent cx="4833347" cy="3240000"/>
+            <wp:effectExtent l="0" t="0" r="5715" b="0"/>
+            <wp:docPr id="1979070151" name="Imagem 1"/>
+            <wp:cNvGraphicFramePr>
+              <a:graphicFrameLocks xmlns:a="http://schemas.openxmlformats.org/drawingml/2006/main" noChangeAspect="1"/>
+            </wp:cNvGraphicFramePr>
+            <a:graphic xmlns:a="http://schemas.openxmlformats.org/drawingml/2006/main">
+              <a:graphicData uri="http://schemas.openxmlformats.org/drawingml/2006/picture">
+                <pic:pic xmlns:pic="http://schemas.openxmlformats.org/drawingml/2006/picture">
+                  <pic:nvPicPr>
+                    <pic:cNvPr id="1979070151" name="Imagem 1"/>
+                    <pic:cNvPicPr/>
+                  </pic:nvPicPr>
+                  <pic:blipFill>
+                    <a:blip r:embed="rId32">
+                      <a:extLst>
+                        <a:ext uri="{28A0092B-C50C-407E-A947-70E740481C1C}">
+                          <a14:useLocalDpi xmlns:a14="http://schemas.microsoft.com/office/drawing/2010/main" val="0"/>
+                        </a:ext>
+                      </a:extLst>
+                    </a:blip>
+                    <a:stretch>
+                      <a:fillRect/>
+                    </a:stretch>
+                  </pic:blipFill>
+                  <pic:spPr>
+                    <a:xfrm>
+                      <a:off x="0" y="0"/>
+                      <a:ext cx="4833347" cy="3240000"/>
+                    </a:xfrm>
+                    <a:prstGeom prst="rect">
+                      <a:avLst/>
+                    </a:prstGeom>
+                  </pic:spPr>
+                </pic:pic>
+              </a:graphicData>
+            </a:graphic>
+          </wp:inline>
+        </w:drawing>
+      </w:r>
+    </w:p>
+    <w:p>
+      <w:pPr>
+        <w:jc w:val="center"/>
+        <w:rPr>
+          <w:szCs w:val="24"/>
+        </w:rPr>
+      </w:pPr>
+      <w:r>
+        <w:rPr>
+          <w:szCs w:val="24"/>
+        </w:rPr>
+        <w:t>Fonte: Própria autoria.</w:t>
+      </w:r>
+    </w:p>
+    <w:p>
+      <w:pPr>
+        <w:jc w:val="center"/>
+        <w:rPr>
+          <w:szCs w:val="24"/>
+        </w:rPr>
+      </w:pPr>
+    </w:p>
+    <w:p>
+      <w:pPr>
         <w:pStyle w:val="Ttulo1"/>
       </w:pPr>
       <w:r>
+        <w:lastRenderedPageBreak/>
         <w:t>Referências</w:t>
       </w:r>
     </w:p>
@@ -17766,15 +16951,7 @@
         <w:jc w:val="left"/>
       </w:pPr>
       <w:r>
-        <w:t xml:space="preserve">RUTECKI, </w:t>
-      </w:r>
-      <w:proofErr w:type="spellStart"/>
-      <w:r>
-        <w:t>Marcin</w:t>
-      </w:r>
-      <w:proofErr w:type="spellEnd"/>
-      <w:r>
-        <w:t xml:space="preserve">. </w:t>
+        <w:t xml:space="preserve">RUTECKI, Marcin. </w:t>
       </w:r>
       <w:r>
         <w:rPr>
@@ -18797,7 +17974,7 @@
   <w:style w:type="paragraph" w:default="1" w:styleId="Normal">
     <w:name w:val="Normal"/>
     <w:qFormat/>
-    <w:rsid w:val="009F131D"/>
+    <w:rsid w:val="00D833BF"/>
     <w:pPr>
       <w:spacing w:line="360" w:lineRule="auto"/>
       <w:jc w:val="both"/>

</xml_diff>